<commit_message>
Added a contract example
</commit_message>
<xml_diff>
--- a/LectureNotes/CS246-ContractExample-ConferenceApp.docx
+++ b/LectureNotes/CS246-ContractExample-ConferenceApp.docx
@@ -8,607 +8,6 @@
           <w:rFonts w:ascii="Lucida Bright" w:hAnsi="Lucida Bright"/>
         </w:rPr>
       </w:pPr>
-    </w:p>
-    <w:p>
-      <w:pPr>
-        <w:rPr>
-          <w:rFonts w:ascii="Lucida Bright" w:hAnsi="Lucida Bright" w:cs="Arial"/>
-          <w:b/>
-          <w:sz w:val="40"/>
-          <w:szCs w:val="40"/>
-        </w:rPr>
-      </w:pPr>
-    </w:p>
-    <w:p>
-      <w:pPr>
-        <w:pStyle w:val="NormalWeb"/>
-        <w:shd w:val="clear" w:color="auto" w:fill="FFFFFF"/>
-        <w:rPr>
-          <w:rFonts w:ascii="Lucida Bright" w:hAnsi="Lucida Bright"/>
-        </w:rPr>
-      </w:pPr>
-      <w:r>
-        <w:rPr>
-          <w:rFonts w:ascii="Lucida Bright" w:hAnsi="Lucida Bright"/>
-        </w:rPr>
-        <w:t>February 3</w:t>
-      </w:r>
-      <w:r>
-        <w:rPr>
-          <w:rFonts w:ascii="Lucida Bright" w:hAnsi="Lucida Bright"/>
-        </w:rPr>
-        <w:t>, 20</w:t>
-      </w:r>
-      <w:r>
-        <w:rPr>
-          <w:rFonts w:ascii="Lucida Bright" w:hAnsi="Lucida Bright"/>
-        </w:rPr>
-        <w:t>20</w:t>
-      </w:r>
-    </w:p>
-    <w:p>
-      <w:pPr>
-        <w:pStyle w:val="NormalWeb"/>
-        <w:shd w:val="clear" w:color="auto" w:fill="FFFFFF"/>
-        <w:rPr>
-          <w:rFonts w:ascii="Lucida Bright" w:hAnsi="Lucida Bright"/>
-        </w:rPr>
-      </w:pPr>
-      <w:r>
-        <w:rPr>
-          <w:rFonts w:ascii="Lucida Bright" w:hAnsi="Lucida Bright"/>
-        </w:rPr>
-        <w:t>Dr. Joan Smith</w:t>
-      </w:r>
-      <w:r>
-        <w:rPr>
-          <w:rFonts w:ascii="Lucida Bright" w:hAnsi="Lucida Bright"/>
-        </w:rPr>
-        <w:br/>
-        <w:t xml:space="preserve">Oregon </w:t>
-      </w:r>
-      <w:r>
-        <w:rPr>
-          <w:rFonts w:ascii="Lucida Bright" w:hAnsi="Lucida Bright"/>
-        </w:rPr>
-        <w:t>Medical</w:t>
-      </w:r>
-      <w:r>
-        <w:rPr>
-          <w:rFonts w:ascii="Lucida Bright" w:hAnsi="Lucida Bright"/>
-        </w:rPr>
-        <w:t xml:space="preserve"> Association</w:t>
-      </w:r>
-    </w:p>
-    <w:p>
-      <w:pPr>
-        <w:pStyle w:val="NormalWeb"/>
-        <w:shd w:val="clear" w:color="auto" w:fill="FFFFFF"/>
-        <w:rPr>
-          <w:rFonts w:ascii="Lucida Bright" w:hAnsi="Lucida Bright"/>
-        </w:rPr>
-      </w:pPr>
-      <w:r>
-        <w:rPr>
-          <w:rFonts w:ascii="Lucida Bright" w:hAnsi="Lucida Bright"/>
-        </w:rPr>
-        <w:t>Re: Enclosed Software Proposal</w:t>
-      </w:r>
-    </w:p>
-    <w:p>
-      <w:pPr>
-        <w:pStyle w:val="NormalWeb"/>
-        <w:shd w:val="clear" w:color="auto" w:fill="FFFFFF"/>
-        <w:rPr>
-          <w:rFonts w:ascii="Lucida Bright" w:hAnsi="Lucida Bright"/>
-        </w:rPr>
-      </w:pPr>
-      <w:r>
-        <w:rPr>
-          <w:rFonts w:ascii="Lucida Bright" w:hAnsi="Lucida Bright"/>
-        </w:rPr>
-        <w:t xml:space="preserve">Dear </w:t>
-      </w:r>
-      <w:r>
-        <w:rPr>
-          <w:rFonts w:ascii="Lucida Bright" w:hAnsi="Lucida Bright"/>
-        </w:rPr>
-        <w:t>Dr. Smith</w:t>
-      </w:r>
-      <w:r>
-        <w:rPr>
-          <w:rFonts w:ascii="Lucida Bright" w:hAnsi="Lucida Bright"/>
-        </w:rPr>
-        <w:t>,</w:t>
-      </w:r>
-    </w:p>
-    <w:p>
-      <w:pPr>
-        <w:pStyle w:val="NormalWeb"/>
-        <w:shd w:val="clear" w:color="auto" w:fill="FFFFFF"/>
-        <w:rPr>
-          <w:rFonts w:ascii="Lucida Bright" w:hAnsi="Lucida Bright"/>
-        </w:rPr>
-      </w:pPr>
-      <w:r>
-        <w:rPr>
-          <w:rFonts w:ascii="Lucida Bright" w:hAnsi="Lucida Bright"/>
-        </w:rPr>
-        <w:t xml:space="preserve">Please find enclosed our </w:t>
-      </w:r>
-      <w:r>
-        <w:rPr>
-          <w:rFonts w:ascii="Lucida Bright" w:hAnsi="Lucida Bright"/>
-        </w:rPr>
-        <w:t>proposal for</w:t>
-      </w:r>
-      <w:r>
-        <w:rPr>
-          <w:rFonts w:ascii="Lucida Bright" w:hAnsi="Lucida Bright"/>
-        </w:rPr>
-        <w:t xml:space="preserve"> </w:t>
-      </w:r>
-      <w:r>
-        <w:rPr>
-          <w:rFonts w:ascii="Lucida Bright" w:hAnsi="Lucida Bright"/>
-        </w:rPr>
-        <w:t xml:space="preserve">development of a conference web app for the </w:t>
-      </w:r>
-      <w:r>
-        <w:rPr>
-          <w:rFonts w:ascii="Lucida Bright" w:hAnsi="Lucida Bright"/>
-        </w:rPr>
-        <w:t>OM</w:t>
-      </w:r>
-      <w:r>
-        <w:rPr>
-          <w:rFonts w:ascii="Lucida Bright" w:hAnsi="Lucida Bright"/>
-        </w:rPr>
-        <w:t>A</w:t>
-      </w:r>
-      <w:r>
-        <w:rPr>
-          <w:rFonts w:ascii="Lucida Bright" w:hAnsi="Lucida Bright"/>
-        </w:rPr>
-        <w:t xml:space="preserve">. </w:t>
-      </w:r>
-    </w:p>
-    <w:p>
-      <w:pPr>
-        <w:pStyle w:val="NormalWeb"/>
-        <w:shd w:val="clear" w:color="auto" w:fill="FFFFFF"/>
-        <w:rPr>
-          <w:rFonts w:ascii="Lucida Bright" w:hAnsi="Lucida Bright"/>
-        </w:rPr>
-      </w:pPr>
-      <w:r>
-        <w:rPr>
-          <w:rFonts w:ascii="Lucida Bright" w:hAnsi="Lucida Bright"/>
-        </w:rPr>
-        <w:t>We want you to know that we are committed to</w:t>
-      </w:r>
-      <w:r>
-        <w:rPr>
-          <w:rFonts w:ascii="Lucida Bright" w:hAnsi="Lucida Bright"/>
-        </w:rPr>
-        <w:t xml:space="preserve"> deliver</w:t>
-      </w:r>
-      <w:r>
-        <w:rPr>
-          <w:rFonts w:ascii="Lucida Bright" w:hAnsi="Lucida Bright"/>
-        </w:rPr>
-        <w:t>ing</w:t>
-      </w:r>
-      <w:r>
-        <w:rPr>
-          <w:rFonts w:ascii="Lucida Bright" w:hAnsi="Lucida Bright"/>
-        </w:rPr>
-        <w:t xml:space="preserve"> a product that delights both you and </w:t>
-      </w:r>
-      <w:r>
-        <w:rPr>
-          <w:rFonts w:ascii="Lucida Bright" w:hAnsi="Lucida Bright"/>
-        </w:rPr>
-        <w:t>your</w:t>
-      </w:r>
-      <w:r>
-        <w:rPr>
-          <w:rFonts w:ascii="Lucida Bright" w:hAnsi="Lucida Bright"/>
-        </w:rPr>
-        <w:t xml:space="preserve"> end users</w:t>
-      </w:r>
-      <w:r>
-        <w:rPr>
-          <w:rFonts w:ascii="Lucida Bright" w:hAnsi="Lucida Bright"/>
-        </w:rPr>
-        <w:t xml:space="preserve">. We will do this by listening closely to your requirements </w:t>
-      </w:r>
-      <w:r>
-        <w:rPr>
-          <w:rFonts w:ascii="Lucida Bright" w:hAnsi="Lucida Bright"/>
-        </w:rPr>
-        <w:t xml:space="preserve">so that we fully understand your needs. </w:t>
-      </w:r>
-      <w:r>
-        <w:rPr>
-          <w:rFonts w:ascii="Lucida Bright" w:hAnsi="Lucida Bright"/>
-        </w:rPr>
-        <w:t xml:space="preserve"> </w:t>
-      </w:r>
-      <w:r>
-        <w:rPr>
-          <w:rFonts w:ascii="Lucida Bright" w:hAnsi="Lucida Bright"/>
-        </w:rPr>
-        <w:t>We will continue</w:t>
-      </w:r>
-      <w:r>
-        <w:rPr>
-          <w:rFonts w:ascii="Lucida Bright" w:hAnsi="Lucida Bright"/>
-        </w:rPr>
-        <w:t xml:space="preserve"> to get your feedback </w:t>
-      </w:r>
-      <w:r>
-        <w:rPr>
-          <w:rFonts w:ascii="Lucida Bright" w:hAnsi="Lucida Bright"/>
-        </w:rPr>
-        <w:t xml:space="preserve">at </w:t>
-      </w:r>
-      <w:r>
-        <w:rPr>
-          <w:rFonts w:ascii="Lucida Bright" w:hAnsi="Lucida Bright"/>
-        </w:rPr>
-        <w:t xml:space="preserve">each step of the way as we develop </w:t>
-      </w:r>
-      <w:r>
-        <w:rPr>
-          <w:rFonts w:ascii="Lucida Bright" w:hAnsi="Lucida Bright"/>
-        </w:rPr>
-        <w:t>your</w:t>
-      </w:r>
-      <w:r>
-        <w:rPr>
-          <w:rFonts w:ascii="Lucida Bright" w:hAnsi="Lucida Bright"/>
-        </w:rPr>
-        <w:t xml:space="preserve"> </w:t>
-      </w:r>
-      <w:r>
-        <w:rPr>
-          <w:rFonts w:ascii="Lucida Bright" w:hAnsi="Lucida Bright"/>
-        </w:rPr>
-        <w:t>conference app</w:t>
-      </w:r>
-      <w:r>
-        <w:rPr>
-          <w:rFonts w:ascii="Lucida Bright" w:hAnsi="Lucida Bright"/>
-        </w:rPr>
-        <w:t>.</w:t>
-      </w:r>
-      <w:r>
-        <w:rPr>
-          <w:rFonts w:ascii="Lucida Bright" w:hAnsi="Lucida Bright"/>
-        </w:rPr>
-        <w:t xml:space="preserve"> We also know that cost and timeliness are important to you and </w:t>
-      </w:r>
-      <w:r>
-        <w:rPr>
-          <w:rFonts w:ascii="Lucida Bright" w:hAnsi="Lucida Bright"/>
-        </w:rPr>
-        <w:t>are committed to</w:t>
-      </w:r>
-      <w:r>
-        <w:rPr>
-          <w:rFonts w:ascii="Lucida Bright" w:hAnsi="Lucida Bright"/>
-        </w:rPr>
-        <w:t xml:space="preserve"> </w:t>
-      </w:r>
-      <w:r>
-        <w:rPr>
-          <w:rFonts w:ascii="Lucida Bright" w:hAnsi="Lucida Bright"/>
-        </w:rPr>
-        <w:t>keeping the project</w:t>
-      </w:r>
-      <w:r>
-        <w:rPr>
-          <w:rFonts w:ascii="Lucida Bright" w:hAnsi="Lucida Bright"/>
-        </w:rPr>
-        <w:t xml:space="preserve"> within your budget and timeframe.</w:t>
-      </w:r>
-    </w:p>
-    <w:p>
-      <w:pPr>
-        <w:pStyle w:val="NormalWeb"/>
-        <w:shd w:val="clear" w:color="auto" w:fill="FFFFFF"/>
-        <w:rPr>
-          <w:rFonts w:ascii="Lucida Bright" w:hAnsi="Lucida Bright"/>
-        </w:rPr>
-      </w:pPr>
-      <w:r>
-        <w:rPr>
-          <w:rFonts w:ascii="Lucida Bright" w:hAnsi="Lucida Bright"/>
-        </w:rPr>
-        <w:t>Our team</w:t>
-      </w:r>
-      <w:r>
-        <w:rPr>
-          <w:rFonts w:ascii="Lucida Bright" w:hAnsi="Lucida Bright"/>
-        </w:rPr>
-        <w:t>,</w:t>
-      </w:r>
-      <w:r>
-        <w:rPr>
-          <w:rFonts w:ascii="Lucida Bright" w:hAnsi="Lucida Bright"/>
-        </w:rPr>
-        <w:t xml:space="preserve"> </w:t>
-      </w:r>
-      <w:r>
-        <w:rPr>
-          <w:rFonts w:ascii="Lucida Bright" w:hAnsi="Lucida Bright"/>
-        </w:rPr>
-        <w:t xml:space="preserve">consisting of John </w:t>
-      </w:r>
-      <w:r>
-        <w:rPr>
-          <w:rFonts w:ascii="Lucida Bright" w:hAnsi="Lucida Bright"/>
-        </w:rPr>
-        <w:t>Jones</w:t>
-      </w:r>
-      <w:r>
-        <w:rPr>
-          <w:rFonts w:ascii="Lucida Bright" w:hAnsi="Lucida Bright"/>
-        </w:rPr>
-        <w:t xml:space="preserve">, </w:t>
-      </w:r>
-      <w:r>
-        <w:rPr>
-          <w:rFonts w:ascii="Lucida Bright" w:hAnsi="Lucida Bright"/>
-        </w:rPr>
-        <w:t>Jane</w:t>
-      </w:r>
-      <w:r>
-        <w:rPr>
-          <w:rFonts w:ascii="Lucida Bright" w:hAnsi="Lucida Bright"/>
-        </w:rPr>
-        <w:t xml:space="preserve"> Doe </w:t>
-      </w:r>
-      <w:r>
-        <w:rPr>
-          <w:rFonts w:ascii="Lucida Bright" w:hAnsi="Lucida Bright"/>
-        </w:rPr>
-        <w:t>and I have</w:t>
-      </w:r>
-      <w:r>
-        <w:rPr>
-          <w:rFonts w:ascii="Lucida Bright" w:hAnsi="Lucida Bright"/>
-        </w:rPr>
-        <w:t xml:space="preserve"> experience writing a variety of different web apps, mobile apps and desktop apps</w:t>
-      </w:r>
-      <w:r>
-        <w:rPr>
-          <w:rFonts w:ascii="Lucida Bright" w:hAnsi="Lucida Bright"/>
-        </w:rPr>
-        <w:t xml:space="preserve">. We love </w:t>
-      </w:r>
-      <w:r>
-        <w:rPr>
-          <w:rFonts w:ascii="Lucida Bright" w:hAnsi="Lucida Bright"/>
-        </w:rPr>
-        <w:t xml:space="preserve">designing software solutions that </w:t>
-      </w:r>
-      <w:r>
-        <w:rPr>
-          <w:rFonts w:ascii="Lucida Bright" w:hAnsi="Lucida Bright"/>
-        </w:rPr>
-        <w:t xml:space="preserve">do exactly what </w:t>
-      </w:r>
-      <w:r>
-        <w:rPr>
-          <w:rFonts w:ascii="Lucida Bright" w:hAnsi="Lucida Bright"/>
-        </w:rPr>
-        <w:t>the end users</w:t>
-      </w:r>
-      <w:r>
-        <w:rPr>
-          <w:rFonts w:ascii="Lucida Bright" w:hAnsi="Lucida Bright"/>
-        </w:rPr>
-        <w:t xml:space="preserve"> need</w:t>
-      </w:r>
-      <w:r>
-        <w:rPr>
-          <w:rFonts w:ascii="Lucida Bright" w:hAnsi="Lucida Bright"/>
-        </w:rPr>
-        <w:t>.</w:t>
-      </w:r>
-    </w:p>
-    <w:p>
-      <w:pPr>
-        <w:pStyle w:val="NormalWeb"/>
-        <w:shd w:val="clear" w:color="auto" w:fill="FFFFFF"/>
-        <w:rPr>
-          <w:rFonts w:ascii="Lucida Bright" w:hAnsi="Lucida Bright"/>
-        </w:rPr>
-      </w:pPr>
-      <w:r>
-        <w:rPr>
-          <w:rFonts w:ascii="Lucida Bright" w:hAnsi="Lucida Bright"/>
-        </w:rPr>
-        <w:t xml:space="preserve">We look forward to discussing the details of this proposal with you </w:t>
-      </w:r>
-      <w:r>
-        <w:rPr>
-          <w:rFonts w:ascii="Lucida Bright" w:hAnsi="Lucida Bright"/>
-        </w:rPr>
-        <w:t xml:space="preserve">further </w:t>
-      </w:r>
-      <w:r>
-        <w:rPr>
-          <w:rFonts w:ascii="Lucida Bright" w:hAnsi="Lucida Bright"/>
-        </w:rPr>
-        <w:t xml:space="preserve">and making any adjustments </w:t>
-      </w:r>
-      <w:r>
-        <w:rPr>
-          <w:rFonts w:ascii="Lucida Bright" w:hAnsi="Lucida Bright"/>
-        </w:rPr>
-        <w:t>that might be needed</w:t>
-      </w:r>
-      <w:r>
-        <w:rPr>
-          <w:rFonts w:ascii="Lucida Bright" w:hAnsi="Lucida Bright"/>
-        </w:rPr>
-        <w:t>.</w:t>
-      </w:r>
-      <w:r>
-        <w:rPr>
-          <w:rFonts w:ascii="Lucida Bright" w:hAnsi="Lucida Bright"/>
-        </w:rPr>
-        <w:t xml:space="preserve"> </w:t>
-      </w:r>
-      <w:r>
-        <w:rPr>
-          <w:rFonts w:ascii="Lucida Bright" w:hAnsi="Lucida Bright"/>
-        </w:rPr>
-        <w:t>Once we have fine-tuned the proposal we will send you a contract document for review and signatures.</w:t>
-      </w:r>
-    </w:p>
-    <w:p>
-      <w:pPr>
-        <w:pStyle w:val="NormalWeb"/>
-        <w:shd w:val="clear" w:color="auto" w:fill="FFFFFF"/>
-        <w:rPr>
-          <w:rFonts w:ascii="Lucida Bright" w:hAnsi="Lucida Bright"/>
-        </w:rPr>
-      </w:pPr>
-      <w:r>
-        <w:rPr>
-          <w:rFonts w:ascii="Lucida Bright" w:hAnsi="Lucida Bright"/>
-        </w:rPr>
-        <w:t>All the best</w:t>
-      </w:r>
-      <w:r>
-        <w:rPr>
-          <w:rFonts w:ascii="Lucida Bright" w:hAnsi="Lucida Bright"/>
-        </w:rPr>
-        <w:t xml:space="preserve">, </w:t>
-      </w:r>
-    </w:p>
-    <w:p>
-      <w:pPr>
-        <w:rPr>
-          <w:rFonts w:ascii="Lucida Bright" w:hAnsi="Lucida Bright" w:cs="Arial"/>
-        </w:rPr>
-      </w:pPr>
-      <w:r>
-        <w:rPr>
-          <w:rFonts w:ascii="Lucida Bright" w:hAnsi="Lucida Bright" w:cs="Arial"/>
-        </w:rPr>
-        <w:t>Brenda Bright</w:t>
-      </w:r>
-      <w:r>
-        <w:rPr>
-          <w:rFonts w:ascii="Lucida Bright" w:hAnsi="Lucida Bright" w:cs="Arial"/>
-        </w:rPr>
-        <w:t xml:space="preserve">, </w:t>
-      </w:r>
-      <w:r>
-        <w:rPr>
-          <w:rFonts w:ascii="Lucida Bright" w:hAnsi="Lucida Bright" w:cs="Arial"/>
-        </w:rPr>
-        <w:t>Team Lea</w:t>
-      </w:r>
-      <w:r>
-        <w:rPr>
-          <w:rFonts w:ascii="Lucida Bright" w:hAnsi="Lucida Bright" w:cs="Arial"/>
-        </w:rPr>
-        <w:t>d</w:t>
-      </w:r>
-    </w:p>
-    <w:p>
-      <w:pPr>
-        <w:rPr>
-          <w:rFonts w:ascii="Lucida Bright" w:hAnsi="Lucida Bright" w:cs="Arial"/>
-        </w:rPr>
-      </w:pPr>
-      <w:r>
-        <w:rPr>
-          <w:rFonts w:ascii="Lucida Bright" w:hAnsi="Lucida Bright" w:cs="Arial"/>
-        </w:rPr>
-        <w:t>CIT Capstone Project</w:t>
-      </w:r>
-    </w:p>
-    <w:p>
-      <w:pPr>
-        <w:rPr>
-          <w:rFonts w:ascii="Lucida Bright" w:hAnsi="Lucida Bright" w:cs="Arial"/>
-        </w:rPr>
-      </w:pPr>
-      <w:r>
-        <w:rPr>
-          <w:rFonts w:ascii="Lucida Bright" w:hAnsi="Lucida Bright" w:cs="Arial"/>
-        </w:rPr>
-        <w:t>br</w:t>
-      </w:r>
-      <w:r>
-        <w:rPr>
-          <w:rFonts w:ascii="Lucida Bright" w:hAnsi="Lucida Bright" w:cs="Arial"/>
-        </w:rPr>
-        <w:t>enda</w:t>
-      </w:r>
-      <w:r>
-        <w:rPr>
-          <w:rFonts w:ascii="Lucida Bright" w:hAnsi="Lucida Bright" w:cs="Arial"/>
-        </w:rPr>
-        <w:t>b@</w:t>
-      </w:r>
-      <w:r>
-        <w:rPr>
-          <w:rFonts w:ascii="Lucida Bright" w:hAnsi="Lucida Bright" w:cs="Arial"/>
-        </w:rPr>
-        <w:t>my.</w:t>
-      </w:r>
-      <w:r>
-        <w:rPr>
-          <w:rFonts w:ascii="Lucida Bright" w:hAnsi="Lucida Bright" w:cs="Arial"/>
-        </w:rPr>
-        <w:t>lanecc.e</w:t>
-      </w:r>
-      <w:r>
-        <w:rPr>
-          <w:rFonts w:ascii="Lucida Bright" w:hAnsi="Lucida Bright" w:cs="Arial"/>
-        </w:rPr>
-        <w:t>du</w:t>
-      </w:r>
-    </w:p>
-    <w:p>
-      <w:pPr>
-        <w:rPr>
-          <w:rFonts w:ascii="Lucida Bright" w:hAnsi="Lucida Bright" w:cs="Arial"/>
-        </w:rPr>
-      </w:pPr>
-      <w:r>
-        <w:rPr>
-          <w:rFonts w:ascii="Lucida Bright" w:hAnsi="Lucida Bright" w:cs="Arial"/>
-        </w:rPr>
-        <w:t>123-456-7890</w:t>
-      </w:r>
-      <w:r>
-        <w:rPr>
-          <w:rFonts w:ascii="Lucida Bright" w:hAnsi="Lucida Bright" w:cs="Arial"/>
-        </w:rPr>
-        <w:t xml:space="preserve"> (mobile)</w:t>
-      </w:r>
-    </w:p>
-    <w:p>
-      <w:pPr>
-        <w:rPr>
-          <w:rFonts w:ascii="Lucida Bright" w:hAnsi="Lucida Bright" w:cs="Arial"/>
-        </w:rPr>
-      </w:pPr>
-      <w:r>
-        <w:rPr>
-          <w:rFonts w:ascii="Lucida Bright" w:hAnsi="Lucida Bright" w:cs="Arial"/>
-        </w:rPr>
-        <w:br w:type="page"/>
-      </w:r>
     </w:p>
     <w:p>
       <w:pPr>
@@ -622,12 +21,13 @@
           <w:b/>
         </w:rPr>
       </w:pPr>
+      <w:bookmarkStart w:id="0" w:name="_GoBack"/>
+      <w:bookmarkEnd w:id="0"/>
       <w:r>
         <w:rPr>
           <w:rFonts w:ascii="Lucida Bright" w:hAnsi="Lucida Bright" w:cs="Arial"/>
           <w:b/>
         </w:rPr>
-        <w:lastRenderedPageBreak/>
         <w:t>Project Overview</w:t>
       </w:r>
     </w:p>
@@ -746,6 +146,12 @@
         </w:rPr>
         <w:t xml:space="preserve"> </w:t>
       </w:r>
+      <w:r>
+        <w:rPr>
+          <w:rFonts w:ascii="Lucida Bright" w:hAnsi="Lucida Bright" w:cs="Arial"/>
+        </w:rPr>
+        <w:t>(without the mapping feature)</w:t>
+      </w:r>
     </w:p>
     <w:p>
       <w:pPr>
@@ -1345,7 +751,7 @@
         <w:rPr>
           <w:rFonts w:ascii="Lucida Bright" w:hAnsi="Lucida Bright" w:cs="Arial"/>
         </w:rPr>
-        <w:t>Navigation menu: Drop-down menu accessed from the app's navigation bar.  Allows for quick access of sections of the app (same as the home view), and allows the user t</w:t>
+        <w:t>Navigation menu: Drop-down menu accessed from the app's navigation bar. Allows for quick access of sections of the app (same as the home view), and allows the user t</w:t>
       </w:r>
       <w:r>
         <w:rPr>
@@ -1389,26 +795,13 @@
         <w:rPr>
           <w:rFonts w:ascii="Lucida Bright" w:hAnsi="Lucida Bright" w:cs="Arial"/>
         </w:rPr>
-        <w:t>Main Schedule &amp; Personal Schedule: Displays all events in the conference, and events that the user has added to their schedule, respectively.  Lists are organized by day.  Items can be added to the device's calendar, and</w:t>
-      </w:r>
-      <w:r>
-        <w:rPr>
-          <w:rFonts w:ascii="Lucida Bright" w:hAnsi="Lucida Bright" w:cs="Arial"/>
-        </w:rPr>
-        <w:t xml:space="preserve"> can be located using the map. </w:t>
-      </w:r>
-      <w:r>
-        <w:rPr>
-          <w:rFonts w:ascii="Lucida Bright" w:hAnsi="Lucida Bright" w:cs="Arial"/>
-        </w:rPr>
-        <w:br/>
-      </w:r>
-      <w:r>
-        <w:rPr>
-          <w:rFonts w:ascii="Lucida Bright" w:hAnsi="Lucida Bright" w:cs="Arial"/>
-          <w:i/>
-        </w:rPr>
-        <w:t>16 hours</w:t>
+        <w:t>Main Schedule &amp; Personal Schedule: Displays all events in the conference, and events that the user has added to their schedule, respectively.  Lists are organized by day.  Items can be added to the device's calendar</w:t>
+      </w:r>
+      <w:r>
+        <w:rPr>
+          <w:rFonts w:ascii="Lucida Bright" w:hAnsi="Lucida Bright" w:cs="Arial"/>
+        </w:rPr>
+        <w:t>.</w:t>
       </w:r>
     </w:p>
     <w:p>
@@ -1425,21 +818,23 @@
       <w:r>
         <w:rPr>
           <w:rFonts w:ascii="Lucida Bright" w:hAnsi="Lucida Bright" w:cs="Arial"/>
-        </w:rPr>
-        <w:t>Posters: List of poster</w:t>
-      </w:r>
-      <w:r>
-        <w:rPr>
-          <w:rFonts w:ascii="Lucida Bright" w:hAnsi="Lucida Bright" w:cs="Arial"/>
-        </w:rPr>
-        <w:t>s, organized by day appearing.</w:t>
-      </w:r>
-      <w:r>
-        <w:rPr>
-          <w:rFonts w:ascii="Lucida Bright" w:hAnsi="Lucida Bright" w:cs="Arial"/>
-        </w:rPr>
-        <w:br/>
-        <w:t>6 hours</w:t>
+          <w:i/>
+        </w:rPr>
+        <w:t>1</w:t>
+      </w:r>
+      <w:r>
+        <w:rPr>
+          <w:rFonts w:ascii="Lucida Bright" w:hAnsi="Lucida Bright" w:cs="Arial"/>
+          <w:i/>
+        </w:rPr>
+        <w:t>4</w:t>
+      </w:r>
+      <w:r>
+        <w:rPr>
+          <w:rFonts w:ascii="Lucida Bright" w:hAnsi="Lucida Bright" w:cs="Arial"/>
+          <w:i/>
+        </w:rPr>
+        <w:t xml:space="preserve"> hours</w:t>
       </w:r>
     </w:p>
     <w:p>
@@ -1457,25 +852,19 @@
         <w:rPr>
           <w:rFonts w:ascii="Lucida Bright" w:hAnsi="Lucida Bright" w:cs="Arial"/>
         </w:rPr>
-        <w:t>Exhibits: List of Exhibits at the conference, sorta</w:t>
-      </w:r>
-      <w:r>
-        <w:rPr>
-          <w:rFonts w:ascii="Lucida Bright" w:hAnsi="Lucida Bright" w:cs="Arial"/>
-        </w:rPr>
-        <w:t>ble by name or level.</w:t>
+        <w:t>Posters: List of poster</w:t>
+      </w:r>
+      <w:r>
+        <w:rPr>
+          <w:rFonts w:ascii="Lucida Bright" w:hAnsi="Lucida Bright" w:cs="Arial"/>
+        </w:rPr>
+        <w:t>s, organized by day appearing.</w:t>
       </w:r>
       <w:r>
         <w:rPr>
           <w:rFonts w:ascii="Lucida Bright" w:hAnsi="Lucida Bright" w:cs="Arial"/>
         </w:rPr>
         <w:br/>
-      </w:r>
-      <w:r>
-        <w:rPr>
-          <w:rFonts w:ascii="Lucida Bright" w:hAnsi="Lucida Bright" w:cs="Arial"/>
-          <w:i/>
-        </w:rPr>
         <w:t>6 hours</w:t>
       </w:r>
     </w:p>
@@ -1494,6 +883,43 @@
         <w:rPr>
           <w:rFonts w:ascii="Lucida Bright" w:hAnsi="Lucida Bright" w:cs="Arial"/>
         </w:rPr>
+        <w:t>Exhibits: List of Exhibits at the conference, sorta</w:t>
+      </w:r>
+      <w:r>
+        <w:rPr>
+          <w:rFonts w:ascii="Lucida Bright" w:hAnsi="Lucida Bright" w:cs="Arial"/>
+        </w:rPr>
+        <w:t>ble by name or level.</w:t>
+      </w:r>
+      <w:r>
+        <w:rPr>
+          <w:rFonts w:ascii="Lucida Bright" w:hAnsi="Lucida Bright" w:cs="Arial"/>
+        </w:rPr>
+        <w:br/>
+      </w:r>
+      <w:r>
+        <w:rPr>
+          <w:rFonts w:ascii="Lucida Bright" w:hAnsi="Lucida Bright" w:cs="Arial"/>
+          <w:i/>
+        </w:rPr>
+        <w:t>6 hours</w:t>
+      </w:r>
+    </w:p>
+    <w:p>
+      <w:pPr>
+        <w:pStyle w:val="ListParagraph"/>
+        <w:numPr>
+          <w:ilvl w:val="2"/>
+          <w:numId w:val="5"/>
+        </w:numPr>
+        <w:rPr>
+          <w:rFonts w:ascii="Lucida Bright" w:hAnsi="Lucida Bright" w:cs="Arial"/>
+        </w:rPr>
+      </w:pPr>
+      <w:r>
+        <w:rPr>
+          <w:rFonts w:ascii="Lucida Bright" w:hAnsi="Lucida Bright" w:cs="Arial"/>
+        </w:rPr>
         <w:t>Sponsors: List of conference sponsors, s</w:t>
       </w:r>
       <w:r>
@@ -1658,43 +1084,6 @@
         <w:rPr>
           <w:rFonts w:ascii="Lucida Bright" w:hAnsi="Lucida Bright" w:cs="Arial"/>
         </w:rPr>
-        <w:t>Maps: In</w:t>
-      </w:r>
-      <w:r>
-        <w:rPr>
-          <w:rFonts w:ascii="Lucida Bright" w:hAnsi="Lucida Bright" w:cs="Arial"/>
-        </w:rPr>
-        <w:t>tegrate Bing maps with the app.</w:t>
-      </w:r>
-      <w:r>
-        <w:rPr>
-          <w:rFonts w:ascii="Lucida Bright" w:hAnsi="Lucida Bright" w:cs="Arial"/>
-        </w:rPr>
-        <w:br/>
-      </w:r>
-      <w:r>
-        <w:rPr>
-          <w:rFonts w:ascii="Lucida Bright" w:hAnsi="Lucida Bright" w:cs="Arial"/>
-          <w:i/>
-        </w:rPr>
-        <w:t>8 hours</w:t>
-      </w:r>
-    </w:p>
-    <w:p>
-      <w:pPr>
-        <w:pStyle w:val="ListParagraph"/>
-        <w:numPr>
-          <w:ilvl w:val="0"/>
-          <w:numId w:val="9"/>
-        </w:numPr>
-        <w:rPr>
-          <w:rFonts w:ascii="Lucida Bright" w:hAnsi="Lucida Bright" w:cs="Arial"/>
-        </w:rPr>
-      </w:pPr>
-      <w:r>
-        <w:rPr>
-          <w:rFonts w:ascii="Lucida Bright" w:hAnsi="Lucida Bright" w:cs="Arial"/>
-        </w:rPr>
         <w:t>Data entry: Create web-app</w:t>
       </w:r>
       <w:r>
@@ -1826,7 +1215,7 @@
           <w:b/>
           <w:i/>
         </w:rPr>
-        <w:t xml:space="preserve"> for Mobile App and Back-end: 15</w:t>
+        <w:t xml:space="preserve"> for Mobile App and Back-end: 1</w:t>
       </w:r>
       <w:r>
         <w:rPr>
@@ -1834,7 +1223,7 @@
           <w:b/>
           <w:i/>
         </w:rPr>
-        <w:t>0 hours</w:t>
+        <w:t>4</w:t>
       </w:r>
       <w:r>
         <w:rPr>
@@ -1842,460 +1231,23 @@
           <w:b/>
           <w:i/>
         </w:rPr>
+        <w:t>0</w:t>
+      </w:r>
+      <w:r>
+        <w:rPr>
+          <w:rFonts w:ascii="Lucida Bright" w:hAnsi="Lucida Bright" w:cs="Arial"/>
+          <w:b/>
+          <w:i/>
+        </w:rPr>
+        <w:t xml:space="preserve"> hours</w:t>
+      </w:r>
+      <w:r>
+        <w:rPr>
+          <w:rFonts w:ascii="Lucida Bright" w:hAnsi="Lucida Bright" w:cs="Arial"/>
+          <w:b/>
+          <w:i/>
+        </w:rPr>
         <w:br/>
-      </w:r>
-    </w:p>
-    <w:p>
-      <w:pPr>
-        <w:pStyle w:val="ListParagraph"/>
-        <w:numPr>
-          <w:ilvl w:val="1"/>
-          <w:numId w:val="5"/>
-        </w:numPr>
-        <w:rPr>
-          <w:rFonts w:ascii="Lucida Bright" w:hAnsi="Lucida Bright" w:cs="Arial"/>
-        </w:rPr>
-      </w:pPr>
-      <w:r>
-        <w:rPr>
-          <w:rFonts w:ascii="Lucida Bright" w:hAnsi="Lucida Bright" w:cs="Arial"/>
-        </w:rPr>
-        <w:t>System with reduced features</w:t>
-      </w:r>
-    </w:p>
-    <w:p>
-      <w:pPr>
-        <w:ind w:left="1080"/>
-        <w:rPr>
-          <w:rFonts w:ascii="Lucida Bright" w:hAnsi="Lucida Bright" w:cs="Arial"/>
-          <w:u w:val="single"/>
-        </w:rPr>
-      </w:pPr>
-      <w:r>
-        <w:rPr>
-          <w:rFonts w:ascii="Lucida Bright" w:hAnsi="Lucida Bright" w:cs="Arial"/>
-          <w:u w:val="single"/>
-        </w:rPr>
-        <w:t>Mobile App</w:t>
-      </w:r>
-    </w:p>
-    <w:p>
-      <w:pPr>
-        <w:pStyle w:val="ListParagraph"/>
-        <w:numPr>
-          <w:ilvl w:val="2"/>
-          <w:numId w:val="5"/>
-        </w:numPr>
-        <w:rPr>
-          <w:rFonts w:ascii="Lucida Bright" w:hAnsi="Lucida Bright" w:cs="Arial"/>
-        </w:rPr>
-      </w:pPr>
-      <w:r>
-        <w:rPr>
-          <w:rFonts w:ascii="Lucida Bright" w:hAnsi="Lucida Bright" w:cs="Arial"/>
-        </w:rPr>
-        <w:t>Home View: Displays button</w:t>
-      </w:r>
-      <w:r>
-        <w:rPr>
-          <w:rFonts w:ascii="Lucida Bright" w:hAnsi="Lucida Bright" w:cs="Arial"/>
-        </w:rPr>
-        <w:t>s for each section of the app.</w:t>
-      </w:r>
-      <w:r>
-        <w:rPr>
-          <w:rFonts w:ascii="Lucida Bright" w:hAnsi="Lucida Bright" w:cs="Arial"/>
-        </w:rPr>
-        <w:br/>
-      </w:r>
-      <w:r>
-        <w:rPr>
-          <w:rFonts w:ascii="Lucida Bright" w:hAnsi="Lucida Bright" w:cs="Arial"/>
-          <w:i/>
-        </w:rPr>
-        <w:t>4 hours</w:t>
-      </w:r>
-    </w:p>
-    <w:p>
-      <w:pPr>
-        <w:pStyle w:val="ListParagraph"/>
-        <w:numPr>
-          <w:ilvl w:val="2"/>
-          <w:numId w:val="5"/>
-        </w:numPr>
-        <w:rPr>
-          <w:rFonts w:ascii="Lucida Bright" w:hAnsi="Lucida Bright" w:cs="Arial"/>
-        </w:rPr>
-      </w:pPr>
-      <w:r>
-        <w:rPr>
-          <w:rFonts w:ascii="Lucida Bright" w:hAnsi="Lucida Bright" w:cs="Arial"/>
-        </w:rPr>
-        <w:t>Navigation menu: Drop-down menu accessed from the app's navigation bar.  Allows for quick access of sections of the app (same as the home view), and allows the user to sync data from the back-end.</w:t>
-      </w:r>
-      <w:r>
-        <w:rPr>
-          <w:rFonts w:ascii="Lucida Bright" w:hAnsi="Lucida Bright" w:cs="Arial"/>
-        </w:rPr>
-        <w:br/>
-      </w:r>
-      <w:r>
-        <w:rPr>
-          <w:rFonts w:ascii="Lucida Bright" w:hAnsi="Lucida Bright" w:cs="Arial"/>
-          <w:i/>
-        </w:rPr>
-        <w:t>12 hours</w:t>
-      </w:r>
-    </w:p>
-    <w:p>
-      <w:pPr>
-        <w:pStyle w:val="ListParagraph"/>
-        <w:numPr>
-          <w:ilvl w:val="2"/>
-          <w:numId w:val="5"/>
-        </w:numPr>
-        <w:rPr>
-          <w:rFonts w:ascii="Lucida Bright" w:hAnsi="Lucida Bright" w:cs="Arial"/>
-        </w:rPr>
-      </w:pPr>
-      <w:r>
-        <w:rPr>
-          <w:rFonts w:ascii="Lucida Bright" w:hAnsi="Lucida Bright" w:cs="Arial"/>
-        </w:rPr>
-        <w:t xml:space="preserve">Main Schedule &amp; Personal Schedule: Displays all events in the conference, and events that the user has added to their schedule, </w:t>
-      </w:r>
-      <w:r>
-        <w:rPr>
-          <w:rFonts w:ascii="Lucida Bright" w:hAnsi="Lucida Bright" w:cs="Arial"/>
-        </w:rPr>
-        <w:lastRenderedPageBreak/>
-        <w:t>respectively.  Lists are organized by day.  Items can be a</w:t>
-      </w:r>
-      <w:r>
-        <w:rPr>
-          <w:rFonts w:ascii="Lucida Bright" w:hAnsi="Lucida Bright" w:cs="Arial"/>
-        </w:rPr>
-        <w:t>dded to the device's calendar.</w:t>
-      </w:r>
-      <w:r>
-        <w:rPr>
-          <w:rFonts w:ascii="Lucida Bright" w:hAnsi="Lucida Bright" w:cs="Arial"/>
-        </w:rPr>
-        <w:br/>
-      </w:r>
-      <w:r>
-        <w:rPr>
-          <w:rFonts w:ascii="Lucida Bright" w:hAnsi="Lucida Bright" w:cs="Arial"/>
-          <w:i/>
-        </w:rPr>
-        <w:t>10 hours</w:t>
-      </w:r>
-    </w:p>
-    <w:p>
-      <w:pPr>
-        <w:pStyle w:val="ListParagraph"/>
-        <w:numPr>
-          <w:ilvl w:val="2"/>
-          <w:numId w:val="5"/>
-        </w:numPr>
-        <w:rPr>
-          <w:rFonts w:ascii="Lucida Bright" w:hAnsi="Lucida Bright" w:cs="Arial"/>
-        </w:rPr>
-      </w:pPr>
-      <w:r>
-        <w:rPr>
-          <w:rFonts w:ascii="Lucida Bright" w:hAnsi="Lucida Bright" w:cs="Arial"/>
-        </w:rPr>
-        <w:t xml:space="preserve">Posters: List </w:t>
-      </w:r>
-      <w:r>
-        <w:rPr>
-          <w:rFonts w:ascii="Lucida Bright" w:hAnsi="Lucida Bright" w:cs="Arial"/>
-        </w:rPr>
-        <w:t>of posters.</w:t>
-      </w:r>
-      <w:r>
-        <w:rPr>
-          <w:rFonts w:ascii="Lucida Bright" w:hAnsi="Lucida Bright" w:cs="Arial"/>
-        </w:rPr>
-        <w:br/>
-      </w:r>
-      <w:r>
-        <w:rPr>
-          <w:rFonts w:ascii="Lucida Bright" w:hAnsi="Lucida Bright" w:cs="Arial"/>
-          <w:i/>
-        </w:rPr>
-        <w:t>4 hours</w:t>
-      </w:r>
-    </w:p>
-    <w:p>
-      <w:pPr>
-        <w:pStyle w:val="ListParagraph"/>
-        <w:numPr>
-          <w:ilvl w:val="2"/>
-          <w:numId w:val="5"/>
-        </w:numPr>
-        <w:rPr>
-          <w:rFonts w:ascii="Lucida Bright" w:hAnsi="Lucida Bright" w:cs="Arial"/>
-        </w:rPr>
-      </w:pPr>
-      <w:r>
-        <w:rPr>
-          <w:rFonts w:ascii="Lucida Bright" w:hAnsi="Lucida Bright" w:cs="Arial"/>
-        </w:rPr>
-        <w:t>-Exhibits: List of Exhibits at the confere</w:t>
-      </w:r>
-      <w:r>
-        <w:rPr>
-          <w:rFonts w:ascii="Lucida Bright" w:hAnsi="Lucida Bright" w:cs="Arial"/>
-        </w:rPr>
-        <w:t>nce, sortable by name or level</w:t>
-      </w:r>
-      <w:r>
-        <w:rPr>
-          <w:rFonts w:ascii="Lucida Bright" w:hAnsi="Lucida Bright" w:cs="Arial"/>
-        </w:rPr>
-        <w:t>.</w:t>
-      </w:r>
-      <w:r>
-        <w:rPr>
-          <w:rFonts w:ascii="Lucida Bright" w:hAnsi="Lucida Bright" w:cs="Arial"/>
-        </w:rPr>
-        <w:br/>
-      </w:r>
-      <w:r>
-        <w:rPr>
-          <w:rFonts w:ascii="Lucida Bright" w:hAnsi="Lucida Bright" w:cs="Arial"/>
-          <w:i/>
-        </w:rPr>
-        <w:t>4 hours</w:t>
-      </w:r>
-    </w:p>
-    <w:p>
-      <w:pPr>
-        <w:pStyle w:val="ListParagraph"/>
-        <w:numPr>
-          <w:ilvl w:val="2"/>
-          <w:numId w:val="5"/>
-        </w:numPr>
-        <w:rPr>
-          <w:rFonts w:ascii="Lucida Bright" w:hAnsi="Lucida Bright" w:cs="Arial"/>
-        </w:rPr>
-      </w:pPr>
-      <w:r>
-        <w:rPr>
-          <w:rFonts w:ascii="Lucida Bright" w:hAnsi="Lucida Bright" w:cs="Arial"/>
-        </w:rPr>
-        <w:t>Sponsors: List of conference sponsors, so</w:t>
-      </w:r>
-      <w:r>
-        <w:rPr>
-          <w:rFonts w:ascii="Lucida Bright" w:hAnsi="Lucida Bright" w:cs="Arial"/>
-        </w:rPr>
-        <w:t>rtable by name or pledge level.</w:t>
-      </w:r>
-      <w:r>
-        <w:rPr>
-          <w:rFonts w:ascii="Lucida Bright" w:hAnsi="Lucida Bright" w:cs="Arial"/>
-        </w:rPr>
-        <w:br/>
-      </w:r>
-      <w:r>
-        <w:rPr>
-          <w:rFonts w:ascii="Lucida Bright" w:hAnsi="Lucida Bright" w:cs="Arial"/>
-          <w:i/>
-        </w:rPr>
-        <w:t>4 hours</w:t>
-      </w:r>
-    </w:p>
-    <w:p>
-      <w:pPr>
-        <w:ind w:left="720"/>
-        <w:rPr>
-          <w:rFonts w:ascii="Lucida Bright" w:hAnsi="Lucida Bright" w:cs="Arial"/>
-          <w:u w:val="single"/>
-        </w:rPr>
-      </w:pPr>
-      <w:r>
-        <w:rPr>
-          <w:rFonts w:ascii="Lucida Bright" w:hAnsi="Lucida Bright" w:cs="Arial"/>
-          <w:u w:val="single"/>
-        </w:rPr>
-        <w:t>Back-end</w:t>
-      </w:r>
-    </w:p>
-    <w:p>
-      <w:pPr>
-        <w:pStyle w:val="ListParagraph"/>
-        <w:numPr>
-          <w:ilvl w:val="0"/>
-          <w:numId w:val="10"/>
-        </w:numPr>
-        <w:rPr>
-          <w:rFonts w:ascii="Lucida Bright" w:hAnsi="Lucida Bright" w:cs="Arial"/>
-        </w:rPr>
-      </w:pPr>
-      <w:r>
-        <w:rPr>
-          <w:rFonts w:ascii="Lucida Bright" w:hAnsi="Lucida Bright" w:cs="Arial"/>
-        </w:rPr>
-        <w:t>Deploy: Deploy back-end, integrate with app front-end (16 hours)</w:t>
-      </w:r>
-    </w:p>
-    <w:p>
-      <w:pPr>
-        <w:pStyle w:val="ListParagraph"/>
-        <w:numPr>
-          <w:ilvl w:val="0"/>
-          <w:numId w:val="10"/>
-        </w:numPr>
-        <w:rPr>
-          <w:rFonts w:ascii="Lucida Bright" w:hAnsi="Lucida Bright" w:cs="Arial"/>
-        </w:rPr>
-      </w:pPr>
-      <w:r>
-        <w:rPr>
-          <w:rFonts w:ascii="Lucida Bright" w:hAnsi="Lucida Bright" w:cs="Arial"/>
-        </w:rPr>
-        <w:t>Data stores: create data stores for each list, and implement data-syncing (16 hours)</w:t>
-      </w:r>
-    </w:p>
-    <w:p>
-      <w:pPr>
-        <w:pStyle w:val="ListParagraph"/>
-        <w:numPr>
-          <w:ilvl w:val="0"/>
-          <w:numId w:val="10"/>
-        </w:numPr>
-        <w:rPr>
-          <w:rFonts w:ascii="Lucida Bright" w:hAnsi="Lucida Bright" w:cs="Arial"/>
-        </w:rPr>
-      </w:pPr>
-      <w:r>
-        <w:rPr>
-          <w:rFonts w:ascii="Lucida Bright" w:hAnsi="Lucida Bright" w:cs="Arial"/>
-        </w:rPr>
-        <w:t>Data entry: Create web-app for user-friendly data entry. (30 hours)</w:t>
-      </w:r>
-    </w:p>
-    <w:p>
-      <w:pPr>
-        <w:ind w:firstLine="720"/>
-        <w:rPr>
-          <w:rFonts w:ascii="Lucida Bright" w:hAnsi="Lucida Bright" w:cs="Arial"/>
-          <w:u w:val="single"/>
-        </w:rPr>
-      </w:pPr>
-      <w:r>
-        <w:rPr>
-          <w:rFonts w:ascii="Lucida Bright" w:hAnsi="Lucida Bright" w:cs="Arial"/>
-          <w:u w:val="single"/>
-        </w:rPr>
-        <w:t>Project Management</w:t>
-      </w:r>
-    </w:p>
-    <w:p>
-      <w:pPr>
-        <w:pStyle w:val="ListParagraph"/>
-        <w:numPr>
-          <w:ilvl w:val="0"/>
-          <w:numId w:val="10"/>
-        </w:numPr>
-        <w:rPr>
-          <w:rFonts w:ascii="Lucida Bright" w:hAnsi="Lucida Bright" w:cs="Arial"/>
-        </w:rPr>
-      </w:pPr>
-      <w:r>
-        <w:rPr>
-          <w:rFonts w:ascii="Lucida Bright" w:hAnsi="Lucida Bright" w:cs="Arial"/>
-        </w:rPr>
-        <w:t>Planning and tracking</w:t>
-      </w:r>
-      <w:r>
-        <w:rPr>
-          <w:rFonts w:ascii="Lucida Bright" w:hAnsi="Lucida Bright" w:cs="Arial"/>
-        </w:rPr>
-        <w:br/>
-      </w:r>
-      <w:r>
-        <w:rPr>
-          <w:rFonts w:ascii="Lucida Bright" w:hAnsi="Lucida Bright" w:cs="Arial"/>
-          <w:i/>
-        </w:rPr>
-        <w:t>5 hours</w:t>
-      </w:r>
-    </w:p>
-    <w:p>
-      <w:pPr>
-        <w:pStyle w:val="ListParagraph"/>
-        <w:numPr>
-          <w:ilvl w:val="0"/>
-          <w:numId w:val="10"/>
-        </w:numPr>
-        <w:rPr>
-          <w:rFonts w:ascii="Lucida Bright" w:hAnsi="Lucida Bright" w:cs="Arial"/>
-        </w:rPr>
-      </w:pPr>
-      <w:r>
-        <w:rPr>
-          <w:rFonts w:ascii="Lucida Bright" w:hAnsi="Lucida Bright" w:cs="Arial"/>
-        </w:rPr>
-        <w:t>Writing documentation</w:t>
-      </w:r>
-      <w:r>
-        <w:rPr>
-          <w:rFonts w:ascii="Lucida Bright" w:hAnsi="Lucida Bright" w:cs="Arial"/>
-        </w:rPr>
-        <w:br/>
-      </w:r>
-      <w:r>
-        <w:rPr>
-          <w:rFonts w:ascii="Lucida Bright" w:hAnsi="Lucida Bright" w:cs="Arial"/>
-          <w:i/>
-        </w:rPr>
-        <w:t>5 hours</w:t>
-      </w:r>
-    </w:p>
-    <w:p>
-      <w:pPr>
-        <w:ind w:left="1260"/>
-        <w:rPr>
-          <w:rFonts w:ascii="Lucida Bright" w:hAnsi="Lucida Bright" w:cs="Arial"/>
-        </w:rPr>
-      </w:pPr>
-    </w:p>
-    <w:p>
-      <w:pPr>
-        <w:ind w:left="1260"/>
-        <w:rPr>
-          <w:rFonts w:ascii="Lucida Bright" w:hAnsi="Lucida Bright" w:cs="Arial"/>
-          <w:b/>
-          <w:i/>
-        </w:rPr>
-      </w:pPr>
-      <w:r>
-        <w:rPr>
-          <w:rFonts w:ascii="Lucida Bright" w:hAnsi="Lucida Bright" w:cs="Arial"/>
-          <w:b/>
-          <w:i/>
-        </w:rPr>
-        <w:t>Total</w:t>
-      </w:r>
-      <w:r>
-        <w:rPr>
-          <w:rFonts w:ascii="Lucida Bright" w:hAnsi="Lucida Bright" w:cs="Arial"/>
-          <w:b/>
-          <w:i/>
-        </w:rPr>
-        <w:t xml:space="preserve"> for Mobile App and Back-end: 11</w:t>
-      </w:r>
-      <w:r>
-        <w:rPr>
-          <w:rFonts w:ascii="Lucida Bright" w:hAnsi="Lucida Bright" w:cs="Arial"/>
-          <w:b/>
-          <w:i/>
-        </w:rPr>
-        <w:t>0 hours</w:t>
       </w:r>
     </w:p>
     <w:p>
@@ -2533,6 +1485,7 @@
         <w:rPr>
           <w:rFonts w:ascii="Lucida Bright" w:hAnsi="Lucida Bright" w:cs="Arial"/>
         </w:rPr>
+        <w:lastRenderedPageBreak/>
         <w:t>At the end of the sprint we will meet with you to:</w:t>
       </w:r>
     </w:p>
@@ -2648,7 +1601,15 @@
           <w:b/>
           <w:i/>
         </w:rPr>
-        <w:t>Full featured app and back-end:</w:t>
+        <w:t>Mobile</w:t>
+      </w:r>
+      <w:r>
+        <w:rPr>
+          <w:rFonts w:ascii="Lucida Bright" w:hAnsi="Lucida Bright" w:cs="Arial"/>
+          <w:b/>
+          <w:i/>
+        </w:rPr>
+        <w:t xml:space="preserve"> app and back-end:</w:t>
       </w:r>
       <w:r>
         <w:rPr>
@@ -2663,7 +1624,7 @@
           <w:b/>
           <w:i/>
         </w:rPr>
-        <w:t>two</w:t>
+        <w:t>7 weeks</w:t>
       </w:r>
       <w:r>
         <w:rPr>
@@ -2671,51 +1632,7 @@
           <w:b/>
           <w:i/>
         </w:rPr>
-        <w:t xml:space="preserve"> months.</w:t>
-      </w:r>
-    </w:p>
-    <w:p>
-      <w:pPr>
-        <w:pStyle w:val="ListParagraph"/>
-        <w:numPr>
-          <w:ilvl w:val="0"/>
-          <w:numId w:val="15"/>
-        </w:numPr>
-        <w:rPr>
-          <w:rFonts w:ascii="Lucida Bright" w:hAnsi="Lucida Bright" w:cs="Arial"/>
-          <w:i/>
-        </w:rPr>
-      </w:pPr>
-      <w:r>
-        <w:rPr>
-          <w:rFonts w:ascii="Lucida Bright" w:hAnsi="Lucida Bright" w:cs="Arial"/>
-          <w:b/>
-          <w:i/>
-        </w:rPr>
-        <w:t>Reduced feature app and back-end:</w:t>
-      </w:r>
-      <w:r>
-        <w:rPr>
-          <w:rFonts w:ascii="Lucida Bright" w:hAnsi="Lucida Bright" w:cs="Arial"/>
-          <w:i/>
-        </w:rPr>
-        <w:t xml:space="preserve"> </w:t>
-      </w:r>
-      <w:r>
-        <w:rPr>
-          <w:rFonts w:ascii="Lucida Bright" w:hAnsi="Lucida Bright" w:cs="Arial"/>
-          <w:b/>
-          <w:i/>
-        </w:rPr>
-        <w:t>one and a half</w:t>
-      </w:r>
-      <w:r>
-        <w:rPr>
-          <w:rFonts w:ascii="Lucida Bright" w:hAnsi="Lucida Bright" w:cs="Arial"/>
-          <w:b/>
-          <w:i/>
-        </w:rPr>
-        <w:t xml:space="preserve"> months.</w:t>
+        <w:t>.</w:t>
       </w:r>
     </w:p>
     <w:p>
@@ -2877,7 +1794,7 @@
           <w:b/>
           <w:i/>
         </w:rPr>
-        <w:t>The full featured app and back-end: $</w:t>
+        <w:t>Mobile</w:t>
       </w:r>
       <w:r>
         <w:rPr>
@@ -2885,171 +1802,26 @@
           <w:b/>
           <w:i/>
         </w:rPr>
+        <w:t xml:space="preserve"> app and back-end: $</w:t>
+      </w:r>
+      <w:r>
+        <w:rPr>
+          <w:rFonts w:ascii="Lucida Bright" w:hAnsi="Lucida Bright" w:cs="Arial"/>
+          <w:b/>
+          <w:i/>
+        </w:rPr>
         <w:t>0</w:t>
       </w:r>
     </w:p>
     <w:p>
       <w:pPr>
-        <w:pStyle w:val="ListParagraph"/>
-        <w:numPr>
-          <w:ilvl w:val="0"/>
-          <w:numId w:val="13"/>
-        </w:numPr>
-        <w:rPr>
-          <w:rFonts w:ascii="Lucida Bright" w:hAnsi="Lucida Bright" w:cs="Arial"/>
-          <w:b/>
-          <w:i/>
-        </w:rPr>
-      </w:pPr>
-      <w:r>
-        <w:rPr>
-          <w:rFonts w:ascii="Lucida Bright" w:hAnsi="Lucida Bright" w:cs="Arial"/>
-          <w:b/>
-          <w:i/>
-        </w:rPr>
-        <w:t>The reduced feature app and back-end: $</w:t>
-      </w:r>
-      <w:r>
-        <w:rPr>
-          <w:rFonts w:ascii="Lucida Bright" w:hAnsi="Lucida Bright" w:cs="Arial"/>
-          <w:b/>
-          <w:i/>
-        </w:rPr>
-        <w:t>0</w:t>
-      </w:r>
-    </w:p>
-    <w:p>
-      <w:pPr>
-        <w:ind w:left="360"/>
-        <w:rPr>
-          <w:rFonts w:ascii="Lucida Bright" w:hAnsi="Lucida Bright" w:cs="Arial"/>
-        </w:rPr>
-      </w:pPr>
-    </w:p>
-    <w:p>
-      <w:pPr>
-        <w:ind w:left="360"/>
-        <w:rPr>
-          <w:rFonts w:ascii="Lucida Bright" w:hAnsi="Lucida Bright" w:cs="Arial"/>
-        </w:rPr>
-      </w:pPr>
-      <w:r>
-        <w:rPr>
-          <w:rFonts w:ascii="Lucida Bright" w:hAnsi="Lucida Bright" w:cs="Arial"/>
-        </w:rPr>
-        <w:t xml:space="preserve">At the </w:t>
-      </w:r>
-      <w:r>
-        <w:rPr>
-          <w:rFonts w:ascii="Lucida Bright" w:hAnsi="Lucida Bright" w:cs="Arial"/>
-        </w:rPr>
-        <w:t xml:space="preserve">end of each month, we will send you an invoice for the hours worked during that month. If we are </w:t>
-      </w:r>
-      <w:r>
-        <w:rPr>
-          <w:rFonts w:ascii="Lucida Bright" w:hAnsi="Lucida Bright" w:cs="Arial"/>
-        </w:rPr>
-        <w:t>working</w:t>
-      </w:r>
-      <w:r>
-        <w:rPr>
-          <w:rFonts w:ascii="Lucida Bright" w:hAnsi="Lucida Bright" w:cs="Arial"/>
-        </w:rPr>
-        <w:t xml:space="preserve"> 20 hours a week </w:t>
-      </w:r>
-      <w:r>
-        <w:rPr>
-          <w:rFonts w:ascii="Lucida Bright" w:hAnsi="Lucida Bright" w:cs="Arial"/>
-        </w:rPr>
-        <w:t>on</w:t>
-      </w:r>
-      <w:r>
-        <w:rPr>
-          <w:rFonts w:ascii="Lucida Bright" w:hAnsi="Lucida Bright" w:cs="Arial"/>
-        </w:rPr>
-        <w:t xml:space="preserve"> the project, that will be approximately </w:t>
-      </w:r>
-      <w:r>
-        <w:rPr>
-          <w:rFonts w:ascii="Lucida Bright" w:hAnsi="Lucida Bright" w:cs="Arial"/>
-        </w:rPr>
-        <w:t>$0 for a full month.</w:t>
-      </w:r>
-    </w:p>
-    <w:p>
-      <w:pPr>
-        <w:ind w:left="360"/>
-        <w:rPr>
-          <w:rFonts w:ascii="Lucida Bright" w:hAnsi="Lucida Bright" w:cs="Arial"/>
-        </w:rPr>
-      </w:pPr>
-    </w:p>
-    <w:p>
-      <w:pPr>
-        <w:ind w:left="360"/>
-        <w:rPr>
-          <w:rFonts w:ascii="Lucida Bright" w:hAnsi="Lucida Bright" w:cs="Arial"/>
-        </w:rPr>
-      </w:pPr>
-      <w:r>
-        <w:rPr>
-          <w:rFonts w:ascii="Lucida Bright" w:hAnsi="Lucida Bright" w:cs="Arial"/>
-        </w:rPr>
-        <w:t xml:space="preserve">In the unlikely case of late payments, an interest rate of 5% per month will be charged. </w:t>
-      </w:r>
-    </w:p>
-    <w:p>
-      <w:pPr>
-        <w:ind w:left="360"/>
-        <w:rPr>
-          <w:rFonts w:ascii="Lucida Bright" w:hAnsi="Lucida Bright" w:cs="Arial"/>
-        </w:rPr>
-      </w:pPr>
-    </w:p>
-    <w:p>
-      <w:pPr>
-        <w:ind w:left="360"/>
-        <w:rPr>
-          <w:rFonts w:ascii="Lucida Bright" w:hAnsi="Lucida Bright" w:cs="Arial"/>
-        </w:rPr>
-      </w:pPr>
-    </w:p>
-    <w:p>
-      <w:pPr>
-        <w:pBdr>
-          <w:bottom w:val="single" w:sz="6" w:space="1" w:color="auto"/>
-        </w:pBdr>
-        <w:ind w:left="360"/>
-        <w:rPr>
-          <w:rFonts w:ascii="Lucida Bright" w:hAnsi="Lucida Bright" w:cs="Arial"/>
-        </w:rPr>
-      </w:pPr>
-    </w:p>
-    <w:p>
-      <w:pPr>
-        <w:ind w:left="360"/>
-        <w:rPr>
-          <w:rFonts w:ascii="Lucida Bright" w:hAnsi="Lucida Bright" w:cs="Arial"/>
-        </w:rPr>
-      </w:pPr>
-    </w:p>
-    <w:p>
-      <w:pPr>
-        <w:ind w:left="360"/>
-        <w:rPr>
-          <w:rFonts w:ascii="Lucida Bright" w:hAnsi="Lucida Bright" w:cs="Arial"/>
-        </w:rPr>
-      </w:pPr>
-      <w:r>
-        <w:rPr>
-          <w:rFonts w:ascii="Lucida Bright" w:hAnsi="Lucida Bright" w:cs="Arial"/>
-        </w:rPr>
-        <w:t>Contract—needs to be edited</w:t>
-      </w:r>
-    </w:p>
-    <w:p>
-      <w:pPr>
-        <w:ind w:left="360"/>
+        <w:rPr>
+          <w:rFonts w:ascii="Lucida Bright" w:hAnsi="Lucida Bright" w:cs="Arial"/>
+        </w:rPr>
+      </w:pPr>
+    </w:p>
+    <w:p>
+      <w:pPr>
         <w:rPr>
           <w:rFonts w:ascii="Lucida Bright" w:hAnsi="Lucida Bright" w:cs="Arial"/>
         </w:rPr>
@@ -3104,25 +1876,7 @@
         <w:rPr>
           <w:rFonts w:ascii="Lucida Bright" w:hAnsi="Lucida Bright" w:cs="Arial"/>
         </w:rPr>
-        <w:t xml:space="preserve">Layout of cut list design schematics – </w:t>
-      </w:r>
-      <w:r>
-        <w:rPr>
-          <w:rFonts w:ascii="Lucida Bright" w:hAnsi="Lucida Bright" w:cs="Arial"/>
-        </w:rPr>
-        <w:t xml:space="preserve">accommodating </w:t>
-      </w:r>
-      <w:r>
-        <w:rPr>
-          <w:rFonts w:ascii="Lucida Bright" w:hAnsi="Lucida Bright" w:cs="Arial"/>
-        </w:rPr>
-        <w:t>large format printing</w:t>
-      </w:r>
-      <w:r>
-        <w:rPr>
-          <w:rFonts w:ascii="Lucida Bright" w:hAnsi="Lucida Bright" w:cs="Arial"/>
-        </w:rPr>
-        <w:t xml:space="preserve"> on various printers.</w:t>
+        <w:t>Pushing schedule updates out to mobile devices.</w:t>
       </w:r>
     </w:p>
     <w:p>
@@ -3140,93 +1894,30 @@
         <w:rPr>
           <w:rFonts w:ascii="Lucida Bright" w:hAnsi="Lucida Bright" w:cs="Arial"/>
         </w:rPr>
-        <w:t>Cut-list w</w:t>
-      </w:r>
-      <w:r>
-        <w:rPr>
-          <w:rFonts w:ascii="Lucida Bright" w:hAnsi="Lucida Bright" w:cs="Arial"/>
-        </w:rPr>
-        <w:t>aste measurement</w:t>
-      </w:r>
-      <w:r>
-        <w:rPr>
-          <w:rFonts w:ascii="Lucida Bright" w:hAnsi="Lucida Bright" w:cs="Arial"/>
-        </w:rPr>
-        <w:t>.</w:t>
-      </w:r>
-    </w:p>
-    <w:p>
-      <w:pPr>
-        <w:pStyle w:val="ListParagraph"/>
-        <w:numPr>
-          <w:ilvl w:val="0"/>
-          <w:numId w:val="16"/>
-        </w:numPr>
-        <w:rPr>
-          <w:rFonts w:ascii="Lucida Bright" w:hAnsi="Lucida Bright" w:cs="Arial"/>
-        </w:rPr>
-      </w:pPr>
-      <w:r>
-        <w:rPr>
-          <w:rFonts w:ascii="Lucida Bright" w:hAnsi="Lucida Bright" w:cs="Arial"/>
-        </w:rPr>
-        <w:t>Optimization of parts layout in cut list panels</w:t>
-      </w:r>
-      <w:r>
-        <w:rPr>
-          <w:rFonts w:ascii="Lucida Bright" w:hAnsi="Lucida Bright" w:cs="Arial"/>
-        </w:rPr>
-        <w:t>.</w:t>
-      </w:r>
-    </w:p>
-    <w:p>
-      <w:pPr>
-        <w:pStyle w:val="ListParagraph"/>
-        <w:numPr>
-          <w:ilvl w:val="0"/>
-          <w:numId w:val="16"/>
-        </w:numPr>
-        <w:rPr>
-          <w:rFonts w:ascii="Lucida Bright" w:hAnsi="Lucida Bright" w:cs="Arial"/>
-        </w:rPr>
-      </w:pPr>
-      <w:r>
-        <w:rPr>
-          <w:rFonts w:ascii="Lucida Bright" w:hAnsi="Lucida Bright" w:cs="Arial"/>
-        </w:rPr>
-        <w:t xml:space="preserve">Specifics </w:t>
-      </w:r>
-      <w:r>
-        <w:rPr>
-          <w:rFonts w:ascii="Lucida Bright" w:hAnsi="Lucida Bright" w:cs="Arial"/>
-        </w:rPr>
-        <w:t xml:space="preserve">related </w:t>
-      </w:r>
-      <w:r>
-        <w:rPr>
-          <w:rFonts w:ascii="Lucida Bright" w:hAnsi="Lucida Bright" w:cs="Arial"/>
-        </w:rPr>
-        <w:t>to cabinet building: joints, drawer boxes and guides, mounting, moulding finishes</w:t>
-      </w:r>
-      <w:r>
-        <w:rPr>
-          <w:rFonts w:ascii="Lucida Bright" w:hAnsi="Lucida Bright" w:cs="Arial"/>
-        </w:rPr>
-        <w:t>, etc.</w:t>
-      </w:r>
-    </w:p>
-    <w:p>
-      <w:pPr>
-        <w:rPr>
-          <w:rFonts w:ascii="Lucida Bright" w:hAnsi="Lucida Bright" w:cs="Arial"/>
-        </w:rPr>
-      </w:pPr>
+        <w:t>The administrative web pages.</w:t>
+      </w:r>
       <w:r>
         <w:rPr>
           <w:rFonts w:ascii="Lucida Bright" w:hAnsi="Lucida Bright" w:cs="Arial"/>
         </w:rPr>
         <w:t xml:space="preserve">                                                              </w:t>
       </w:r>
+    </w:p>
+    <w:p>
+      <w:pPr>
+        <w:ind w:left="360"/>
+        <w:rPr>
+          <w:rFonts w:ascii="Lucida Bright" w:hAnsi="Lucida Bright" w:cs="Arial"/>
+        </w:rPr>
+      </w:pPr>
+    </w:p>
+    <w:p>
+      <w:pPr>
+        <w:ind w:left="360"/>
+        <w:rPr>
+          <w:rFonts w:ascii="Lucida Bright" w:hAnsi="Lucida Bright" w:cs="Arial"/>
+        </w:rPr>
+      </w:pPr>
     </w:p>
     <w:p>
       <w:pPr>
@@ -3245,7 +1936,7 @@
           <w:rFonts w:ascii="Lucida Bright" w:hAnsi="Lucida Bright" w:cs="Arial"/>
           <w:b/>
         </w:rPr>
-        <w:t>Deployment</w:t>
+        <w:t>Payment Terms</w:t>
       </w:r>
     </w:p>
     <w:p>
@@ -3259,13 +1950,61 @@
         <w:rPr>
           <w:rFonts w:ascii="Lucida Bright" w:hAnsi="Lucida Bright" w:cs="Arial"/>
         </w:rPr>
-        <w:t xml:space="preserve">The software will be distributed </w:t>
-      </w:r>
-      <w:r>
-        <w:rPr>
-          <w:rFonts w:ascii="Lucida Bright" w:hAnsi="Lucida Bright" w:cs="Arial"/>
-        </w:rPr>
-        <w:t>with an install package that can be downloaded onto a thumb drive.  The application will be compatible with the Windows operating system.</w:t>
+        <w:t>At the end of each month, we will send you an invoice for the hours worked during that</w:t>
+      </w:r>
+      <w:r>
+        <w:rPr>
+          <w:rFonts w:ascii="Lucida Bright" w:hAnsi="Lucida Bright" w:cs="Arial"/>
+        </w:rPr>
+        <w:t xml:space="preserve"> month.  </w:t>
+      </w:r>
+      <w:r>
+        <w:rPr>
+          <w:rFonts w:ascii="Lucida Bright" w:hAnsi="Lucida Bright" w:cs="Arial"/>
+        </w:rPr>
+        <w:t xml:space="preserve">If we are working </w:t>
+      </w:r>
+      <w:r>
+        <w:rPr>
+          <w:rFonts w:ascii="Lucida Bright" w:hAnsi="Lucida Bright" w:cs="Arial"/>
+        </w:rPr>
+        <w:t>2</w:t>
+      </w:r>
+      <w:r>
+        <w:rPr>
+          <w:rFonts w:ascii="Lucida Bright" w:hAnsi="Lucida Bright" w:cs="Arial"/>
+        </w:rPr>
+        <w:t>0</w:t>
+      </w:r>
+      <w:r>
+        <w:rPr>
+          <w:rFonts w:ascii="Lucida Bright" w:hAnsi="Lucida Bright" w:cs="Arial"/>
+        </w:rPr>
+        <w:t xml:space="preserve"> hours a week on the project</w:t>
+      </w:r>
+      <w:r>
+        <w:rPr>
+          <w:rFonts w:ascii="Lucida Bright" w:hAnsi="Lucida Bright" w:cs="Arial"/>
+        </w:rPr>
+        <w:t>, that will be approximately $</w:t>
+      </w:r>
+      <w:r>
+        <w:rPr>
+          <w:rFonts w:ascii="Lucida Bright" w:hAnsi="Lucida Bright" w:cs="Arial"/>
+        </w:rPr>
+        <w:t xml:space="preserve">0 </w:t>
+      </w:r>
+      <w:r>
+        <w:rPr>
+          <w:rFonts w:ascii="Lucida Bright" w:hAnsi="Lucida Bright" w:cs="Arial"/>
+        </w:rPr>
+        <w:t>for a full month.</w:t>
+      </w:r>
+      <w:r>
+        <w:rPr>
+          <w:rFonts w:ascii="Lucida Bright" w:hAnsi="Lucida Bright" w:cs="Arial"/>
+        </w:rPr>
+        <w:t xml:space="preserve"> </w:t>
       </w:r>
     </w:p>
     <w:p>
@@ -3275,11 +2014,24 @@
           <w:rFonts w:ascii="Lucida Bright" w:hAnsi="Lucida Bright" w:cs="Arial"/>
         </w:rPr>
       </w:pPr>
-      <w:r>
-        <w:rPr>
-          <w:rFonts w:ascii="Lucida Bright" w:hAnsi="Lucida Bright" w:cs="Arial"/>
-        </w:rPr>
-        <w:t>(IF YOU WOULD LIKE A SUBSEQUENT CONTRACT FOR MAINENTENANCE WE COULD SET THAT UP – INCLUDING BUT NOT LIMITED TO BUG FIXES, NEW FEATURES, PERFORMANCE IMPROVEMENT)</w:t>
+    </w:p>
+    <w:p>
+      <w:pPr>
+        <w:ind w:left="360"/>
+        <w:rPr>
+          <w:rFonts w:ascii="Lucida Bright" w:hAnsi="Lucida Bright" w:cs="Arial"/>
+        </w:rPr>
+      </w:pPr>
+      <w:r>
+        <w:rPr>
+          <w:rFonts w:ascii="Lucida Bright" w:hAnsi="Lucida Bright" w:cs="Arial"/>
+        </w:rPr>
+        <w:t>In the unlikely case of late payments, an interest rate of 5% per month will be charged.</w:t>
+      </w:r>
+    </w:p>
+    <w:p>
+      <w:r>
+        <w:t xml:space="preserve"> </w:t>
       </w:r>
     </w:p>
     <w:p>
@@ -3307,74 +2059,211 @@
           <w:rFonts w:ascii="Lucida Bright" w:hAnsi="Lucida Bright" w:cs="Arial"/>
           <w:b/>
         </w:rPr>
-        <w:t>Pricing</w:t>
-      </w:r>
-    </w:p>
-    <w:p>
-      <w:pPr>
-        <w:ind w:left="360"/>
-        <w:rPr>
-          <w:rFonts w:ascii="Lucida Bright" w:hAnsi="Lucida Bright" w:cs="Arial"/>
-        </w:rPr>
-      </w:pPr>
-      <w:r>
-        <w:rPr>
-          <w:rFonts w:ascii="Lucida Bright" w:hAnsi="Lucida Bright" w:cs="Arial"/>
-        </w:rPr>
-        <w:t>Phase 1 of development will be billed at a discounted hourly rate of $30 for a maximum of 250 hours.  The total amount will be $7500.</w:t>
-      </w:r>
-    </w:p>
-    <w:p>
-      <w:pPr>
-        <w:ind w:left="360"/>
-        <w:rPr>
-          <w:rFonts w:ascii="Lucida Bright" w:hAnsi="Lucida Bright" w:cs="Arial"/>
-        </w:rPr>
-      </w:pPr>
-      <w:r>
-        <w:rPr>
-          <w:rFonts w:ascii="Lucida Bright" w:hAnsi="Lucida Bright" w:cs="Arial"/>
-        </w:rPr>
-        <w:t>Phase 2 encompasses the remaining estimated hours for the project, and it is estimated to be $44,760.  This</w:t>
-      </w:r>
-      <w:r>
-        <w:rPr>
-          <w:rFonts w:ascii="Lucida Bright" w:hAnsi="Lucida Bright" w:cs="Arial"/>
-        </w:rPr>
-        <w:t xml:space="preserve"> is c</w:t>
-      </w:r>
-      <w:r>
-        <w:rPr>
-          <w:rFonts w:ascii="Lucida Bright" w:hAnsi="Lucida Bright" w:cs="Arial"/>
-        </w:rPr>
-        <w:t>alculated at an hourly rate of $60</w:t>
-      </w:r>
-      <w:r>
-        <w:rPr>
-          <w:rFonts w:ascii="Lucida Bright" w:hAnsi="Lucida Bright" w:cs="Arial"/>
-        </w:rPr>
-        <w:t>.</w:t>
-      </w:r>
-    </w:p>
-    <w:p>
-      <w:pPr>
-        <w:ind w:left="360"/>
-        <w:rPr>
-          <w:rFonts w:ascii="Lucida Bright" w:hAnsi="Lucida Bright" w:cs="Arial"/>
-        </w:rPr>
-      </w:pPr>
-      <w:r>
-        <w:rPr>
-          <w:rFonts w:ascii="Lucida Bright" w:hAnsi="Lucida Bright" w:cs="Arial"/>
-        </w:rPr>
-        <w:t>The total amount for this project is estimated to be $52,260.</w:t>
-      </w:r>
-    </w:p>
-    <w:p>
-      <w:pPr>
-        <w:ind w:left="360"/>
-        <w:rPr>
-          <w:rFonts w:ascii="Lucida Bright" w:hAnsi="Lucida Bright" w:cs="Arial"/>
+        <w:t>Software Development Agreement</w:t>
+      </w:r>
+    </w:p>
+    <w:p>
+      <w:pPr>
+        <w:rPr>
+          <w:rFonts w:ascii="Lucida Bright" w:hAnsi="Lucida Bright"/>
+        </w:rPr>
+      </w:pPr>
+      <w:r>
+        <w:rPr>
+          <w:rFonts w:ascii="Lucida Bright" w:hAnsi="Lucida Bright"/>
+        </w:rPr>
+        <w:t xml:space="preserve">This Software Development Agreement (the “Agreement”) states the terms and conditions that govern the contractual agreement between </w:t>
+      </w:r>
+      <w:r>
+        <w:rPr>
+          <w:rFonts w:ascii="Lucida Bright" w:hAnsi="Lucida Bright"/>
+        </w:rPr>
+        <w:t xml:space="preserve">a Lane Community College student team consisting of [Name of students on the team], </w:t>
+      </w:r>
+      <w:r>
+        <w:rPr>
+          <w:rFonts w:ascii="Lucida Bright" w:hAnsi="Lucida Bright"/>
+        </w:rPr>
+        <w:t>(the “Developer”),</w:t>
+      </w:r>
+      <w:r>
+        <w:rPr>
+          <w:rFonts w:ascii="Lucida Bright" w:hAnsi="Lucida Bright"/>
+        </w:rPr>
+        <w:t xml:space="preserve"> and</w:t>
+      </w:r>
+      <w:r>
+        <w:rPr>
+          <w:rFonts w:ascii="Lucida Bright" w:hAnsi="Lucida Bright"/>
+        </w:rPr>
+        <w:t xml:space="preserve"> </w:t>
+      </w:r>
+      <w:r>
+        <w:rPr>
+          <w:rFonts w:ascii="Lucida Bright" w:hAnsi="Lucida Bright"/>
+        </w:rPr>
+        <w:t>[</w:t>
+      </w:r>
+      <w:r>
+        <w:rPr>
+          <w:rFonts w:ascii="Lucida Bright" w:hAnsi="Lucida Bright"/>
+          <w:i/>
+        </w:rPr>
+        <w:t>Client name</w:t>
+      </w:r>
+      <w:r>
+        <w:rPr>
+          <w:rFonts w:ascii="Lucida Bright" w:hAnsi="Lucida Bright"/>
+        </w:rPr>
+        <w:t>]</w:t>
+      </w:r>
+      <w:r>
+        <w:rPr>
+          <w:rFonts w:ascii="Lucida Bright" w:hAnsi="Lucida Bright"/>
+        </w:rPr>
+        <w:t xml:space="preserve"> having </w:t>
+      </w:r>
+      <w:r>
+        <w:rPr>
+          <w:rFonts w:ascii="Lucida Bright" w:hAnsi="Lucida Bright"/>
+        </w:rPr>
+        <w:t xml:space="preserve">his </w:t>
+      </w:r>
+      <w:r>
+        <w:rPr>
+          <w:rFonts w:ascii="Lucida Bright" w:hAnsi="Lucida Bright"/>
+        </w:rPr>
+        <w:t xml:space="preserve">principal place of business at </w:t>
+      </w:r>
+      <w:r>
+        <w:rPr>
+          <w:rFonts w:ascii="Lucida Bright" w:eastAsia="Times New Roman" w:hAnsi="Lucida Bright" w:cs="Times New Roman"/>
+          <w:color w:val="000000"/>
+        </w:rPr>
+        <w:t>[</w:t>
+      </w:r>
+      <w:r>
+        <w:rPr>
+          <w:rFonts w:ascii="Lucida Bright" w:eastAsia="Times New Roman" w:hAnsi="Lucida Bright" w:cs="Times New Roman"/>
+          <w:i/>
+          <w:color w:val="000000"/>
+        </w:rPr>
+        <w:t>Client address</w:t>
+      </w:r>
+      <w:r>
+        <w:rPr>
+          <w:rFonts w:ascii="Lucida Bright" w:eastAsia="Times New Roman" w:hAnsi="Lucida Bright" w:cs="Times New Roman"/>
+          <w:color w:val="000000"/>
+        </w:rPr>
+        <w:t>]</w:t>
+      </w:r>
+      <w:r>
+        <w:rPr>
+          <w:rFonts w:ascii="Lucida Bright" w:hAnsi="Lucida Bright"/>
+        </w:rPr>
+        <w:t xml:space="preserve"> (the “Client”) who agree to be bound by this Agreement. </w:t>
+      </w:r>
+    </w:p>
+    <w:p>
+      <w:pPr>
+        <w:rPr>
+          <w:rFonts w:ascii="Lucida Bright" w:hAnsi="Lucida Bright"/>
+        </w:rPr>
+      </w:pPr>
+    </w:p>
+    <w:p>
+      <w:pPr>
+        <w:rPr>
+          <w:rFonts w:ascii="Lucida Bright" w:hAnsi="Lucida Bright"/>
+        </w:rPr>
+      </w:pPr>
+      <w:r>
+        <w:rPr>
+          <w:rFonts w:ascii="Lucida Bright" w:hAnsi="Lucida Bright"/>
+        </w:rPr>
+        <w:t xml:space="preserve">WHEREAS, the Client has conceptualized the </w:t>
+      </w:r>
+      <w:r>
+        <w:rPr>
+          <w:rFonts w:ascii="Lucida Bright" w:hAnsi="Lucida Bright"/>
+        </w:rPr>
+        <w:t>[</w:t>
+      </w:r>
+      <w:r>
+        <w:rPr>
+          <w:rFonts w:ascii="Lucida Bright" w:hAnsi="Lucida Bright"/>
+          <w:i/>
+        </w:rPr>
+        <w:t>Name of software project</w:t>
+      </w:r>
+      <w:r>
+        <w:rPr>
+          <w:rFonts w:ascii="Lucida Bright" w:hAnsi="Lucida Bright"/>
+        </w:rPr>
+        <w:t>]</w:t>
+      </w:r>
+      <w:r>
+        <w:rPr>
+          <w:rFonts w:ascii="Lucida Bright" w:hAnsi="Lucida Bright"/>
+        </w:rPr>
+        <w:t xml:space="preserve"> </w:t>
+      </w:r>
+      <w:r>
+        <w:rPr>
+          <w:rFonts w:ascii="Lucida Bright" w:hAnsi="Lucida Bright"/>
+        </w:rPr>
+        <w:t xml:space="preserve">(the “Software”), which is described in further detail in the first </w:t>
+      </w:r>
+      <w:r>
+        <w:rPr>
+          <w:rFonts w:ascii="Lucida Bright" w:hAnsi="Lucida Bright"/>
+        </w:rPr>
+        <w:t xml:space="preserve">section </w:t>
+      </w:r>
+      <w:r>
+        <w:rPr>
+          <w:rFonts w:ascii="Lucida Bright" w:hAnsi="Lucida Bright"/>
+        </w:rPr>
+        <w:t xml:space="preserve">of this document, and the Developer is a contractor with whom the Client has come to an agreement to develop the Software. </w:t>
+      </w:r>
+    </w:p>
+    <w:p>
+      <w:pPr>
+        <w:rPr>
+          <w:rFonts w:ascii="Lucida Bright" w:hAnsi="Lucida Bright"/>
+        </w:rPr>
+      </w:pPr>
+    </w:p>
+    <w:p>
+      <w:pPr>
+        <w:rPr>
+          <w:rFonts w:ascii="Lucida Bright" w:hAnsi="Lucida Bright"/>
+        </w:rPr>
+      </w:pPr>
+      <w:r>
+        <w:rPr>
+          <w:rFonts w:ascii="Lucida Bright" w:hAnsi="Lucida Bright"/>
+        </w:rPr>
+        <w:lastRenderedPageBreak/>
+        <w:t xml:space="preserve">NOW, THEREFORE, </w:t>
+      </w:r>
+      <w:r>
+        <w:rPr>
+          <w:rFonts w:ascii="Lucida Bright" w:hAnsi="Lucida Bright"/>
+        </w:rPr>
+        <w:t>in</w:t>
+      </w:r>
+      <w:r>
+        <w:rPr>
+          <w:rFonts w:ascii="Lucida Bright" w:hAnsi="Lucida Bright"/>
+        </w:rPr>
+        <w:t xml:space="preserve"> consideration of the mutual covenants and promises made by the parties to this Software Development Agreement, the Developer and the Client (individually, each a “Party” and collectively, the “Parties”) covenant and agree as follows: </w:t>
+      </w:r>
+    </w:p>
+    <w:p>
+      <w:pPr>
+        <w:rPr>
+          <w:rFonts w:ascii="Lucida Bright" w:hAnsi="Lucida Bright"/>
         </w:rPr>
       </w:pPr>
     </w:p>
@@ -3383,102 +2272,23 @@
         <w:pStyle w:val="ListParagraph"/>
         <w:numPr>
           <w:ilvl w:val="0"/>
-          <w:numId w:val="5"/>
+          <w:numId w:val="17"/>
         </w:numPr>
         <w:rPr>
-          <w:rFonts w:ascii="Lucida Bright" w:hAnsi="Lucida Bright" w:cs="Arial"/>
-          <w:b/>
-        </w:rPr>
-      </w:pPr>
-      <w:r>
-        <w:rPr>
-          <w:rFonts w:ascii="Lucida Bright" w:hAnsi="Lucida Bright" w:cs="Arial"/>
-          <w:b/>
-        </w:rPr>
-        <w:lastRenderedPageBreak/>
-        <w:t>Payment Terms</w:t>
-      </w:r>
-    </w:p>
-    <w:p>
-      <w:pPr>
-        <w:ind w:left="360"/>
-        <w:rPr>
-          <w:rFonts w:ascii="Lucida Bright" w:hAnsi="Lucida Bright" w:cs="Arial"/>
-        </w:rPr>
-      </w:pPr>
-      <w:r>
-        <w:rPr>
-          <w:rFonts w:ascii="Lucida Bright" w:hAnsi="Lucida Bright" w:cs="Arial"/>
-        </w:rPr>
-        <w:t>At the end of each month, we will send you an invoice for the hours worked during that</w:t>
-      </w:r>
-      <w:r>
-        <w:rPr>
-          <w:rFonts w:ascii="Lucida Bright" w:hAnsi="Lucida Bright" w:cs="Arial"/>
-        </w:rPr>
-        <w:t xml:space="preserve"> month.  For Phase 1 development, assuming 40 hours a week for 6 weeks, the total fee of $7500 can be paid in minimum monthly installments of $625.  The balance can be paid earlier at any time.  Phase 2 development is expected to be paid within 30 days of invoicing.  </w:t>
-      </w:r>
-      <w:r>
-        <w:rPr>
-          <w:rFonts w:ascii="Lucida Bright" w:hAnsi="Lucida Bright" w:cs="Arial"/>
-        </w:rPr>
-        <w:t xml:space="preserve">If we are working </w:t>
-      </w:r>
-      <w:r>
-        <w:rPr>
-          <w:rFonts w:ascii="Lucida Bright" w:hAnsi="Lucida Bright" w:cs="Arial"/>
-        </w:rPr>
-        <w:t>40</w:t>
-      </w:r>
-      <w:r>
-        <w:rPr>
-          <w:rFonts w:ascii="Lucida Bright" w:hAnsi="Lucida Bright" w:cs="Arial"/>
-        </w:rPr>
-        <w:t xml:space="preserve"> hours a week on the project</w:t>
-      </w:r>
-      <w:r>
-        <w:rPr>
-          <w:rFonts w:ascii="Lucida Bright" w:hAnsi="Lucida Bright" w:cs="Arial"/>
-        </w:rPr>
-        <w:t xml:space="preserve">, that will be approximately $9,600 </w:t>
-      </w:r>
-      <w:r>
-        <w:rPr>
-          <w:rFonts w:ascii="Lucida Bright" w:hAnsi="Lucida Bright" w:cs="Arial"/>
-        </w:rPr>
-        <w:t>for a full month.</w:t>
-      </w:r>
-      <w:r>
-        <w:rPr>
-          <w:rFonts w:ascii="Lucida Bright" w:hAnsi="Lucida Bright" w:cs="Arial"/>
-        </w:rPr>
-        <w:t xml:space="preserve"> </w:t>
-      </w:r>
-    </w:p>
-    <w:p>
-      <w:pPr>
-        <w:ind w:left="360"/>
-        <w:rPr>
-          <w:rFonts w:ascii="Lucida Bright" w:hAnsi="Lucida Bright" w:cs="Arial"/>
-        </w:rPr>
-      </w:pPr>
-      <w:r>
-        <w:rPr>
-          <w:rFonts w:ascii="Lucida Bright" w:hAnsi="Lucida Bright" w:cs="Arial"/>
-        </w:rPr>
-        <w:t>In the unlikely case of late payments, an interest rate of 5% per month will be charged.</w:t>
-      </w:r>
-    </w:p>
-    <w:p>
-      <w:r>
-        <w:t xml:space="preserve"> </w:t>
-      </w:r>
-    </w:p>
-    <w:p>
-      <w:pPr>
-        <w:ind w:left="360"/>
-        <w:rPr>
-          <w:rFonts w:ascii="Lucida Bright" w:hAnsi="Lucida Bright" w:cs="Arial"/>
+          <w:rFonts w:ascii="Lucida Bright" w:hAnsi="Lucida Bright"/>
+        </w:rPr>
+      </w:pPr>
+      <w:r>
+        <w:rPr>
+          <w:rFonts w:ascii="Lucida Bright" w:hAnsi="Lucida Bright"/>
+        </w:rPr>
+        <w:t xml:space="preserve">DEVELOPER’S DUTIES. The Client hereby engages the Developer and the Developer hereby agrees to be engaged by the Client to develop the Software in accordance with the specification described above and any changes requested by the client during the development process. </w:t>
+      </w:r>
+    </w:p>
+    <w:p>
+      <w:pPr>
+        <w:rPr>
+          <w:rFonts w:ascii="Lucida Bright" w:hAnsi="Lucida Bright"/>
         </w:rPr>
       </w:pPr>
     </w:p>
@@ -3487,129 +2297,66 @@
         <w:pStyle w:val="ListParagraph"/>
         <w:numPr>
           <w:ilvl w:val="0"/>
-          <w:numId w:val="5"/>
+          <w:numId w:val="17"/>
         </w:numPr>
         <w:rPr>
-          <w:rFonts w:ascii="Lucida Bright" w:hAnsi="Lucida Bright" w:cs="Arial"/>
-          <w:b/>
-        </w:rPr>
-      </w:pPr>
-      <w:r>
-        <w:rPr>
-          <w:rFonts w:ascii="Lucida Bright" w:hAnsi="Lucida Bright" w:cs="Arial"/>
-          <w:b/>
-        </w:rPr>
-        <w:t>Contact Us</w:t>
-      </w:r>
-    </w:p>
-    <w:p>
-      <w:pPr>
-        <w:ind w:left="360"/>
-        <w:rPr>
-          <w:rFonts w:ascii="Lucida Bright" w:hAnsi="Lucida Bright" w:cs="Arial"/>
-        </w:rPr>
-      </w:pPr>
-      <w:r>
-        <w:rPr>
-          <w:rFonts w:ascii="Lucida Bright" w:hAnsi="Lucida Bright" w:cs="Arial"/>
-        </w:rPr>
-        <w:t>You can get in touch with us in any of the below ways:</w:t>
-      </w:r>
-    </w:p>
-    <w:p>
-      <w:pPr>
-        <w:ind w:left="720"/>
-        <w:rPr>
-          <w:rFonts w:ascii="Lucida Bright" w:hAnsi="Lucida Bright" w:cs="Arial"/>
-        </w:rPr>
-      </w:pPr>
-      <w:r>
-        <w:rPr>
-          <w:rFonts w:ascii="Lucida Bright" w:hAnsi="Lucida Bright" w:cs="Arial"/>
-        </w:rPr>
-        <w:t>By Phone</w:t>
-      </w:r>
-    </w:p>
-    <w:p>
-      <w:pPr>
-        <w:ind w:left="720" w:firstLine="360"/>
-        <w:rPr>
-          <w:rFonts w:ascii="Lucida Bright" w:hAnsi="Lucida Bright" w:cs="Arial"/>
-        </w:rPr>
-      </w:pPr>
-      <w:r>
-        <w:rPr>
-          <w:rFonts w:ascii="Lucida Bright" w:hAnsi="Lucida Bright" w:cs="Arial"/>
-        </w:rPr>
-        <w:t>Ryan – 541-206-4151</w:t>
-      </w:r>
-    </w:p>
-    <w:p>
-      <w:pPr>
-        <w:ind w:left="720" w:firstLine="360"/>
-        <w:rPr>
-          <w:rFonts w:ascii="Lucida Bright" w:hAnsi="Lucida Bright" w:cs="Arial"/>
-        </w:rPr>
-      </w:pPr>
-      <w:r>
-        <w:rPr>
-          <w:rFonts w:ascii="Lucida Bright" w:hAnsi="Lucida Bright" w:cs="Arial"/>
-        </w:rPr>
-        <w:t>Brian – 541-393-2284</w:t>
-      </w:r>
-    </w:p>
-    <w:p>
-      <w:pPr>
-        <w:ind w:left="720"/>
-        <w:rPr>
-          <w:rFonts w:ascii="Lucida Bright" w:hAnsi="Lucida Bright" w:cs="Arial"/>
-        </w:rPr>
-      </w:pPr>
-      <w:r>
-        <w:rPr>
-          <w:rFonts w:ascii="Lucida Bright" w:hAnsi="Lucida Bright" w:cs="Arial"/>
-        </w:rPr>
-        <w:t>By Email</w:t>
-      </w:r>
-    </w:p>
-    <w:p>
-      <w:pPr>
-        <w:ind w:left="720" w:firstLine="360"/>
-        <w:rPr>
-          <w:rFonts w:ascii="Lucida Bright" w:hAnsi="Lucida Bright" w:cs="Arial"/>
-        </w:rPr>
-      </w:pPr>
-      <w:hyperlink r:id="rId7" w:history="1">
-        <w:r>
-          <w:rPr>
-            <w:rStyle w:val="Hyperlink"/>
-            <w:rFonts w:ascii="Lucida Bright" w:hAnsi="Lucida Bright" w:cs="Arial"/>
-          </w:rPr>
-          <w:t>ryans@ccybers.com</w:t>
-        </w:r>
-      </w:hyperlink>
-    </w:p>
-    <w:p>
-      <w:pPr>
-        <w:ind w:left="720" w:firstLine="360"/>
-        <w:rPr>
-          <w:rFonts w:ascii="Lucida Bright" w:hAnsi="Lucida Bright" w:cs="Arial"/>
-        </w:rPr>
-      </w:pPr>
-      <w:hyperlink r:id="rId8" w:history="1">
-        <w:r>
-          <w:rPr>
-            <w:rStyle w:val="Hyperlink"/>
-            <w:rFonts w:ascii="Lucida Bright" w:hAnsi="Lucida Bright" w:cs="Arial"/>
-          </w:rPr>
-          <w:t>brianb@ccybers.com</w:t>
-        </w:r>
-      </w:hyperlink>
-    </w:p>
-    <w:p>
-      <w:pPr>
-        <w:rPr>
-          <w:rFonts w:ascii="Lucida Bright" w:hAnsi="Lucida Bright" w:cs="Arial"/>
+          <w:rFonts w:ascii="Lucida Bright" w:hAnsi="Lucida Bright"/>
+        </w:rPr>
+      </w:pPr>
+      <w:r>
+        <w:rPr>
+          <w:rFonts w:ascii="Lucida Bright" w:hAnsi="Lucida Bright"/>
+        </w:rPr>
+        <w:t>CLIENT’S</w:t>
+      </w:r>
+      <w:r>
+        <w:rPr>
+          <w:rFonts w:ascii="Lucida Bright" w:hAnsi="Lucida Bright"/>
+        </w:rPr>
+        <w:t xml:space="preserve"> DUTIES. The Client hereby </w:t>
+      </w:r>
+      <w:r>
+        <w:rPr>
+          <w:rFonts w:ascii="Lucida Bright" w:hAnsi="Lucida Bright"/>
+        </w:rPr>
+        <w:t xml:space="preserve">agrees to meet with the Developer at least once every two weeks for </w:t>
+      </w:r>
+      <w:r>
+        <w:rPr>
+          <w:rFonts w:ascii="Lucida Bright" w:hAnsi="Lucida Bright"/>
+        </w:rPr>
+        <w:t>two-hour</w:t>
+      </w:r>
+      <w:r>
+        <w:rPr>
+          <w:rFonts w:ascii="Lucida Bright" w:hAnsi="Lucida Bright"/>
+        </w:rPr>
+        <w:t xml:space="preserve"> sprint review meeting</w:t>
+      </w:r>
+      <w:r>
+        <w:rPr>
+          <w:rFonts w:ascii="Lucida Bright" w:hAnsi="Lucida Bright"/>
+        </w:rPr>
+        <w:t>s</w:t>
+      </w:r>
+      <w:r>
+        <w:rPr>
+          <w:rFonts w:ascii="Lucida Bright" w:hAnsi="Lucida Bright"/>
+        </w:rPr>
+        <w:t xml:space="preserve">. </w:t>
+      </w:r>
+      <w:r>
+        <w:rPr>
+          <w:rFonts w:ascii="Lucida Bright" w:hAnsi="Lucida Bright"/>
+        </w:rPr>
+        <w:t>The Client will provide the requirements for the Software and evaluate the Software at the end of each sprint to determine if it is meeting the requirements.</w:t>
+      </w:r>
+    </w:p>
+    <w:p>
+      <w:pPr>
+        <w:pStyle w:val="ListParagraph"/>
+        <w:rPr>
+          <w:rFonts w:ascii="Lucida Bright" w:hAnsi="Lucida Bright"/>
         </w:rPr>
       </w:pPr>
     </w:p>
@@ -3618,561 +2365,298 @@
         <w:pStyle w:val="ListParagraph"/>
         <w:numPr>
           <w:ilvl w:val="0"/>
-          <w:numId w:val="5"/>
+          <w:numId w:val="17"/>
         </w:numPr>
         <w:rPr>
-          <w:rFonts w:ascii="Lucida Bright" w:hAnsi="Lucida Bright" w:cs="Arial"/>
-          <w:b/>
-        </w:rPr>
-      </w:pPr>
-      <w:r>
-        <w:rPr>
-          <w:rFonts w:ascii="Lucida Bright" w:hAnsi="Lucida Bright" w:cs="Arial"/>
-          <w:b/>
-        </w:rPr>
-        <w:t>Software Development Agreement</w:t>
-      </w:r>
-    </w:p>
-    <w:p>
-      <w:pPr>
-        <w:rPr>
-          <w:rFonts w:ascii="Lucida Bright" w:hAnsi="Lucida Bright"/>
-        </w:rPr>
-      </w:pPr>
-      <w:r>
-        <w:rPr>
-          <w:rFonts w:ascii="Lucida Bright" w:hAnsi="Lucida Bright"/>
-        </w:rPr>
-        <w:t xml:space="preserve">This Software Development Agreement (the “Agreement” or “Software Development Agreement”) states the terms and conditions that govern the contractual agreement between Creative CyberSolutions having its principal place of business at </w:t>
-      </w:r>
-      <w:r>
-        <w:rPr>
-          <w:rFonts w:ascii="Lucida Bright" w:hAnsi="Lucida Bright"/>
-        </w:rPr>
-        <w:t>819 Jannette Ct</w:t>
-      </w:r>
-      <w:r>
-        <w:rPr>
-          <w:rFonts w:ascii="Lucida Bright" w:hAnsi="Lucida Bright"/>
-        </w:rPr>
-        <w:t xml:space="preserve">, Springfield, OR 97477 (the “Developer”), and </w:t>
-      </w:r>
-      <w:r>
-        <w:rPr>
-          <w:rFonts w:ascii="Lucida Bright" w:hAnsi="Lucida Bright"/>
-        </w:rPr>
-        <w:t>Steve Ferguson</w:t>
-      </w:r>
-      <w:r>
-        <w:rPr>
-          <w:rFonts w:ascii="Lucida Bright" w:hAnsi="Lucida Bright"/>
-        </w:rPr>
-        <w:t xml:space="preserve"> having </w:t>
-      </w:r>
-      <w:r>
-        <w:rPr>
-          <w:rFonts w:ascii="Lucida Bright" w:hAnsi="Lucida Bright"/>
-        </w:rPr>
-        <w:t xml:space="preserve">his </w:t>
-      </w:r>
-      <w:r>
-        <w:rPr>
-          <w:rFonts w:ascii="Lucida Bright" w:hAnsi="Lucida Bright"/>
-        </w:rPr>
-        <w:t xml:space="preserve">principal place of business at </w:t>
-      </w:r>
-      <w:r>
-        <w:rPr>
-          <w:rFonts w:ascii="Lucida Bright" w:eastAsia="Times New Roman" w:hAnsi="Lucida Bright" w:cs="Times New Roman"/>
-          <w:color w:val="000000"/>
-        </w:rPr>
-        <w:t>84895 Harry Taylor Rd, Eugene, OR 97405</w:t>
-      </w:r>
-      <w:r>
-        <w:rPr>
-          <w:rFonts w:ascii="Lucida Bright" w:hAnsi="Lucida Bright"/>
-        </w:rPr>
-        <w:t xml:space="preserve"> (the “Client”) who agrees to be bound by this Agreement. </w:t>
-      </w:r>
-    </w:p>
-    <w:p>
-      <w:pPr>
-        <w:rPr>
-          <w:rFonts w:ascii="Lucida Bright" w:hAnsi="Lucida Bright"/>
-        </w:rPr>
-      </w:pPr>
-    </w:p>
-    <w:p>
-      <w:pPr>
-        <w:rPr>
-          <w:rFonts w:ascii="Lucida Bright" w:hAnsi="Lucida Bright"/>
-        </w:rPr>
-      </w:pPr>
-      <w:r>
-        <w:rPr>
-          <w:rFonts w:ascii="Lucida Bright" w:hAnsi="Lucida Bright"/>
-        </w:rPr>
-        <w:t xml:space="preserve">WHEREAS, the Client has conceptualized the </w:t>
-      </w:r>
-      <w:r>
-        <w:rPr>
-          <w:rFonts w:ascii="Lucida Bright" w:hAnsi="Lucida Bright"/>
-        </w:rPr>
-        <w:t xml:space="preserve">Cabinet Design Software </w:t>
-      </w:r>
-      <w:r>
-        <w:rPr>
-          <w:rFonts w:ascii="Lucida Bright" w:hAnsi="Lucida Bright"/>
-        </w:rPr>
-        <w:t xml:space="preserve">(the “Software”), which is described in further detail the specification (described in the first </w:t>
-      </w:r>
-      <w:r>
-        <w:rPr>
-          <w:rFonts w:ascii="Lucida Bright" w:hAnsi="Lucida Bright"/>
-        </w:rPr>
-        <w:t xml:space="preserve">section </w:t>
-      </w:r>
-      <w:r>
-        <w:rPr>
-          <w:rFonts w:ascii="Lucida Bright" w:hAnsi="Lucida Bright"/>
-        </w:rPr>
-        <w:t xml:space="preserve">of this document), and the Developer is a contractor with whom the Client has come to an agreement to develop the Software. </w:t>
-      </w:r>
-    </w:p>
-    <w:p>
-      <w:pPr>
-        <w:rPr>
-          <w:rFonts w:ascii="Lucida Bright" w:hAnsi="Lucida Bright"/>
-        </w:rPr>
-      </w:pPr>
-    </w:p>
-    <w:p>
-      <w:pPr>
-        <w:rPr>
-          <w:rFonts w:ascii="Lucida Bright" w:hAnsi="Lucida Bright"/>
-        </w:rPr>
-      </w:pPr>
-      <w:r>
-        <w:rPr>
-          <w:rFonts w:ascii="Lucida Bright" w:hAnsi="Lucida Bright"/>
-        </w:rPr>
-        <w:t xml:space="preserve">NOW, THEREFORE, </w:t>
+          <w:rFonts w:ascii="Lucida Bright" w:hAnsi="Lucida Bright"/>
+        </w:rPr>
+      </w:pPr>
+      <w:r>
+        <w:rPr>
+          <w:rFonts w:ascii="Lucida Bright" w:hAnsi="Lucida Bright"/>
+        </w:rPr>
+        <w:t xml:space="preserve">DELIVERY. We will practice continuous delivery by working in </w:t>
+      </w:r>
+      <w:r>
+        <w:rPr>
+          <w:rFonts w:ascii="Lucida Bright" w:hAnsi="Lucida Bright"/>
+        </w:rPr>
+        <w:t>two-week</w:t>
+      </w:r>
+      <w:r>
+        <w:rPr>
+          <w:rFonts w:ascii="Lucida Bright" w:hAnsi="Lucida Bright"/>
+        </w:rPr>
+        <w:t xml:space="preserve"> sprints in which we will implement a subset of the application’s features and deliver working software for the client’s evaluation.  The deliverables for each sprint will be agreed upon by the client and the developer.</w:t>
+      </w:r>
+      <w:r>
+        <w:rPr>
+          <w:rFonts w:ascii="Lucida Bright" w:hAnsi="Lucida Bright"/>
+        </w:rPr>
+        <w:br/>
+      </w:r>
+      <w:r>
+        <w:rPr>
+          <w:rFonts w:ascii="Lucida Bright" w:hAnsi="Lucida Bright"/>
+        </w:rPr>
+        <w:br/>
+      </w:r>
+      <w:r>
+        <w:rPr>
+          <w:rFonts w:ascii="Lucida Bright" w:hAnsi="Lucida Bright"/>
+        </w:rPr>
+        <w:t>Upon completion of each Sprint, the Client shall review the functionality of the Software and communicate both aspects with which they are satisfied and aspects which they would like to be changed.</w:t>
+      </w:r>
+      <w:r>
+        <w:rPr>
+          <w:rFonts w:ascii="Lucida Bright" w:hAnsi="Lucida Bright"/>
+        </w:rPr>
+        <w:br/>
+      </w:r>
+      <w:r>
+        <w:rPr>
+          <w:rFonts w:ascii="Lucida Bright" w:hAnsi="Lucida Bright"/>
+        </w:rPr>
+        <w:br/>
+      </w:r>
+      <w:r>
+        <w:rPr>
+          <w:rFonts w:ascii="Lucida Bright" w:hAnsi="Lucida Bright"/>
+        </w:rPr>
+        <w:t xml:space="preserve">If there is a delay in delivering the features or changes planned for a sprint, the Developer and the Client shall discuss in good faith at the next Sprint Review Meeting and the Developer shall make use of all available resources to deliver those features or changes in the next sprint. </w:t>
+      </w:r>
+    </w:p>
+    <w:p>
+      <w:pPr>
+        <w:pStyle w:val="ListParagraph"/>
+        <w:rPr>
+          <w:rFonts w:ascii="Lucida Bright" w:hAnsi="Lucida Bright"/>
+        </w:rPr>
+      </w:pPr>
+    </w:p>
+    <w:p>
+      <w:pPr>
+        <w:pStyle w:val="ListParagraph"/>
+        <w:numPr>
+          <w:ilvl w:val="0"/>
+          <w:numId w:val="17"/>
+        </w:numPr>
+        <w:rPr>
+          <w:rFonts w:ascii="Lucida Bright" w:hAnsi="Lucida Bright"/>
+        </w:rPr>
+      </w:pPr>
+      <w:r>
+        <w:rPr>
+          <w:rFonts w:ascii="Lucida Bright" w:hAnsi="Lucida Bright"/>
+        </w:rPr>
+        <w:t>COMPENSATION. In consideration for the Service, the Client shall pay the Company at the rates described in this proposal (the “Pricing”), in accordance with the payment terms.</w:t>
+      </w:r>
+      <w:r>
+        <w:rPr>
+          <w:rFonts w:ascii="Lucida Bright" w:hAnsi="Lucida Bright"/>
+        </w:rPr>
+        <w:t xml:space="preserve"> </w:t>
+      </w:r>
+    </w:p>
+    <w:p>
+      <w:pPr>
+        <w:pStyle w:val="ListParagraph"/>
+        <w:rPr>
+          <w:rFonts w:ascii="Lucida Bright" w:hAnsi="Lucida Bright"/>
+        </w:rPr>
+      </w:pPr>
+    </w:p>
+    <w:p>
+      <w:pPr>
+        <w:pStyle w:val="ListParagraph"/>
+        <w:numPr>
+          <w:ilvl w:val="0"/>
+          <w:numId w:val="17"/>
+        </w:numPr>
+        <w:rPr>
+          <w:rFonts w:ascii="Lucida Bright" w:hAnsi="Lucida Bright"/>
+        </w:rPr>
+      </w:pPr>
+      <w:r>
+        <w:rPr>
+          <w:rFonts w:ascii="Lucida Bright" w:hAnsi="Lucida Bright"/>
+        </w:rPr>
+        <w:t xml:space="preserve">INTELLECTUAL PROPERTY RIGHTS IN THE SOFTWARE. The Parties acknowledge and agree that the Client will hold all intellectual property rights </w:t>
+      </w:r>
+      <w:r>
+        <w:rPr>
+          <w:rFonts w:ascii="Lucida Bright" w:hAnsi="Lucida Bright"/>
+        </w:rPr>
+        <w:t>to</w:t>
+      </w:r>
+      <w:r>
+        <w:rPr>
+          <w:rFonts w:ascii="Lucida Bright" w:hAnsi="Lucida Bright"/>
+        </w:rPr>
+        <w:t xml:space="preserve"> the Software including, but not limited to, copyright and trademark rights. The Developer agrees not to claim any such ownership in the Software’s intellectual property at any time prior to or after the completion and delivery of the Software to the Client. </w:t>
+      </w:r>
+    </w:p>
+    <w:p>
+      <w:pPr>
+        <w:pStyle w:val="ListParagraph"/>
+        <w:rPr>
+          <w:rFonts w:ascii="Lucida Bright" w:hAnsi="Lucida Bright"/>
+        </w:rPr>
+      </w:pPr>
+    </w:p>
+    <w:p>
+      <w:pPr>
+        <w:pStyle w:val="ListParagraph"/>
+        <w:numPr>
+          <w:ilvl w:val="0"/>
+          <w:numId w:val="17"/>
+        </w:numPr>
+        <w:rPr>
+          <w:rFonts w:ascii="Lucida Bright" w:hAnsi="Lucida Bright"/>
+        </w:rPr>
+      </w:pPr>
+      <w:r>
+        <w:rPr>
+          <w:rFonts w:ascii="Lucida Bright" w:hAnsi="Lucida Bright"/>
+        </w:rPr>
+        <w:t xml:space="preserve">INDEMNIFICATION. The Developer agrees to indemnify, defend, and protect the Client from and against all lawsuits and costs of every kind pertaining to the software including reasonable legal fees due to the Developer’s infringement of the intellectual rights of any third party. </w:t>
+      </w:r>
+    </w:p>
+    <w:p>
+      <w:pPr>
+        <w:pStyle w:val="ListParagraph"/>
+        <w:rPr>
+          <w:rFonts w:ascii="Lucida Bright" w:hAnsi="Lucida Bright"/>
+        </w:rPr>
+      </w:pPr>
+    </w:p>
+    <w:p>
+      <w:pPr>
+        <w:pStyle w:val="ListParagraph"/>
+        <w:numPr>
+          <w:ilvl w:val="0"/>
+          <w:numId w:val="17"/>
+        </w:numPr>
+        <w:rPr>
+          <w:rFonts w:ascii="Lucida Bright" w:hAnsi="Lucida Bright"/>
+        </w:rPr>
+      </w:pPr>
+      <w:r>
+        <w:rPr>
+          <w:rFonts w:ascii="Lucida Bright" w:hAnsi="Lucida Bright"/>
+        </w:rPr>
+        <w:lastRenderedPageBreak/>
+        <w:t xml:space="preserve">APPLICABLE LAW. This Software Development Agreement and the interpretation of its terms shall be governed by and construed in accordance with the laws of the State of Oregon and subject to the exclusive jurisdiction of the federal and state courts located in Lane County, Oregon. </w:t>
+      </w:r>
+    </w:p>
+    <w:p>
+      <w:pPr>
+        <w:rPr>
+          <w:rFonts w:ascii="Lucida Bright" w:hAnsi="Lucida Bright"/>
+        </w:rPr>
+      </w:pPr>
+    </w:p>
+    <w:p>
+      <w:pPr>
+        <w:rPr>
+          <w:rFonts w:ascii="Lucida Bright" w:hAnsi="Lucida Bright"/>
+        </w:rPr>
+      </w:pPr>
+      <w:r>
+        <w:rPr>
+          <w:rFonts w:ascii="Lucida Bright" w:hAnsi="Lucida Bright"/>
+        </w:rPr>
+        <w:t>IN WITNESS WHEREOF, each of the Parties has executed this Software Development Agreement, both Parties by its duly authorized officer, as of the day and year set forth below.</w:t>
+      </w:r>
+    </w:p>
+    <w:p>
+      <w:pPr>
+        <w:rPr>
+          <w:rFonts w:ascii="Lucida Bright" w:hAnsi="Lucida Bright"/>
+        </w:rPr>
+      </w:pPr>
+    </w:p>
+    <w:p>
+      <w:pPr>
+        <w:ind w:left="720"/>
+      </w:pPr>
+    </w:p>
+    <w:p>
+      <w:pPr>
+        <w:ind w:left="720"/>
+      </w:pPr>
+      <w:r>
+        <w:t>DEVELOPER</w:t>
+      </w:r>
+    </w:p>
+    <w:p>
+      <w:pPr>
+        <w:ind w:left="720"/>
+      </w:pPr>
+    </w:p>
+    <w:p>
+      <w:pPr>
+        <w:ind w:left="720"/>
+      </w:pPr>
+      <w:r>
+        <w:t>___________________________</w:t>
       </w:r>
       <w:proofErr w:type="gramStart"/>
       <w:r>
-        <w:rPr>
-          <w:rFonts w:ascii="Lucida Bright" w:hAnsi="Lucida Bright"/>
-        </w:rPr>
-        <w:t>In</w:t>
+        <w:t xml:space="preserve">_  </w:t>
+      </w:r>
+      <w:r>
+        <w:tab/>
       </w:r>
       <w:proofErr w:type="gramEnd"/>
-      <w:r>
-        <w:rPr>
-          <w:rFonts w:ascii="Lucida Bright" w:hAnsi="Lucida Bright"/>
-        </w:rPr>
-        <w:t xml:space="preserve"> consideration of the mutual covenants and promises made by the parties to this Software Development Agreement, the Developer and the Client (individually, each a “Party” and collectively, the “Parties”) covenant and agree as follows: </w:t>
-      </w:r>
-    </w:p>
-    <w:p>
-      <w:pPr>
-        <w:rPr>
-          <w:rFonts w:ascii="Lucida Bright" w:hAnsi="Lucida Bright"/>
-        </w:rPr>
-      </w:pPr>
-    </w:p>
-    <w:p>
-      <w:pPr>
-        <w:rPr>
-          <w:rFonts w:ascii="Lucida Bright" w:hAnsi="Lucida Bright"/>
-        </w:rPr>
-      </w:pPr>
-      <w:r>
-        <w:rPr>
-          <w:rFonts w:ascii="Lucida Bright" w:hAnsi="Lucida Bright"/>
-        </w:rPr>
-        <w:t>A</w:t>
-      </w:r>
-      <w:r>
-        <w:rPr>
-          <w:rFonts w:ascii="Lucida Bright" w:hAnsi="Lucida Bright"/>
-        </w:rPr>
-        <w:t xml:space="preserve">. DEVELOPER’S DUTIES. The Client hereby engages the Developer and the Developer hereby agrees to be engaged by the Client to develop the Software in accordance with the specification described above </w:t>
-      </w:r>
-      <w:r>
-        <w:rPr>
-          <w:rFonts w:ascii="Lucida Bright" w:hAnsi="Lucida Bright"/>
-        </w:rPr>
-        <w:t>in the MVP and any changes requested by the client during the development process</w:t>
-      </w:r>
-      <w:r>
-        <w:rPr>
-          <w:rFonts w:ascii="Lucida Bright" w:hAnsi="Lucida Bright"/>
-        </w:rPr>
-        <w:t xml:space="preserve">. </w:t>
-      </w:r>
-    </w:p>
-    <w:p>
-      <w:pPr>
-        <w:rPr>
-          <w:rFonts w:ascii="Lucida Bright" w:hAnsi="Lucida Bright"/>
-        </w:rPr>
-      </w:pPr>
-      <w:r>
-        <w:rPr>
-          <w:rFonts w:ascii="Lucida Bright" w:hAnsi="Lucida Bright"/>
-        </w:rPr>
-        <w:t xml:space="preserve"> </w:t>
-      </w:r>
-    </w:p>
-    <w:p>
-      <w:pPr>
-        <w:rPr>
-          <w:rFonts w:ascii="Lucida Bright" w:hAnsi="Lucida Bright"/>
-        </w:rPr>
-      </w:pPr>
-      <w:r>
-        <w:rPr>
-          <w:rFonts w:ascii="Lucida Bright" w:hAnsi="Lucida Bright"/>
-        </w:rPr>
-        <w:t xml:space="preserve">B. DELIVERY. </w:t>
-      </w:r>
-    </w:p>
-    <w:p>
-      <w:pPr>
-        <w:ind w:left="360"/>
-        <w:rPr>
-          <w:rFonts w:ascii="Lucida Bright" w:hAnsi="Lucida Bright"/>
-        </w:rPr>
-      </w:pPr>
-      <w:r>
-        <w:rPr>
-          <w:rFonts w:ascii="Lucida Bright" w:hAnsi="Lucida Bright"/>
-        </w:rPr>
-        <w:lastRenderedPageBreak/>
-        <w:t xml:space="preserve">We will practice continuous delivery by working in </w:t>
-      </w:r>
-      <w:proofErr w:type="gramStart"/>
-      <w:r>
-        <w:rPr>
-          <w:rFonts w:ascii="Lucida Bright" w:hAnsi="Lucida Bright"/>
-        </w:rPr>
-        <w:t>two or three week</w:t>
-      </w:r>
-      <w:proofErr w:type="gramEnd"/>
-      <w:r>
-        <w:rPr>
-          <w:rFonts w:ascii="Lucida Bright" w:hAnsi="Lucida Bright"/>
-        </w:rPr>
-        <w:t xml:space="preserve"> sprints in which we will implement a subset of the application’s features and deliver working software for the client’s evaluation.</w:t>
-      </w:r>
-      <w:r>
-        <w:rPr>
-          <w:rFonts w:ascii="Lucida Bright" w:hAnsi="Lucida Bright"/>
-        </w:rPr>
-        <w:t xml:space="preserve">  The deliverables for each sprint will be agreed upon by the client and the developer.</w:t>
-      </w:r>
-    </w:p>
-    <w:p>
-      <w:pPr>
-        <w:ind w:left="360"/>
-        <w:rPr>
-          <w:rFonts w:ascii="Lucida Bright" w:hAnsi="Lucida Bright"/>
-        </w:rPr>
-      </w:pPr>
-    </w:p>
-    <w:p>
-      <w:pPr>
-        <w:ind w:left="360"/>
-        <w:rPr>
-          <w:rFonts w:ascii="Lucida Bright" w:hAnsi="Lucida Bright"/>
-        </w:rPr>
-      </w:pPr>
-      <w:r>
-        <w:rPr>
-          <w:rFonts w:ascii="Lucida Bright" w:hAnsi="Lucida Bright"/>
-        </w:rPr>
-        <w:t>Upon completion of each Sprint, the Client shall review the functionality of the Software and communicate both aspects with which they are satisfied and aspects which they would like to be changed.</w:t>
-      </w:r>
-    </w:p>
-    <w:p>
-      <w:pPr>
-        <w:ind w:left="360"/>
-        <w:rPr>
-          <w:rFonts w:ascii="Lucida Bright" w:hAnsi="Lucida Bright"/>
-        </w:rPr>
-      </w:pPr>
-    </w:p>
-    <w:p>
-      <w:pPr>
-        <w:ind w:left="360"/>
-        <w:rPr>
-          <w:rFonts w:ascii="Lucida Bright" w:hAnsi="Lucida Bright"/>
-        </w:rPr>
-      </w:pPr>
-      <w:r>
-        <w:rPr>
-          <w:rFonts w:ascii="Lucida Bright" w:hAnsi="Lucida Bright"/>
-        </w:rPr>
-        <w:t xml:space="preserve">If there is a delay in delivering the features or changes planned for a sprint, the Developer and the Client shall discuss in good faith at the next Sprint Review Meeting and the Developer shall make use of all available resources to deliver those features or changes in the next sprint. </w:t>
-      </w:r>
-    </w:p>
-    <w:p>
-      <w:pPr>
-        <w:rPr>
-          <w:rFonts w:ascii="Lucida Bright" w:hAnsi="Lucida Bright"/>
-        </w:rPr>
-      </w:pPr>
-    </w:p>
-    <w:p>
-      <w:pPr>
-        <w:pStyle w:val="ListParagraph"/>
-        <w:ind w:left="360"/>
-        <w:rPr>
-          <w:rFonts w:ascii="Lucida Bright" w:hAnsi="Lucida Bright"/>
-        </w:rPr>
-      </w:pPr>
-      <w:r>
-        <w:rPr>
-          <w:rFonts w:ascii="Lucida Bright" w:hAnsi="Lucida Bright"/>
-        </w:rPr>
-        <w:t xml:space="preserve">3. COMPENSATION. </w:t>
-      </w:r>
-    </w:p>
-    <w:p>
-      <w:pPr>
-        <w:pStyle w:val="ListParagraph"/>
-        <w:ind w:left="360"/>
-        <w:rPr>
-          <w:rFonts w:ascii="Lucida Bright" w:hAnsi="Lucida Bright"/>
-        </w:rPr>
-      </w:pPr>
-      <w:r>
-        <w:rPr>
-          <w:rFonts w:ascii="Lucida Bright" w:hAnsi="Lucida Bright"/>
-        </w:rPr>
-        <w:t>In consideration for the Service, the Client shall pay the Company at the rates described in this</w:t>
-      </w:r>
-      <w:r>
-        <w:rPr>
-          <w:rFonts w:ascii="Lucida Bright" w:hAnsi="Lucida Bright"/>
-        </w:rPr>
-        <w:t xml:space="preserve"> proposal (the “Pricing”), in accordance with the payment terms.</w:t>
-      </w:r>
-    </w:p>
-    <w:p>
-      <w:pPr>
-        <w:pStyle w:val="ListParagraph"/>
-        <w:ind w:left="360"/>
-        <w:rPr>
-          <w:rFonts w:ascii="Lucida Bright" w:hAnsi="Lucida Bright"/>
-        </w:rPr>
-      </w:pPr>
-    </w:p>
-    <w:p>
-      <w:pPr>
-        <w:pStyle w:val="ListParagraph"/>
-        <w:ind w:left="360"/>
-        <w:rPr>
-          <w:rFonts w:ascii="Lucida Bright" w:hAnsi="Lucida Bright"/>
-        </w:rPr>
-      </w:pPr>
-      <w:r>
-        <w:rPr>
-          <w:rFonts w:ascii="Lucida Bright" w:hAnsi="Lucida Bright"/>
-        </w:rPr>
-        <w:t xml:space="preserve">4. INTELLECTUAL PROPERTY RIGHTS IN THE SOFTWARE. </w:t>
-      </w:r>
-    </w:p>
-    <w:p>
-      <w:pPr>
-        <w:pStyle w:val="ListParagraph"/>
-        <w:ind w:left="360"/>
-        <w:rPr>
-          <w:rFonts w:ascii="Lucida Bright" w:hAnsi="Lucida Bright"/>
-        </w:rPr>
-      </w:pPr>
-      <w:r>
-        <w:rPr>
-          <w:rFonts w:ascii="Lucida Bright" w:hAnsi="Lucida Bright"/>
-        </w:rPr>
-        <w:t xml:space="preserve">The Parties acknowledge and agree that the Client will hold all intellectual property rights in the Software including, but not limited to, copyright and trademark rights. The Developer agrees not to claim any such ownership in the Software’s intellectual property at any time prior to or after the completion and delivery of the Software to the Client. </w:t>
-      </w:r>
-    </w:p>
-    <w:p>
-      <w:pPr>
-        <w:pStyle w:val="ListParagraph"/>
-        <w:ind w:left="360"/>
-        <w:rPr>
-          <w:rFonts w:ascii="Lucida Bright" w:hAnsi="Lucida Bright"/>
-        </w:rPr>
-      </w:pPr>
-    </w:p>
-    <w:p>
-      <w:pPr>
-        <w:pStyle w:val="ListParagraph"/>
-        <w:ind w:left="360"/>
-        <w:rPr>
-          <w:rFonts w:ascii="Lucida Bright" w:hAnsi="Lucida Bright"/>
-        </w:rPr>
-      </w:pPr>
-      <w:r>
-        <w:rPr>
-          <w:rFonts w:ascii="Lucida Bright" w:hAnsi="Lucida Bright"/>
-        </w:rPr>
-        <w:t>5</w:t>
-      </w:r>
-      <w:r>
-        <w:rPr>
-          <w:rFonts w:ascii="Lucida Bright" w:hAnsi="Lucida Bright"/>
-        </w:rPr>
-        <w:t xml:space="preserve">. CONFIDENTIALITY. The Developer shall not disclose to any third party the business of the Client, details regarding the Software, including, without limitation any information regarding the Software’s code, the Specifications, or the Client’s business (the “Confidential Information”), (ii) make copies of any Confidential Information or any content based on the concepts contained within the Confidential Information for personal use or for distribution unless requested to do so by the Client, or (iii) use Confidential Information other than solely for the benefit of the Client. </w:t>
-      </w:r>
-    </w:p>
-    <w:p>
-      <w:pPr>
-        <w:pStyle w:val="ListParagraph"/>
-        <w:ind w:left="360"/>
-        <w:rPr>
-          <w:rFonts w:ascii="Lucida Bright" w:hAnsi="Lucida Bright"/>
-        </w:rPr>
-      </w:pPr>
-    </w:p>
-    <w:p>
-      <w:pPr>
-        <w:ind w:left="360"/>
-        <w:rPr>
-          <w:rFonts w:ascii="Lucida Bright" w:hAnsi="Lucida Bright"/>
-        </w:rPr>
-      </w:pPr>
-      <w:r>
-        <w:rPr>
-          <w:rFonts w:ascii="Lucida Bright" w:hAnsi="Lucida Bright"/>
-        </w:rPr>
-        <w:t>6</w:t>
-      </w:r>
-      <w:r>
-        <w:rPr>
-          <w:rFonts w:ascii="Lucida Bright" w:hAnsi="Lucida Bright"/>
-        </w:rPr>
-        <w:t xml:space="preserve">. INDEMNIFICATION. The Developer agrees to indemnify, defend, and protect the Client from and against all lawsuits and costs of every kind pertaining to the software including reasonable legal fees due to the Developer’s infringement of the intellectual rights of any third party. </w:t>
-      </w:r>
-    </w:p>
-    <w:p>
-      <w:pPr>
-        <w:ind w:left="360"/>
-        <w:rPr>
-          <w:rFonts w:ascii="Lucida Bright" w:hAnsi="Lucida Bright"/>
-        </w:rPr>
-      </w:pPr>
-    </w:p>
-    <w:p>
-      <w:pPr>
-        <w:ind w:left="360"/>
-        <w:rPr>
-          <w:rFonts w:ascii="Lucida Bright" w:hAnsi="Lucida Bright"/>
-        </w:rPr>
-      </w:pPr>
-      <w:r>
-        <w:rPr>
-          <w:rFonts w:ascii="Lucida Bright" w:hAnsi="Lucida Bright"/>
-        </w:rPr>
-        <w:t>7</w:t>
-      </w:r>
-      <w:r>
-        <w:rPr>
-          <w:rFonts w:ascii="Lucida Bright" w:hAnsi="Lucida Bright"/>
-        </w:rPr>
-        <w:t xml:space="preserve">. APPLICABLE LAW. </w:t>
-      </w:r>
-    </w:p>
-    <w:p>
-      <w:pPr>
-        <w:ind w:left="360"/>
-        <w:rPr>
-          <w:rFonts w:ascii="Lucida Bright" w:hAnsi="Lucida Bright"/>
-        </w:rPr>
-      </w:pPr>
-      <w:r>
-        <w:rPr>
-          <w:rFonts w:ascii="Lucida Bright" w:hAnsi="Lucida Bright"/>
-        </w:rPr>
-        <w:t xml:space="preserve">This Software Development Agreement and the interpretation of its terms shall be governed by and construed in accordance with the laws of the State of Oregon and subject to the exclusive jurisdiction of the federal and state courts located in Lane County, Oregon. </w:t>
-      </w:r>
-    </w:p>
-    <w:p>
-      <w:pPr>
-        <w:rPr>
-          <w:rFonts w:ascii="Lucida Bright" w:hAnsi="Lucida Bright"/>
-        </w:rPr>
-      </w:pPr>
-    </w:p>
-    <w:p>
-      <w:pPr>
-        <w:rPr>
-          <w:rFonts w:ascii="Lucida Bright" w:hAnsi="Lucida Bright"/>
-        </w:rPr>
-      </w:pPr>
-      <w:r>
-        <w:rPr>
-          <w:rFonts w:ascii="Lucida Bright" w:hAnsi="Lucida Bright"/>
-        </w:rPr>
-        <w:lastRenderedPageBreak/>
-        <w:t>IN WITNESS WHEREOF, each of the Parties has executed this Software Development Agreement, both Parties by its duly authorized officer, as of the day and year set forth below.</w:t>
-      </w:r>
-    </w:p>
-    <w:p>
-      <w:pPr>
-        <w:rPr>
-          <w:rFonts w:ascii="Lucida Bright" w:hAnsi="Lucida Bright"/>
-        </w:rPr>
-      </w:pPr>
-    </w:p>
-    <w:p>
-      <w:pPr>
-        <w:ind w:left="720"/>
-      </w:pPr>
-    </w:p>
-    <w:p>
-      <w:pPr>
-        <w:ind w:left="720"/>
-      </w:pPr>
-      <w:r>
-        <w:t>DEVELOPER</w:t>
-      </w:r>
-    </w:p>
-    <w:p>
-      <w:pPr>
-        <w:ind w:left="720"/>
-      </w:pPr>
-    </w:p>
-    <w:p>
-      <w:pPr>
-        <w:ind w:left="720"/>
-      </w:pPr>
-      <w:r>
-        <w:t>___________________________</w:t>
-      </w:r>
-      <w:proofErr w:type="gramStart"/>
-      <w:r>
-        <w:t xml:space="preserve">_  </w:t>
-      </w:r>
-      <w:r>
-        <w:tab/>
-      </w:r>
-      <w:proofErr w:type="gramEnd"/>
-      <w:r>
-        <w:tab/>
-      </w:r>
-      <w:r>
-        <w:tab/>
-      </w:r>
       <w:r>
         <w:tab/>
         <w:t>___________________</w:t>
       </w:r>
       <w:r>
         <w:br/>
-        <w:t>Ryan Sankey, COO, Creative CyberSolutions</w:t>
+      </w:r>
+      <w:r>
+        <w:t>[</w:t>
+      </w:r>
+      <w:r>
+        <w:rPr>
+          <w:i/>
+        </w:rPr>
+        <w:t>Capstone</w:t>
+      </w:r>
+      <w:r>
+        <w:rPr>
+          <w:i/>
+        </w:rPr>
+        <w:t xml:space="preserve"> t</w:t>
+      </w:r>
+      <w:r>
+        <w:rPr>
+          <w:i/>
+        </w:rPr>
+        <w:t xml:space="preserve">eam </w:t>
+      </w:r>
+      <w:r>
+        <w:rPr>
+          <w:i/>
+        </w:rPr>
+        <w:t>m</w:t>
+      </w:r>
+      <w:r>
+        <w:rPr>
+          <w:i/>
+        </w:rPr>
+        <w:t>ember</w:t>
+      </w:r>
+      <w:r>
+        <w:rPr>
+          <w:i/>
+        </w:rPr>
+        <w:t xml:space="preserve"> name</w:t>
+      </w:r>
+      <w:r>
+        <w:t>]</w:t>
       </w:r>
       <w:r>
         <w:tab/>
@@ -4189,6 +2673,227 @@
         <w:ind w:left="720"/>
       </w:pPr>
       <w:r>
+        <w:t>___________________________</w:t>
+      </w:r>
+      <w:proofErr w:type="gramStart"/>
+      <w:r>
+        <w:t xml:space="preserve">_  </w:t>
+      </w:r>
+      <w:r>
+        <w:tab/>
+      </w:r>
+      <w:proofErr w:type="gramEnd"/>
+      <w:r>
+        <w:tab/>
+        <w:t>___________________</w:t>
+      </w:r>
+      <w:r>
+        <w:br/>
+        <w:t>[</w:t>
+      </w:r>
+      <w:r>
+        <w:rPr>
+          <w:i/>
+        </w:rPr>
+        <w:t>Capstone</w:t>
+      </w:r>
+      <w:r>
+        <w:rPr>
+          <w:i/>
+        </w:rPr>
+        <w:t xml:space="preserve"> t</w:t>
+      </w:r>
+      <w:r>
+        <w:rPr>
+          <w:i/>
+        </w:rPr>
+        <w:t xml:space="preserve">eam </w:t>
+      </w:r>
+      <w:r>
+        <w:rPr>
+          <w:i/>
+        </w:rPr>
+        <w:t>m</w:t>
+      </w:r>
+      <w:r>
+        <w:rPr>
+          <w:i/>
+        </w:rPr>
+        <w:t>ember</w:t>
+      </w:r>
+      <w:r>
+        <w:rPr>
+          <w:i/>
+        </w:rPr>
+        <w:t xml:space="preserve"> name</w:t>
+      </w:r>
+      <w:r>
+        <w:t>]</w:t>
+      </w:r>
+      <w:r>
+        <w:tab/>
+        <w:t>Date</w:t>
+      </w:r>
+    </w:p>
+    <w:p>
+      <w:pPr>
+        <w:ind w:left="720"/>
+      </w:pPr>
+    </w:p>
+    <w:p>
+      <w:pPr>
+        <w:ind w:left="720"/>
+      </w:pPr>
+      <w:r>
+        <w:t>___________________________</w:t>
+      </w:r>
+      <w:proofErr w:type="gramStart"/>
+      <w:r>
+        <w:t xml:space="preserve">_  </w:t>
+      </w:r>
+      <w:r>
+        <w:tab/>
+      </w:r>
+      <w:proofErr w:type="gramEnd"/>
+      <w:r>
+        <w:tab/>
+        <w:t>___________________</w:t>
+      </w:r>
+      <w:r>
+        <w:br/>
+        <w:t>[</w:t>
+      </w:r>
+      <w:r>
+        <w:rPr>
+          <w:i/>
+        </w:rPr>
+        <w:t>Capstone</w:t>
+      </w:r>
+      <w:r>
+        <w:rPr>
+          <w:i/>
+        </w:rPr>
+        <w:t xml:space="preserve"> t</w:t>
+      </w:r>
+      <w:r>
+        <w:rPr>
+          <w:i/>
+        </w:rPr>
+        <w:t xml:space="preserve">eam </w:t>
+      </w:r>
+      <w:r>
+        <w:rPr>
+          <w:i/>
+        </w:rPr>
+        <w:t>m</w:t>
+      </w:r>
+      <w:r>
+        <w:rPr>
+          <w:i/>
+        </w:rPr>
+        <w:t>ember</w:t>
+      </w:r>
+      <w:r>
+        <w:rPr>
+          <w:i/>
+        </w:rPr>
+        <w:t xml:space="preserve"> name</w:t>
+      </w:r>
+      <w:r>
+        <w:t>]</w:t>
+      </w:r>
+      <w:r>
+        <w:tab/>
+        <w:t>Date</w:t>
+      </w:r>
+    </w:p>
+    <w:p>
+      <w:pPr>
+        <w:ind w:left="720"/>
+      </w:pPr>
+    </w:p>
+    <w:p>
+      <w:pPr>
+        <w:ind w:left="720"/>
+      </w:pPr>
+      <w:r>
+        <w:t>___________________________</w:t>
+      </w:r>
+      <w:proofErr w:type="gramStart"/>
+      <w:r>
+        <w:t xml:space="preserve">_  </w:t>
+      </w:r>
+      <w:r>
+        <w:tab/>
+      </w:r>
+      <w:proofErr w:type="gramEnd"/>
+      <w:r>
+        <w:tab/>
+        <w:t>___________________</w:t>
+      </w:r>
+      <w:r>
+        <w:br/>
+        <w:t>[</w:t>
+      </w:r>
+      <w:r>
+        <w:rPr>
+          <w:i/>
+        </w:rPr>
+        <w:t>Capstone</w:t>
+      </w:r>
+      <w:r>
+        <w:rPr>
+          <w:i/>
+        </w:rPr>
+        <w:t xml:space="preserve"> t</w:t>
+      </w:r>
+      <w:r>
+        <w:rPr>
+          <w:i/>
+        </w:rPr>
+        <w:t xml:space="preserve">eam </w:t>
+      </w:r>
+      <w:r>
+        <w:rPr>
+          <w:i/>
+        </w:rPr>
+        <w:t>m</w:t>
+      </w:r>
+      <w:r>
+        <w:rPr>
+          <w:i/>
+        </w:rPr>
+        <w:t>ember</w:t>
+      </w:r>
+      <w:r>
+        <w:rPr>
+          <w:i/>
+        </w:rPr>
+        <w:t xml:space="preserve"> name</w:t>
+      </w:r>
+      <w:r>
+        <w:t>]</w:t>
+      </w:r>
+      <w:r>
+        <w:tab/>
+        <w:t>Date</w:t>
+      </w:r>
+    </w:p>
+    <w:p>
+      <w:pPr>
+        <w:ind w:left="720"/>
+      </w:pPr>
+    </w:p>
+    <w:p>
+      <w:pPr>
+        <w:ind w:left="720"/>
+      </w:pPr>
+    </w:p>
+    <w:p>
+      <w:pPr>
+        <w:ind w:left="720"/>
+      </w:pPr>
+      <w:r>
         <w:t>CLIENT</w:t>
       </w:r>
     </w:p>
@@ -4203,12 +2908,6 @@
       </w:pPr>
       <w:r>
         <w:t xml:space="preserve">____________________________ </w:t>
-      </w:r>
-      <w:r>
-        <w:tab/>
-      </w:r>
-      <w:r>
-        <w:tab/>
       </w:r>
       <w:r>
         <w:tab/>
@@ -4223,10 +2922,16 @@
         <w:ind w:left="720"/>
       </w:pPr>
       <w:r>
-        <w:t>Steve Ferguson</w:t>
-      </w:r>
-      <w:r>
-        <w:tab/>
+        <w:t>[</w:t>
+      </w:r>
+      <w:r>
+        <w:rPr>
+          <w:i/>
+        </w:rPr>
+        <w:t>Client name</w:t>
+      </w:r>
+      <w:r>
+        <w:t>]</w:t>
       </w:r>
       <w:r>
         <w:tab/>
@@ -4256,14 +2961,12 @@
           <w:rFonts w:ascii="Lucida Bright" w:hAnsi="Lucida Bright" w:cs="Arial"/>
         </w:rPr>
       </w:pPr>
-      <w:bookmarkStart w:id="0" w:name="_GoBack"/>
-      <w:bookmarkEnd w:id="0"/>
     </w:p>
     <w:sectPr>
-      <w:headerReference w:type="default" r:id="rId9"/>
-      <w:footerReference w:type="default" r:id="rId10"/>
-      <w:headerReference w:type="first" r:id="rId11"/>
-      <w:footerReference w:type="first" r:id="rId12"/>
+      <w:headerReference w:type="default" r:id="rId7"/>
+      <w:footerReference w:type="default" r:id="rId8"/>
+      <w:headerReference w:type="first" r:id="rId9"/>
+      <w:footerReference w:type="first" r:id="rId10"/>
       <w:pgSz w:w="12240" w:h="15840"/>
       <w:pgMar w:top="1440" w:right="1080" w:bottom="1440" w:left="1080" w:header="720" w:footer="720" w:gutter="0"/>
       <w:cols w:space="720"/>
@@ -4385,7 +3088,16 @@
         <w:sz w:val="36"/>
         <w:szCs w:val="36"/>
       </w:rPr>
-      <w:t xml:space="preserve">Proposal to Develop </w:t>
+      <w:t>Contract for Development of</w:t>
+    </w:r>
+    <w:r>
+      <w:rPr>
+        <w:rFonts w:ascii="Arial" w:hAnsi="Arial" w:cs="Arial"/>
+        <w:b/>
+        <w:sz w:val="36"/>
+        <w:szCs w:val="36"/>
+      </w:rPr>
+      <w:t xml:space="preserve"> </w:t>
     </w:r>
     <w:r>
       <w:rPr>
@@ -4424,7 +3136,25 @@
         <w:sz w:val="40"/>
         <w:szCs w:val="40"/>
       </w:rPr>
-      <w:t>Software Development Proposal for OMA</w:t>
+      <w:t xml:space="preserve">Software Development </w:t>
+    </w:r>
+    <w:r>
+      <w:rPr>
+        <w:rFonts w:ascii="Lucida Bright" w:hAnsi="Lucida Bright" w:cs="Arial"/>
+        <w:b/>
+        <w:sz w:val="40"/>
+        <w:szCs w:val="40"/>
+      </w:rPr>
+      <w:t>Contract</w:t>
+    </w:r>
+    <w:r>
+      <w:rPr>
+        <w:rFonts w:ascii="Lucida Bright" w:hAnsi="Lucida Bright" w:cs="Arial"/>
+        <w:b/>
+        <w:sz w:val="40"/>
+        <w:szCs w:val="40"/>
+      </w:rPr>
+      <w:t xml:space="preserve"> for OMA</w:t>
     </w:r>
   </w:p>
   <w:p>
@@ -4809,6 +3539,95 @@
     </w:lvl>
   </w:abstractNum>
   <w:abstractNum w:abstractNumId="4" w15:restartNumberingAfterBreak="0">
+    <w:nsid w:val="330F7D1D"/>
+    <w:multiLevelType w:val="hybridMultilevel"/>
+    <w:tmpl w:val="A4F4B55A"/>
+    <w:lvl w:ilvl="0" w:tplc="04090015">
+      <w:start w:val="1"/>
+      <w:numFmt w:val="upperLetter"/>
+      <w:lvlText w:val="%1."/>
+      <w:lvlJc w:val="left"/>
+      <w:pPr>
+        <w:ind w:left="720" w:hanging="360"/>
+      </w:pPr>
+      <w:rPr>
+        <w:rFonts w:hint="default"/>
+      </w:rPr>
+    </w:lvl>
+    <w:lvl w:ilvl="1" w:tplc="04090019" w:tentative="1">
+      <w:start w:val="1"/>
+      <w:numFmt w:val="lowerLetter"/>
+      <w:lvlText w:val="%2."/>
+      <w:lvlJc w:val="left"/>
+      <w:pPr>
+        <w:ind w:left="1440" w:hanging="360"/>
+      </w:pPr>
+    </w:lvl>
+    <w:lvl w:ilvl="2" w:tplc="0409001B" w:tentative="1">
+      <w:start w:val="1"/>
+      <w:numFmt w:val="lowerRoman"/>
+      <w:lvlText w:val="%3."/>
+      <w:lvlJc w:val="right"/>
+      <w:pPr>
+        <w:ind w:left="2160" w:hanging="180"/>
+      </w:pPr>
+    </w:lvl>
+    <w:lvl w:ilvl="3" w:tplc="0409000F" w:tentative="1">
+      <w:start w:val="1"/>
+      <w:numFmt w:val="decimal"/>
+      <w:lvlText w:val="%4."/>
+      <w:lvlJc w:val="left"/>
+      <w:pPr>
+        <w:ind w:left="2880" w:hanging="360"/>
+      </w:pPr>
+    </w:lvl>
+    <w:lvl w:ilvl="4" w:tplc="04090019" w:tentative="1">
+      <w:start w:val="1"/>
+      <w:numFmt w:val="lowerLetter"/>
+      <w:lvlText w:val="%5."/>
+      <w:lvlJc w:val="left"/>
+      <w:pPr>
+        <w:ind w:left="3600" w:hanging="360"/>
+      </w:pPr>
+    </w:lvl>
+    <w:lvl w:ilvl="5" w:tplc="0409001B" w:tentative="1">
+      <w:start w:val="1"/>
+      <w:numFmt w:val="lowerRoman"/>
+      <w:lvlText w:val="%6."/>
+      <w:lvlJc w:val="right"/>
+      <w:pPr>
+        <w:ind w:left="4320" w:hanging="180"/>
+      </w:pPr>
+    </w:lvl>
+    <w:lvl w:ilvl="6" w:tplc="0409000F" w:tentative="1">
+      <w:start w:val="1"/>
+      <w:numFmt w:val="decimal"/>
+      <w:lvlText w:val="%7."/>
+      <w:lvlJc w:val="left"/>
+      <w:pPr>
+        <w:ind w:left="5040" w:hanging="360"/>
+      </w:pPr>
+    </w:lvl>
+    <w:lvl w:ilvl="7" w:tplc="04090019" w:tentative="1">
+      <w:start w:val="1"/>
+      <w:numFmt w:val="lowerLetter"/>
+      <w:lvlText w:val="%8."/>
+      <w:lvlJc w:val="left"/>
+      <w:pPr>
+        <w:ind w:left="5760" w:hanging="360"/>
+      </w:pPr>
+    </w:lvl>
+    <w:lvl w:ilvl="8" w:tplc="0409001B" w:tentative="1">
+      <w:start w:val="1"/>
+      <w:numFmt w:val="lowerRoman"/>
+      <w:lvlText w:val="%9."/>
+      <w:lvlJc w:val="right"/>
+      <w:pPr>
+        <w:ind w:left="6480" w:hanging="180"/>
+      </w:pPr>
+    </w:lvl>
+  </w:abstractNum>
+  <w:abstractNum w:abstractNumId="5" w15:restartNumberingAfterBreak="0">
     <w:nsid w:val="33B43AB0"/>
     <w:multiLevelType w:val="hybridMultilevel"/>
     <w:tmpl w:val="86F0489E"/>
@@ -4921,7 +3740,7 @@
       </w:rPr>
     </w:lvl>
   </w:abstractNum>
-  <w:abstractNum w:abstractNumId="5" w15:restartNumberingAfterBreak="0">
+  <w:abstractNum w:abstractNumId="6" w15:restartNumberingAfterBreak="0">
     <w:nsid w:val="419C2F96"/>
     <w:multiLevelType w:val="hybridMultilevel"/>
     <w:tmpl w:val="A2E82C58"/>
@@ -5007,7 +3826,7 @@
       </w:pPr>
     </w:lvl>
   </w:abstractNum>
-  <w:abstractNum w:abstractNumId="6" w15:restartNumberingAfterBreak="0">
+  <w:abstractNum w:abstractNumId="7" w15:restartNumberingAfterBreak="0">
     <w:nsid w:val="47153211"/>
     <w:multiLevelType w:val="hybridMultilevel"/>
     <w:tmpl w:val="EFF67752"/>
@@ -5120,7 +3939,7 @@
       </w:rPr>
     </w:lvl>
   </w:abstractNum>
-  <w:abstractNum w:abstractNumId="7" w15:restartNumberingAfterBreak="0">
+  <w:abstractNum w:abstractNumId="8" w15:restartNumberingAfterBreak="0">
     <w:nsid w:val="4BE01F97"/>
     <w:multiLevelType w:val="hybridMultilevel"/>
     <w:tmpl w:val="38EE5C5A"/>
@@ -5206,7 +4025,7 @@
       </w:pPr>
     </w:lvl>
   </w:abstractNum>
-  <w:abstractNum w:abstractNumId="8" w15:restartNumberingAfterBreak="0">
+  <w:abstractNum w:abstractNumId="9" w15:restartNumberingAfterBreak="0">
     <w:nsid w:val="561D6B09"/>
     <w:multiLevelType w:val="hybridMultilevel"/>
     <w:tmpl w:val="0CC2BF9E"/>
@@ -5292,7 +4111,7 @@
       </w:pPr>
     </w:lvl>
   </w:abstractNum>
-  <w:abstractNum w:abstractNumId="9" w15:restartNumberingAfterBreak="0">
+  <w:abstractNum w:abstractNumId="10" w15:restartNumberingAfterBreak="0">
     <w:nsid w:val="59DB6093"/>
     <w:multiLevelType w:val="hybridMultilevel"/>
     <w:tmpl w:val="6EB6AD1E"/>
@@ -5378,7 +4197,7 @@
       </w:pPr>
     </w:lvl>
   </w:abstractNum>
-  <w:abstractNum w:abstractNumId="10" w15:restartNumberingAfterBreak="0">
+  <w:abstractNum w:abstractNumId="11" w15:restartNumberingAfterBreak="0">
     <w:nsid w:val="5CE63579"/>
     <w:multiLevelType w:val="multilevel"/>
     <w:tmpl w:val="A2E82C58"/>
@@ -5464,7 +4283,7 @@
       </w:pPr>
     </w:lvl>
   </w:abstractNum>
-  <w:abstractNum w:abstractNumId="11" w15:restartNumberingAfterBreak="0">
+  <w:abstractNum w:abstractNumId="12" w15:restartNumberingAfterBreak="0">
     <w:nsid w:val="6E800460"/>
     <w:multiLevelType w:val="hybridMultilevel"/>
     <w:tmpl w:val="13D2B012"/>
@@ -5577,7 +4396,7 @@
       </w:rPr>
     </w:lvl>
   </w:abstractNum>
-  <w:abstractNum w:abstractNumId="12" w15:restartNumberingAfterBreak="0">
+  <w:abstractNum w:abstractNumId="13" w15:restartNumberingAfterBreak="0">
     <w:nsid w:val="71A403AC"/>
     <w:multiLevelType w:val="hybridMultilevel"/>
     <w:tmpl w:val="24FA10E8"/>
@@ -5663,7 +4482,7 @@
       </w:pPr>
     </w:lvl>
   </w:abstractNum>
-  <w:abstractNum w:abstractNumId="13" w15:restartNumberingAfterBreak="0">
+  <w:abstractNum w:abstractNumId="14" w15:restartNumberingAfterBreak="0">
     <w:nsid w:val="77431695"/>
     <w:multiLevelType w:val="hybridMultilevel"/>
     <w:tmpl w:val="F7529924"/>
@@ -5749,7 +4568,7 @@
       </w:pPr>
     </w:lvl>
   </w:abstractNum>
-  <w:abstractNum w:abstractNumId="14" w15:restartNumberingAfterBreak="0">
+  <w:abstractNum w:abstractNumId="15" w15:restartNumberingAfterBreak="0">
     <w:nsid w:val="79CC4B81"/>
     <w:multiLevelType w:val="hybridMultilevel"/>
     <w:tmpl w:val="CE901E6E"/>
@@ -5835,7 +4654,7 @@
       </w:pPr>
     </w:lvl>
   </w:abstractNum>
-  <w:abstractNum w:abstractNumId="15" w15:restartNumberingAfterBreak="0">
+  <w:abstractNum w:abstractNumId="16" w15:restartNumberingAfterBreak="0">
     <w:nsid w:val="7FA107F7"/>
     <w:multiLevelType w:val="hybridMultilevel"/>
     <w:tmpl w:val="70D65998"/>
@@ -5928,46 +4747,49 @@
     <w:abstractNumId w:val="0"/>
   </w:num>
   <w:num w:numId="3">
-    <w:abstractNumId w:val="8"/>
+    <w:abstractNumId w:val="9"/>
   </w:num>
   <w:num w:numId="4">
-    <w:abstractNumId w:val="14"/>
+    <w:abstractNumId w:val="15"/>
   </w:num>
   <w:num w:numId="5">
-    <w:abstractNumId w:val="12"/>
+    <w:abstractNumId w:val="13"/>
   </w:num>
   <w:num w:numId="6">
-    <w:abstractNumId w:val="5"/>
+    <w:abstractNumId w:val="6"/>
   </w:num>
   <w:num w:numId="7">
-    <w:abstractNumId w:val="10"/>
+    <w:abstractNumId w:val="11"/>
   </w:num>
   <w:num w:numId="8">
     <w:abstractNumId w:val="2"/>
   </w:num>
   <w:num w:numId="9">
-    <w:abstractNumId w:val="9"/>
+    <w:abstractNumId w:val="10"/>
   </w:num>
   <w:num w:numId="10">
-    <w:abstractNumId w:val="13"/>
+    <w:abstractNumId w:val="14"/>
   </w:num>
   <w:num w:numId="11">
-    <w:abstractNumId w:val="7"/>
+    <w:abstractNumId w:val="8"/>
   </w:num>
   <w:num w:numId="12">
-    <w:abstractNumId w:val="15"/>
+    <w:abstractNumId w:val="16"/>
   </w:num>
   <w:num w:numId="13">
-    <w:abstractNumId w:val="6"/>
+    <w:abstractNumId w:val="7"/>
   </w:num>
   <w:num w:numId="14">
     <w:abstractNumId w:val="3"/>
   </w:num>
   <w:num w:numId="15">
-    <w:abstractNumId w:val="4"/>
+    <w:abstractNumId w:val="5"/>
   </w:num>
   <w:num w:numId="16">
-    <w:abstractNumId w:val="11"/>
+    <w:abstractNumId w:val="12"/>
+  </w:num>
+  <w:num w:numId="17">
+    <w:abstractNumId w:val="4"/>
   </w:num>
 </w:numbering>
 </file>

</xml_diff>

<commit_message>
Changed hypothetical client organization
</commit_message>
<xml_diff>
--- a/LectureNotes/CS246-ContractExample-ConferenceApp.docx
+++ b/LectureNotes/CS246-ContractExample-ConferenceApp.docx
@@ -21,8 +21,6 @@
           <w:b/>
         </w:rPr>
       </w:pPr>
-      <w:bookmarkStart w:id="0" w:name="_GoBack"/>
-      <w:bookmarkEnd w:id="0"/>
       <w:r>
         <w:rPr>
           <w:rFonts w:ascii="Lucida Bright" w:hAnsi="Lucida Bright" w:cs="Arial"/>
@@ -42,19 +40,19 @@
         <w:rPr>
           <w:rFonts w:ascii="Lucida Bright" w:hAnsi="Lucida Bright" w:cs="Arial"/>
         </w:rPr>
-        <w:t>The goal of this project is to develop a mobile app to be used by O</w:t>
-      </w:r>
-      <w:r>
-        <w:rPr>
-          <w:rFonts w:ascii="Lucida Bright" w:hAnsi="Lucida Bright" w:cs="Arial"/>
-        </w:rPr>
-        <w:t>M</w:t>
-      </w:r>
-      <w:r>
-        <w:rPr>
-          <w:rFonts w:ascii="Lucida Bright" w:hAnsi="Lucida Bright" w:cs="Arial"/>
-        </w:rPr>
-        <w:t xml:space="preserve">A conference </w:t>
+        <w:t xml:space="preserve">The goal of this project is to develop a mobile app to be used by </w:t>
+      </w:r>
+      <w:r>
+        <w:rPr>
+          <w:rFonts w:ascii="Lucida Bright" w:hAnsi="Lucida Bright" w:cs="Arial"/>
+        </w:rPr>
+        <w:t>HAO (Health Association of Oregon)</w:t>
+      </w:r>
+      <w:r>
+        <w:rPr>
+          <w:rFonts w:ascii="Lucida Bright" w:hAnsi="Lucida Bright" w:cs="Arial"/>
+        </w:rPr>
+        <w:t xml:space="preserve"> conference </w:t>
       </w:r>
       <w:r>
         <w:rPr>
@@ -72,19 +70,43 @@
         <w:rPr>
           <w:rFonts w:ascii="Lucida Bright" w:hAnsi="Lucida Bright" w:cs="Arial"/>
         </w:rPr>
-        <w:t>AM</w:t>
-      </w:r>
-      <w:r>
-        <w:rPr>
-          <w:rFonts w:ascii="Lucida Bright" w:hAnsi="Lucida Bright" w:cs="Arial"/>
-        </w:rPr>
-        <w:t xml:space="preserve">A </w:t>
-      </w:r>
-      <w:r>
-        <w:rPr>
-          <w:rFonts w:ascii="Lucida Bright" w:hAnsi="Lucida Bright" w:cs="Arial"/>
-        </w:rPr>
-        <w:t xml:space="preserve">(American Medical Association) </w:t>
+        <w:t>HAA</w:t>
+      </w:r>
+      <w:r>
+        <w:rPr>
+          <w:rFonts w:ascii="Lucida Bright" w:hAnsi="Lucida Bright" w:cs="Arial"/>
+        </w:rPr>
+        <w:t xml:space="preserve"> </w:t>
+      </w:r>
+      <w:r>
+        <w:rPr>
+          <w:rFonts w:ascii="Lucida Bright" w:hAnsi="Lucida Bright" w:cs="Arial"/>
+        </w:rPr>
+        <w:t>(</w:t>
+      </w:r>
+      <w:r>
+        <w:rPr>
+          <w:rFonts w:ascii="Lucida Bright" w:hAnsi="Lucida Bright" w:cs="Arial"/>
+        </w:rPr>
+        <w:t>Health</w:t>
+      </w:r>
+      <w:r>
+        <w:rPr>
+          <w:rFonts w:ascii="Lucida Bright" w:hAnsi="Lucida Bright" w:cs="Arial"/>
+        </w:rPr>
+        <w:t xml:space="preserve"> Association</w:t>
+      </w:r>
+      <w:r>
+        <w:rPr>
+          <w:rFonts w:ascii="Lucida Bright" w:hAnsi="Lucida Bright" w:cs="Arial"/>
+        </w:rPr>
+        <w:t xml:space="preserve"> of America</w:t>
+      </w:r>
+      <w:r>
+        <w:rPr>
+          <w:rFonts w:ascii="Lucida Bright" w:hAnsi="Lucida Bright" w:cs="Arial"/>
+        </w:rPr>
+        <w:t xml:space="preserve">) </w:t>
       </w:r>
       <w:r>
         <w:rPr>
@@ -152,6 +174,8 @@
         </w:rPr>
         <w:t>(without the mapping feature)</w:t>
       </w:r>
+      <w:bookmarkStart w:id="0" w:name="_GoBack"/>
+      <w:bookmarkEnd w:id="0"/>
     </w:p>
     <w:p>
       <w:pPr>
@@ -1681,19 +1705,19 @@
         <w:rPr>
           <w:rFonts w:ascii="Lucida Bright" w:hAnsi="Lucida Bright" w:cs="Arial"/>
         </w:rPr>
-        <w:t>Since O</w:t>
-      </w:r>
-      <w:r>
-        <w:rPr>
-          <w:rFonts w:ascii="Lucida Bright" w:hAnsi="Lucida Bright" w:cs="Arial"/>
-        </w:rPr>
-        <w:t>M</w:t>
-      </w:r>
-      <w:r>
-        <w:rPr>
-          <w:rFonts w:ascii="Lucida Bright" w:hAnsi="Lucida Bright" w:cs="Arial"/>
-        </w:rPr>
-        <w:t xml:space="preserve">A is a non-profit organization we are offering a discounted hourly rate of </w:t>
+        <w:t xml:space="preserve">Since </w:t>
+      </w:r>
+      <w:r>
+        <w:rPr>
+          <w:rFonts w:ascii="Lucida Bright" w:hAnsi="Lucida Bright" w:cs="Arial"/>
+        </w:rPr>
+        <w:t>HAO</w:t>
+      </w:r>
+      <w:r>
+        <w:rPr>
+          <w:rFonts w:ascii="Lucida Bright" w:hAnsi="Lucida Bright" w:cs="Arial"/>
+        </w:rPr>
+        <w:t xml:space="preserve"> is a non-profit organization we are offering a discounted hourly rate of </w:t>
       </w:r>
       <w:r>
         <w:rPr>
@@ -3154,7 +3178,16 @@
         <w:sz w:val="40"/>
         <w:szCs w:val="40"/>
       </w:rPr>
-      <w:t xml:space="preserve"> for OMA</w:t>
+      <w:t xml:space="preserve"> for </w:t>
+    </w:r>
+    <w:r>
+      <w:rPr>
+        <w:rFonts w:ascii="Lucida Bright" w:hAnsi="Lucida Bright" w:cs="Arial"/>
+        <w:b/>
+        <w:sz w:val="40"/>
+        <w:szCs w:val="40"/>
+      </w:rPr>
+      <w:t>HAO</w:t>
     </w:r>
   </w:p>
   <w:p>

</xml_diff>

<commit_message>
Added notes, revised example contract
</commit_message>
<xml_diff>
--- a/LectureNotes/CS246-ContractExample-ConferenceApp.docx
+++ b/LectureNotes/CS246-ContractExample-ConferenceApp.docx
@@ -174,8 +174,6 @@
         </w:rPr>
         <w:t>(without the mapping feature)</w:t>
       </w:r>
-      <w:bookmarkStart w:id="0" w:name="_GoBack"/>
-      <w:bookmarkEnd w:id="0"/>
     </w:p>
     <w:p>
       <w:pPr>
@@ -2543,7 +2541,67 @@
         <w:rPr>
           <w:rFonts w:ascii="Lucida Bright" w:hAnsi="Lucida Bright"/>
         </w:rPr>
-        <w:t xml:space="preserve">INDEMNIFICATION. The Developer agrees to indemnify, defend, and protect the Client from and against all lawsuits and costs of every kind pertaining to the software including reasonable legal fees due to the Developer’s infringement of the intellectual rights of any third party. </w:t>
+        <w:t>INDEMNIFICATION. The Developer</w:t>
+      </w:r>
+      <w:r>
+        <w:rPr>
+          <w:rFonts w:ascii="Lucida Bright" w:hAnsi="Lucida Bright"/>
+        </w:rPr>
+        <w:t xml:space="preserve"> and Client</w:t>
+      </w:r>
+      <w:r>
+        <w:rPr>
+          <w:rFonts w:ascii="Lucida Bright" w:hAnsi="Lucida Bright"/>
+        </w:rPr>
+        <w:t xml:space="preserve"> agree to indemnify, defend, and protect </w:t>
+      </w:r>
+      <w:r>
+        <w:rPr>
+          <w:rFonts w:ascii="Lucida Bright" w:hAnsi="Lucida Bright"/>
+        </w:rPr>
+        <w:t>each other</w:t>
+      </w:r>
+      <w:r>
+        <w:rPr>
+          <w:rFonts w:ascii="Lucida Bright" w:hAnsi="Lucida Bright"/>
+        </w:rPr>
+        <w:t xml:space="preserve"> from and against all lawsuits and costs of every kind pertaining to the software</w:t>
+      </w:r>
+      <w:r>
+        <w:rPr>
+          <w:rFonts w:ascii="Lucida Bright" w:hAnsi="Lucida Bright"/>
+        </w:rPr>
+        <w:t xml:space="preserve">. </w:t>
+      </w:r>
+      <w:r>
+        <w:rPr>
+          <w:rFonts w:ascii="Lucida Bright" w:hAnsi="Lucida Bright"/>
+        </w:rPr>
+        <w:t xml:space="preserve"> </w:t>
+      </w:r>
+      <w:r>
+        <w:rPr>
+          <w:rFonts w:ascii="Lucida Bright" w:hAnsi="Lucida Bright"/>
+        </w:rPr>
+        <w:t>The Developer</w:t>
+      </w:r>
+      <w:r>
+        <w:rPr>
+          <w:rFonts w:ascii="Lucida Bright" w:hAnsi="Lucida Bright"/>
+        </w:rPr>
+        <w:t xml:space="preserve"> </w:t>
+      </w:r>
+      <w:r>
+        <w:rPr>
+          <w:rFonts w:ascii="Lucida Bright" w:hAnsi="Lucida Bright"/>
+        </w:rPr>
+        <w:t xml:space="preserve">agrees to indemnify, defend and protect the Client from the </w:t>
+      </w:r>
+      <w:r>
+        <w:rPr>
+          <w:rFonts w:ascii="Lucida Bright" w:hAnsi="Lucida Bright"/>
+        </w:rPr>
+        <w:t xml:space="preserve">Developer’s infringement of the intellectual rights of any third party. </w:t>
       </w:r>
     </w:p>
     <w:p>
@@ -2556,36 +2614,12 @@
     </w:p>
     <w:p>
       <w:pPr>
-        <w:pStyle w:val="ListParagraph"/>
-        <w:numPr>
-          <w:ilvl w:val="0"/>
-          <w:numId w:val="17"/>
-        </w:numPr>
-        <w:rPr>
-          <w:rFonts w:ascii="Lucida Bright" w:hAnsi="Lucida Bright"/>
-        </w:rPr>
-      </w:pPr>
-      <w:r>
-        <w:rPr>
-          <w:rFonts w:ascii="Lucida Bright" w:hAnsi="Lucida Bright"/>
-        </w:rPr>
-        <w:lastRenderedPageBreak/>
-        <w:t xml:space="preserve">APPLICABLE LAW. This Software Development Agreement and the interpretation of its terms shall be governed by and construed in accordance with the laws of the State of Oregon and subject to the exclusive jurisdiction of the federal and state courts located in Lane County, Oregon. </w:t>
-      </w:r>
-    </w:p>
-    <w:p>
-      <w:pPr>
-        <w:rPr>
-          <w:rFonts w:ascii="Lucida Bright" w:hAnsi="Lucida Bright"/>
-        </w:rPr>
-      </w:pPr>
-    </w:p>
-    <w:p>
-      <w:pPr>
-        <w:rPr>
-          <w:rFonts w:ascii="Lucida Bright" w:hAnsi="Lucida Bright"/>
-        </w:rPr>
-      </w:pPr>
+        <w:rPr>
+          <w:rFonts w:ascii="Lucida Bright" w:hAnsi="Lucida Bright"/>
+        </w:rPr>
+      </w:pPr>
+      <w:bookmarkStart w:id="0" w:name="_GoBack"/>
+      <w:bookmarkEnd w:id="0"/>
       <w:r>
         <w:rPr>
           <w:rFonts w:ascii="Lucida Bright" w:hAnsi="Lucida Bright"/>

</xml_diff>

<commit_message>
Modified the examples to make it a web app. Removed payment requirements.
</commit_message>
<xml_diff>
--- a/LectureNotes/CS246-ContractExample-ConferenceApp.docx
+++ b/LectureNotes/CS246-ContractExample-ConferenceApp.docx
@@ -40,7 +40,19 @@
         <w:rPr>
           <w:rFonts w:ascii="Lucida Bright" w:hAnsi="Lucida Bright" w:cs="Arial"/>
         </w:rPr>
-        <w:t xml:space="preserve">The goal of this project is to develop a mobile app to be used by </w:t>
+        <w:t xml:space="preserve">The goal of this project is to develop a </w:t>
+      </w:r>
+      <w:r>
+        <w:rPr>
+          <w:rFonts w:ascii="Lucida Bright" w:hAnsi="Lucida Bright" w:cs="Arial"/>
+        </w:rPr>
+        <w:t>web</w:t>
+      </w:r>
+      <w:r>
+        <w:rPr>
+          <w:rFonts w:ascii="Lucida Bright" w:hAnsi="Lucida Bright" w:cs="Arial"/>
+        </w:rPr>
+        <w:t xml:space="preserve"> app to be used by </w:t>
       </w:r>
       <w:r>
         <w:rPr>
@@ -356,7 +368,19 @@
         <w:rPr>
           <w:rFonts w:ascii="Lucida Bright" w:hAnsi="Lucida Bright" w:cs="Arial"/>
         </w:rPr>
-        <w:t xml:space="preserve">There will be both Android and iOS versions of the app. </w:t>
+        <w:t>Th</w:t>
+      </w:r>
+      <w:r>
+        <w:rPr>
+          <w:rFonts w:ascii="Lucida Bright" w:hAnsi="Lucida Bright" w:cs="Arial"/>
+        </w:rPr>
+        <w:t>e app will work well in both desktop and mobile browsers</w:t>
+      </w:r>
+      <w:r>
+        <w:rPr>
+          <w:rFonts w:ascii="Lucida Bright" w:hAnsi="Lucida Bright" w:cs="Arial"/>
+        </w:rPr>
+        <w:t xml:space="preserve">. </w:t>
       </w:r>
     </w:p>
     <w:p>
@@ -414,7 +438,19 @@
         <w:rPr>
           <w:rFonts w:ascii="Lucida Bright" w:hAnsi="Lucida Bright" w:cs="Arial"/>
         </w:rPr>
-        <w:t>cloud-based database from which the mobile app will pull conference information.</w:t>
+        <w:t xml:space="preserve">cloud-based database from which the </w:t>
+      </w:r>
+      <w:r>
+        <w:rPr>
+          <w:rFonts w:ascii="Lucida Bright" w:hAnsi="Lucida Bright" w:cs="Arial"/>
+        </w:rPr>
+        <w:t>web</w:t>
+      </w:r>
+      <w:r>
+        <w:rPr>
+          <w:rFonts w:ascii="Lucida Bright" w:hAnsi="Lucida Bright" w:cs="Arial"/>
+        </w:rPr>
+        <w:t xml:space="preserve"> app will pull conference information.</w:t>
       </w:r>
     </w:p>
     <w:p>
@@ -461,35 +497,19 @@
         <w:rPr>
           <w:rFonts w:ascii="Lucida Bright" w:hAnsi="Lucida Bright" w:cs="Arial"/>
         </w:rPr>
-        <w:t xml:space="preserve">The Android and iOS apps will be distributed through the </w:t>
-      </w:r>
-      <w:r>
-        <w:rPr>
-          <w:rFonts w:ascii="Lucida Bright" w:hAnsi="Lucida Bright" w:cs="Arial"/>
-        </w:rPr>
-        <w:t>Google Play store and the Apple App store.</w:t>
-      </w:r>
-    </w:p>
-    <w:p>
-      <w:pPr>
-        <w:ind w:left="360"/>
-        <w:rPr>
-          <w:rFonts w:ascii="Lucida Bright" w:hAnsi="Lucida Bright" w:cs="Arial"/>
-        </w:rPr>
-      </w:pPr>
-    </w:p>
-    <w:p>
-      <w:pPr>
-        <w:ind w:left="360"/>
-        <w:rPr>
-          <w:rFonts w:ascii="Lucida Bright" w:hAnsi="Lucida Bright" w:cs="Arial"/>
-        </w:rPr>
-      </w:pPr>
-      <w:r>
-        <w:rPr>
-          <w:rFonts w:ascii="Lucida Bright" w:hAnsi="Lucida Bright" w:cs="Arial"/>
-        </w:rPr>
-        <w:t xml:space="preserve">The cloud-based </w:t>
+        <w:t xml:space="preserve">The </w:t>
+      </w:r>
+      <w:r>
+        <w:rPr>
+          <w:rFonts w:ascii="Lucida Bright" w:hAnsi="Lucida Bright" w:cs="Arial"/>
+        </w:rPr>
+        <w:t xml:space="preserve">web app and </w:t>
+      </w:r>
+      <w:r>
+        <w:rPr>
+          <w:rFonts w:ascii="Lucida Bright" w:hAnsi="Lucida Bright" w:cs="Arial"/>
+        </w:rPr>
+        <w:t xml:space="preserve">cloud-based </w:t>
       </w:r>
       <w:r>
         <w:rPr>
@@ -549,7 +569,43 @@
         <w:rPr>
           <w:rFonts w:ascii="Lucida Bright" w:hAnsi="Lucida Bright" w:cs="Arial"/>
         </w:rPr>
-        <w:t xml:space="preserve">app will feature built-in “help” documentation. We will provide an online administrator’s guide for entering conference information via the </w:t>
+        <w:t xml:space="preserve">app will </w:t>
+      </w:r>
+      <w:r>
+        <w:rPr>
+          <w:rFonts w:ascii="Lucida Bright" w:hAnsi="Lucida Bright" w:cs="Arial"/>
+        </w:rPr>
+        <w:t>have</w:t>
+      </w:r>
+      <w:r>
+        <w:rPr>
+          <w:rFonts w:ascii="Lucida Bright" w:hAnsi="Lucida Bright" w:cs="Arial"/>
+        </w:rPr>
+        <w:t xml:space="preserve"> built-in “help” documentation. </w:t>
+      </w:r>
+      <w:r>
+        <w:rPr>
+          <w:rFonts w:ascii="Lucida Bright" w:hAnsi="Lucida Bright" w:cs="Arial"/>
+        </w:rPr>
+        <w:t>There will be</w:t>
+      </w:r>
+      <w:r>
+        <w:rPr>
+          <w:rFonts w:ascii="Lucida Bright" w:hAnsi="Lucida Bright" w:cs="Arial"/>
+        </w:rPr>
+        <w:t xml:space="preserve"> a</w:t>
+      </w:r>
+      <w:r>
+        <w:rPr>
+          <w:rFonts w:ascii="Lucida Bright" w:hAnsi="Lucida Bright" w:cs="Arial"/>
+        </w:rPr>
+        <w:t xml:space="preserve">n </w:t>
+      </w:r>
+      <w:r>
+        <w:rPr>
+          <w:rFonts w:ascii="Lucida Bright" w:hAnsi="Lucida Bright" w:cs="Arial"/>
+        </w:rPr>
+        <w:t xml:space="preserve">administrator’s guide for entering conference information via the </w:t>
       </w:r>
       <w:r>
         <w:rPr>
@@ -610,31 +666,61 @@
         <w:rPr>
           <w:rFonts w:ascii="Lucida Bright" w:hAnsi="Lucida Bright" w:cs="Arial"/>
         </w:rPr>
-        <w:t xml:space="preserve">We are providing two sets of estimates. The first estimate is for a system that includes all the features that </w:t>
-      </w:r>
-      <w:r>
-        <w:rPr>
-          <w:rFonts w:ascii="Lucida Bright" w:hAnsi="Lucida Bright" w:cs="Arial"/>
-        </w:rPr>
-        <w:t>were</w:t>
-      </w:r>
-      <w:r>
-        <w:rPr>
-          <w:rFonts w:ascii="Lucida Bright" w:hAnsi="Lucida Bright" w:cs="Arial"/>
-        </w:rPr>
-        <w:t xml:space="preserve"> originally requested. The second estimate </w:t>
-      </w:r>
-      <w:r>
-        <w:rPr>
-          <w:rFonts w:ascii="Lucida Bright" w:hAnsi="Lucida Bright" w:cs="Arial"/>
-        </w:rPr>
-        <w:t>is based on</w:t>
-      </w:r>
-      <w:r>
-        <w:rPr>
-          <w:rFonts w:ascii="Lucida Bright" w:hAnsi="Lucida Bright" w:cs="Arial"/>
-        </w:rPr>
-        <w:t xml:space="preserve"> a subset of those features.</w:t>
+        <w:t xml:space="preserve">We are providing </w:t>
+      </w:r>
+      <w:r>
+        <w:rPr>
+          <w:rFonts w:ascii="Lucida Bright" w:hAnsi="Lucida Bright" w:cs="Arial"/>
+        </w:rPr>
+        <w:t>an estimate for a system with the f</w:t>
+      </w:r>
+      <w:r>
+        <w:rPr>
+          <w:rFonts w:ascii="Lucida Bright" w:hAnsi="Lucida Bright" w:cs="Arial"/>
+        </w:rPr>
+        <w:t>ull feature</w:t>
+      </w:r>
+      <w:r>
+        <w:rPr>
+          <w:rFonts w:ascii="Lucida Bright" w:hAnsi="Lucida Bright" w:cs="Arial"/>
+        </w:rPr>
+        <w:t>s that you requested.</w:t>
+      </w:r>
+      <w:r>
+        <w:rPr>
+          <w:rFonts w:ascii="Lucida Bright" w:hAnsi="Lucida Bright" w:cs="Arial"/>
+        </w:rPr>
+        <w:t xml:space="preserve"> </w:t>
+      </w:r>
+    </w:p>
+    <w:p>
+      <w:pPr>
+        <w:ind w:left="720"/>
+        <w:rPr>
+          <w:rFonts w:ascii="Lucida Bright" w:hAnsi="Lucida Bright" w:cs="Arial"/>
+          <w:u w:val="single"/>
+        </w:rPr>
+      </w:pPr>
+      <w:r>
+        <w:rPr>
+          <w:rFonts w:ascii="Lucida Bright" w:hAnsi="Lucida Bright" w:cs="Arial"/>
+          <w:u w:val="single"/>
+        </w:rPr>
+        <w:t>Web</w:t>
+      </w:r>
+      <w:r>
+        <w:rPr>
+          <w:rFonts w:ascii="Lucida Bright" w:hAnsi="Lucida Bright" w:cs="Arial"/>
+          <w:u w:val="single"/>
+        </w:rPr>
+        <w:t xml:space="preserve"> A</w:t>
+      </w:r>
+      <w:r>
+        <w:rPr>
+          <w:rFonts w:ascii="Lucida Bright" w:hAnsi="Lucida Bright" w:cs="Arial"/>
+          <w:u w:val="single"/>
+        </w:rPr>
+        <w:t>pp</w:t>
       </w:r>
     </w:p>
     <w:p>
@@ -652,37 +738,39 @@
         <w:rPr>
           <w:rFonts w:ascii="Lucida Bright" w:hAnsi="Lucida Bright" w:cs="Arial"/>
         </w:rPr>
-        <w:t>Full featured system</w:t>
-      </w:r>
-    </w:p>
-    <w:p>
-      <w:pPr>
-        <w:ind w:left="1080"/>
-        <w:rPr>
-          <w:rFonts w:ascii="Lucida Bright" w:hAnsi="Lucida Bright" w:cs="Arial"/>
-          <w:u w:val="single"/>
-        </w:rPr>
-      </w:pPr>
-      <w:r>
-        <w:rPr>
-          <w:rFonts w:ascii="Lucida Bright" w:hAnsi="Lucida Bright" w:cs="Arial"/>
-          <w:u w:val="single"/>
-        </w:rPr>
-        <w:t>Mobile A</w:t>
-      </w:r>
-      <w:r>
-        <w:rPr>
-          <w:rFonts w:ascii="Lucida Bright" w:hAnsi="Lucida Bright" w:cs="Arial"/>
-          <w:u w:val="single"/>
-        </w:rPr>
-        <w:t>pp</w:t>
+        <w:t>Home View: Displays button</w:t>
+      </w:r>
+      <w:r>
+        <w:rPr>
+          <w:rFonts w:ascii="Lucida Bright" w:hAnsi="Lucida Bright" w:cs="Arial"/>
+        </w:rPr>
+        <w:t>s for each section of the app</w:t>
+      </w:r>
+      <w:r>
+        <w:rPr>
+          <w:rFonts w:ascii="Lucida Bright" w:hAnsi="Lucida Bright" w:cs="Arial"/>
+        </w:rPr>
+        <w:t>.</w:t>
+      </w:r>
+      <w:r>
+        <w:rPr>
+          <w:rFonts w:ascii="Lucida Bright" w:hAnsi="Lucida Bright" w:cs="Arial"/>
+        </w:rPr>
+        <w:br/>
+      </w:r>
+      <w:r>
+        <w:rPr>
+          <w:rFonts w:ascii="Lucida Bright" w:hAnsi="Lucida Bright" w:cs="Arial"/>
+          <w:i/>
+        </w:rPr>
+        <w:t>4 hours</w:t>
       </w:r>
     </w:p>
     <w:p>
       <w:pPr>
         <w:pStyle w:val="ListParagraph"/>
         <w:numPr>
-          <w:ilvl w:val="2"/>
+          <w:ilvl w:val="1"/>
           <w:numId w:val="5"/>
         </w:numPr>
         <w:rPr>
@@ -693,19 +781,13 @@
         <w:rPr>
           <w:rFonts w:ascii="Lucida Bright" w:hAnsi="Lucida Bright" w:cs="Arial"/>
         </w:rPr>
-        <w:t>Home View: Displays button</w:t>
-      </w:r>
-      <w:r>
-        <w:rPr>
-          <w:rFonts w:ascii="Lucida Bright" w:hAnsi="Lucida Bright" w:cs="Arial"/>
-        </w:rPr>
-        <w:t>s for each section of the app</w:t>
-      </w:r>
-      <w:r>
-        <w:rPr>
-          <w:rFonts w:ascii="Lucida Bright" w:hAnsi="Lucida Bright" w:cs="Arial"/>
-        </w:rPr>
-        <w:t>.</w:t>
+        <w:t>Login page: Allows users to si</w:t>
+      </w:r>
+      <w:r>
+        <w:rPr>
+          <w:rFonts w:ascii="Lucida Bright" w:hAnsi="Lucida Bright" w:cs="Arial"/>
+        </w:rPr>
+        <w:t>gn in or sign up with the app.</w:t>
       </w:r>
       <w:r>
         <w:rPr>
@@ -725,7 +807,7 @@
       <w:pPr>
         <w:pStyle w:val="ListParagraph"/>
         <w:numPr>
-          <w:ilvl w:val="2"/>
+          <w:ilvl w:val="1"/>
           <w:numId w:val="5"/>
         </w:numPr>
         <w:rPr>
@@ -736,13 +818,13 @@
         <w:rPr>
           <w:rFonts w:ascii="Lucida Bright" w:hAnsi="Lucida Bright" w:cs="Arial"/>
         </w:rPr>
-        <w:t>Login page: Allows users to si</w:t>
-      </w:r>
-      <w:r>
-        <w:rPr>
-          <w:rFonts w:ascii="Lucida Bright" w:hAnsi="Lucida Bright" w:cs="Arial"/>
-        </w:rPr>
-        <w:t>gn in or sign up with the app.</w:t>
+        <w:t>Navigation menu: Drop-down menu accessed from the app's navigation bar. Allows for quick access of sections of the app (same as the home view), and allows the user t</w:t>
+      </w:r>
+      <w:r>
+        <w:rPr>
+          <w:rFonts w:ascii="Lucida Bright" w:hAnsi="Lucida Bright" w:cs="Arial"/>
+        </w:rPr>
+        <w:t>o sync data from the back-end.</w:t>
       </w:r>
       <w:r>
         <w:rPr>
@@ -755,14 +837,14 @@
           <w:rFonts w:ascii="Lucida Bright" w:hAnsi="Lucida Bright" w:cs="Arial"/>
           <w:i/>
         </w:rPr>
-        <w:t>4 hours</w:t>
+        <w:t>12 hours</w:t>
       </w:r>
     </w:p>
     <w:p>
       <w:pPr>
         <w:pStyle w:val="ListParagraph"/>
         <w:numPr>
-          <w:ilvl w:val="2"/>
+          <w:ilvl w:val="1"/>
           <w:numId w:val="5"/>
         </w:numPr>
         <w:rPr>
@@ -773,40 +855,20 @@
         <w:rPr>
           <w:rFonts w:ascii="Lucida Bright" w:hAnsi="Lucida Bright" w:cs="Arial"/>
         </w:rPr>
-        <w:t>Navigation menu: Drop-down menu accessed from the app's navigation bar. Allows for quick access of sections of the app (same as the home view), and allows the user t</w:t>
-      </w:r>
-      <w:r>
-        <w:rPr>
-          <w:rFonts w:ascii="Lucida Bright" w:hAnsi="Lucida Bright" w:cs="Arial"/>
-        </w:rPr>
-        <w:t>o sync data from the back-</w:t>
-      </w:r>
-      <w:r>
-        <w:rPr>
-          <w:rFonts w:ascii="Lucida Bright" w:hAnsi="Lucida Bright" w:cs="Arial"/>
-        </w:rPr>
-        <w:lastRenderedPageBreak/>
-        <w:t>end.</w:t>
-      </w:r>
-      <w:r>
-        <w:rPr>
-          <w:rFonts w:ascii="Lucida Bright" w:hAnsi="Lucida Bright" w:cs="Arial"/>
-        </w:rPr>
-        <w:br/>
-      </w:r>
-      <w:r>
-        <w:rPr>
-          <w:rFonts w:ascii="Lucida Bright" w:hAnsi="Lucida Bright" w:cs="Arial"/>
-          <w:i/>
-        </w:rPr>
-        <w:t>12 hours</w:t>
+        <w:t>Main Schedule &amp; Personal Schedule: Displays all events in the conference, and events that the user has added to their schedule, respectively.  Lists are organized by day.  Items can be added to the device's calendar</w:t>
+      </w:r>
+      <w:r>
+        <w:rPr>
+          <w:rFonts w:ascii="Lucida Bright" w:hAnsi="Lucida Bright" w:cs="Arial"/>
+        </w:rPr>
+        <w:t>.</w:t>
       </w:r>
     </w:p>
     <w:p>
       <w:pPr>
         <w:pStyle w:val="ListParagraph"/>
         <w:numPr>
-          <w:ilvl w:val="2"/>
+          <w:ilvl w:val="1"/>
           <w:numId w:val="5"/>
         </w:numPr>
         <w:rPr>
@@ -816,21 +878,30 @@
       <w:r>
         <w:rPr>
           <w:rFonts w:ascii="Lucida Bright" w:hAnsi="Lucida Bright" w:cs="Arial"/>
-        </w:rPr>
-        <w:t>Main Schedule &amp; Personal Schedule: Displays all events in the conference, and events that the user has added to their schedule, respectively.  Lists are organized by day.  Items can be added to the device's calendar</w:t>
-      </w:r>
-      <w:r>
-        <w:rPr>
-          <w:rFonts w:ascii="Lucida Bright" w:hAnsi="Lucida Bright" w:cs="Arial"/>
-        </w:rPr>
-        <w:t>.</w:t>
+          <w:i/>
+        </w:rPr>
+        <w:t>1</w:t>
+      </w:r>
+      <w:r>
+        <w:rPr>
+          <w:rFonts w:ascii="Lucida Bright" w:hAnsi="Lucida Bright" w:cs="Arial"/>
+          <w:i/>
+        </w:rPr>
+        <w:t>4</w:t>
+      </w:r>
+      <w:r>
+        <w:rPr>
+          <w:rFonts w:ascii="Lucida Bright" w:hAnsi="Lucida Bright" w:cs="Arial"/>
+          <w:i/>
+        </w:rPr>
+        <w:t xml:space="preserve"> hours</w:t>
       </w:r>
     </w:p>
     <w:p>
       <w:pPr>
         <w:pStyle w:val="ListParagraph"/>
         <w:numPr>
-          <w:ilvl w:val="2"/>
+          <w:ilvl w:val="1"/>
           <w:numId w:val="5"/>
         </w:numPr>
         <w:rPr>
@@ -840,30 +911,29 @@
       <w:r>
         <w:rPr>
           <w:rFonts w:ascii="Lucida Bright" w:hAnsi="Lucida Bright" w:cs="Arial"/>
-          <w:i/>
-        </w:rPr>
-        <w:t>1</w:t>
-      </w:r>
-      <w:r>
-        <w:rPr>
-          <w:rFonts w:ascii="Lucida Bright" w:hAnsi="Lucida Bright" w:cs="Arial"/>
-          <w:i/>
-        </w:rPr>
-        <w:t>4</w:t>
-      </w:r>
-      <w:r>
-        <w:rPr>
-          <w:rFonts w:ascii="Lucida Bright" w:hAnsi="Lucida Bright" w:cs="Arial"/>
-          <w:i/>
-        </w:rPr>
-        <w:t xml:space="preserve"> hours</w:t>
+        </w:rPr>
+        <w:lastRenderedPageBreak/>
+        <w:t>Posters: List of poster</w:t>
+      </w:r>
+      <w:r>
+        <w:rPr>
+          <w:rFonts w:ascii="Lucida Bright" w:hAnsi="Lucida Bright" w:cs="Arial"/>
+        </w:rPr>
+        <w:t>s, organized by day appearing.</w:t>
+      </w:r>
+      <w:r>
+        <w:rPr>
+          <w:rFonts w:ascii="Lucida Bright" w:hAnsi="Lucida Bright" w:cs="Arial"/>
+        </w:rPr>
+        <w:br/>
+        <w:t>6 hours</w:t>
       </w:r>
     </w:p>
     <w:p>
       <w:pPr>
         <w:pStyle w:val="ListParagraph"/>
         <w:numPr>
-          <w:ilvl w:val="2"/>
+          <w:ilvl w:val="1"/>
           <w:numId w:val="5"/>
         </w:numPr>
         <w:rPr>
@@ -874,19 +944,25 @@
         <w:rPr>
           <w:rFonts w:ascii="Lucida Bright" w:hAnsi="Lucida Bright" w:cs="Arial"/>
         </w:rPr>
-        <w:t>Posters: List of poster</w:t>
-      </w:r>
-      <w:r>
-        <w:rPr>
-          <w:rFonts w:ascii="Lucida Bright" w:hAnsi="Lucida Bright" w:cs="Arial"/>
-        </w:rPr>
-        <w:t>s, organized by day appearing.</w:t>
+        <w:t>Exhibits: List of Exhibits at the conference, sorta</w:t>
+      </w:r>
+      <w:r>
+        <w:rPr>
+          <w:rFonts w:ascii="Lucida Bright" w:hAnsi="Lucida Bright" w:cs="Arial"/>
+        </w:rPr>
+        <w:t>ble by name or level.</w:t>
       </w:r>
       <w:r>
         <w:rPr>
           <w:rFonts w:ascii="Lucida Bright" w:hAnsi="Lucida Bright" w:cs="Arial"/>
         </w:rPr>
         <w:br/>
+      </w:r>
+      <w:r>
+        <w:rPr>
+          <w:rFonts w:ascii="Lucida Bright" w:hAnsi="Lucida Bright" w:cs="Arial"/>
+          <w:i/>
+        </w:rPr>
         <w:t>6 hours</w:t>
       </w:r>
     </w:p>
@@ -894,7 +970,7 @@
       <w:pPr>
         <w:pStyle w:val="ListParagraph"/>
         <w:numPr>
-          <w:ilvl w:val="2"/>
+          <w:ilvl w:val="1"/>
           <w:numId w:val="5"/>
         </w:numPr>
         <w:rPr>
@@ -905,13 +981,13 @@
         <w:rPr>
           <w:rFonts w:ascii="Lucida Bright" w:hAnsi="Lucida Bright" w:cs="Arial"/>
         </w:rPr>
-        <w:t>Exhibits: List of Exhibits at the conference, sorta</w:t>
-      </w:r>
-      <w:r>
-        <w:rPr>
-          <w:rFonts w:ascii="Lucida Bright" w:hAnsi="Lucida Bright" w:cs="Arial"/>
-        </w:rPr>
-        <w:t>ble by name or level.</w:t>
+        <w:t>Sponsors: List of conference sponsors, s</w:t>
+      </w:r>
+      <w:r>
+        <w:rPr>
+          <w:rFonts w:ascii="Lucida Bright" w:hAnsi="Lucida Bright" w:cs="Arial"/>
+        </w:rPr>
+        <w:t>ortable by name or pledge level.</w:t>
       </w:r>
       <w:r>
         <w:rPr>
@@ -930,39 +1006,11 @@
     <w:p>
       <w:pPr>
         <w:pStyle w:val="ListParagraph"/>
-        <w:numPr>
-          <w:ilvl w:val="2"/>
-          <w:numId w:val="5"/>
-        </w:numPr>
-        <w:rPr>
-          <w:rFonts w:ascii="Lucida Bright" w:hAnsi="Lucida Bright" w:cs="Arial"/>
-        </w:rPr>
-      </w:pPr>
-      <w:r>
-        <w:rPr>
-          <w:rFonts w:ascii="Lucida Bright" w:hAnsi="Lucida Bright" w:cs="Arial"/>
-        </w:rPr>
-        <w:t>Sponsors: List of conference sponsors, s</w:t>
-      </w:r>
-      <w:r>
-        <w:rPr>
-          <w:rFonts w:ascii="Lucida Bright" w:hAnsi="Lucida Bright" w:cs="Arial"/>
-        </w:rPr>
-        <w:t>ortable by name or pledge level.</w:t>
-      </w:r>
-      <w:r>
-        <w:rPr>
-          <w:rFonts w:ascii="Lucida Bright" w:hAnsi="Lucida Bright" w:cs="Arial"/>
-        </w:rPr>
-        <w:br/>
-      </w:r>
-      <w:r>
-        <w:rPr>
-          <w:rFonts w:ascii="Lucida Bright" w:hAnsi="Lucida Bright" w:cs="Arial"/>
-          <w:i/>
-        </w:rPr>
-        <w:t>6 hours</w:t>
-      </w:r>
+        <w:ind w:left="1080"/>
+        <w:rPr>
+          <w:rFonts w:ascii="Lucida Bright" w:hAnsi="Lucida Bright" w:cs="Arial"/>
+        </w:rPr>
+      </w:pPr>
     </w:p>
     <w:p>
       <w:pPr>
@@ -1149,7 +1197,7 @@
         <w:pStyle w:val="ListParagraph"/>
         <w:numPr>
           <w:ilvl w:val="0"/>
-          <w:numId w:val="11"/>
+          <w:numId w:val="18"/>
         </w:numPr>
         <w:rPr>
           <w:rFonts w:ascii="Lucida Bright" w:hAnsi="Lucida Bright" w:cs="Arial"/>
@@ -1180,7 +1228,7 @@
         <w:pStyle w:val="ListParagraph"/>
         <w:numPr>
           <w:ilvl w:val="0"/>
-          <w:numId w:val="11"/>
+          <w:numId w:val="18"/>
         </w:numPr>
         <w:rPr>
           <w:rFonts w:ascii="Lucida Bright" w:hAnsi="Lucida Bright" w:cs="Arial"/>
@@ -1237,7 +1285,23 @@
           <w:b/>
           <w:i/>
         </w:rPr>
-        <w:t xml:space="preserve"> for Mobile App and Back-end: 1</w:t>
+        <w:t xml:space="preserve"> for </w:t>
+      </w:r>
+      <w:r>
+        <w:rPr>
+          <w:rFonts w:ascii="Lucida Bright" w:hAnsi="Lucida Bright" w:cs="Arial"/>
+          <w:b/>
+          <w:i/>
+        </w:rPr>
+        <w:t>Web</w:t>
+      </w:r>
+      <w:r>
+        <w:rPr>
+          <w:rFonts w:ascii="Lucida Bright" w:hAnsi="Lucida Bright" w:cs="Arial"/>
+          <w:b/>
+          <w:i/>
+        </w:rPr>
+        <w:t xml:space="preserve"> App and Back-end: 1</w:t>
       </w:r>
       <w:r>
         <w:rPr>
@@ -1507,7 +1571,6 @@
         <w:rPr>
           <w:rFonts w:ascii="Lucida Bright" w:hAnsi="Lucida Bright" w:cs="Arial"/>
         </w:rPr>
-        <w:lastRenderedPageBreak/>
         <w:t>At the end of the sprint we will meet with you to:</w:t>
       </w:r>
     </w:p>
@@ -1623,7 +1686,7 @@
           <w:b/>
           <w:i/>
         </w:rPr>
-        <w:t>Mobile</w:t>
+        <w:t>Web</w:t>
       </w:r>
       <w:r>
         <w:rPr>
@@ -1656,14 +1719,6 @@
         </w:rPr>
         <w:t>.</w:t>
       </w:r>
-    </w:p>
-    <w:p>
-      <w:pPr>
-        <w:ind w:left="360"/>
-        <w:rPr>
-          <w:rFonts w:ascii="Lucida Bright" w:hAnsi="Lucida Bright" w:cs="Arial"/>
-        </w:rPr>
-      </w:pPr>
     </w:p>
     <w:p>
       <w:pPr>
@@ -1682,6 +1737,7 @@
           <w:rFonts w:ascii="Lucida Bright" w:hAnsi="Lucida Bright" w:cs="Arial"/>
           <w:b/>
         </w:rPr>
+        <w:lastRenderedPageBreak/>
         <w:t>Cost</w:t>
       </w:r>
       <w:r>
@@ -1925,14 +1981,7 @@
         <w:t xml:space="preserve">                                                              </w:t>
       </w:r>
     </w:p>
-    <w:p>
-      <w:pPr>
-        <w:ind w:left="360"/>
-        <w:rPr>
-          <w:rFonts w:ascii="Lucida Bright" w:hAnsi="Lucida Bright" w:cs="Arial"/>
-        </w:rPr>
-      </w:pPr>
-    </w:p>
+    <w:p/>
     <w:p>
       <w:pPr>
         <w:ind w:left="360"/>
@@ -1958,129 +2007,6 @@
           <w:rFonts w:ascii="Lucida Bright" w:hAnsi="Lucida Bright" w:cs="Arial"/>
           <w:b/>
         </w:rPr>
-        <w:t>Payment Terms</w:t>
-      </w:r>
-    </w:p>
-    <w:p>
-      <w:pPr>
-        <w:ind w:left="360"/>
-        <w:rPr>
-          <w:rFonts w:ascii="Lucida Bright" w:hAnsi="Lucida Bright" w:cs="Arial"/>
-        </w:rPr>
-      </w:pPr>
-      <w:r>
-        <w:rPr>
-          <w:rFonts w:ascii="Lucida Bright" w:hAnsi="Lucida Bright" w:cs="Arial"/>
-        </w:rPr>
-        <w:t>At the end of each month, we will send you an invoice for the hours worked during that</w:t>
-      </w:r>
-      <w:r>
-        <w:rPr>
-          <w:rFonts w:ascii="Lucida Bright" w:hAnsi="Lucida Bright" w:cs="Arial"/>
-        </w:rPr>
-        <w:t xml:space="preserve"> month.  </w:t>
-      </w:r>
-      <w:r>
-        <w:rPr>
-          <w:rFonts w:ascii="Lucida Bright" w:hAnsi="Lucida Bright" w:cs="Arial"/>
-        </w:rPr>
-        <w:t xml:space="preserve">If we are working </w:t>
-      </w:r>
-      <w:r>
-        <w:rPr>
-          <w:rFonts w:ascii="Lucida Bright" w:hAnsi="Lucida Bright" w:cs="Arial"/>
-        </w:rPr>
-        <w:t>2</w:t>
-      </w:r>
-      <w:r>
-        <w:rPr>
-          <w:rFonts w:ascii="Lucida Bright" w:hAnsi="Lucida Bright" w:cs="Arial"/>
-        </w:rPr>
-        <w:t>0</w:t>
-      </w:r>
-      <w:r>
-        <w:rPr>
-          <w:rFonts w:ascii="Lucida Bright" w:hAnsi="Lucida Bright" w:cs="Arial"/>
-        </w:rPr>
-        <w:t xml:space="preserve"> hours a week on the project</w:t>
-      </w:r>
-      <w:r>
-        <w:rPr>
-          <w:rFonts w:ascii="Lucida Bright" w:hAnsi="Lucida Bright" w:cs="Arial"/>
-        </w:rPr>
-        <w:t>, that will be approximately $</w:t>
-      </w:r>
-      <w:r>
-        <w:rPr>
-          <w:rFonts w:ascii="Lucida Bright" w:hAnsi="Lucida Bright" w:cs="Arial"/>
-        </w:rPr>
-        <w:t xml:space="preserve">0 </w:t>
-      </w:r>
-      <w:r>
-        <w:rPr>
-          <w:rFonts w:ascii="Lucida Bright" w:hAnsi="Lucida Bright" w:cs="Arial"/>
-        </w:rPr>
-        <w:t>for a full month.</w:t>
-      </w:r>
-      <w:r>
-        <w:rPr>
-          <w:rFonts w:ascii="Lucida Bright" w:hAnsi="Lucida Bright" w:cs="Arial"/>
-        </w:rPr>
-        <w:t xml:space="preserve"> </w:t>
-      </w:r>
-    </w:p>
-    <w:p>
-      <w:pPr>
-        <w:ind w:left="360"/>
-        <w:rPr>
-          <w:rFonts w:ascii="Lucida Bright" w:hAnsi="Lucida Bright" w:cs="Arial"/>
-        </w:rPr>
-      </w:pPr>
-    </w:p>
-    <w:p>
-      <w:pPr>
-        <w:ind w:left="360"/>
-        <w:rPr>
-          <w:rFonts w:ascii="Lucida Bright" w:hAnsi="Lucida Bright" w:cs="Arial"/>
-        </w:rPr>
-      </w:pPr>
-      <w:r>
-        <w:rPr>
-          <w:rFonts w:ascii="Lucida Bright" w:hAnsi="Lucida Bright" w:cs="Arial"/>
-        </w:rPr>
-        <w:t>In the unlikely case of late payments, an interest rate of 5% per month will be charged.</w:t>
-      </w:r>
-    </w:p>
-    <w:p>
-      <w:r>
-        <w:t xml:space="preserve"> </w:t>
-      </w:r>
-    </w:p>
-    <w:p>
-      <w:pPr>
-        <w:ind w:left="360"/>
-        <w:rPr>
-          <w:rFonts w:ascii="Lucida Bright" w:hAnsi="Lucida Bright" w:cs="Arial"/>
-        </w:rPr>
-      </w:pPr>
-    </w:p>
-    <w:p>
-      <w:pPr>
-        <w:pStyle w:val="ListParagraph"/>
-        <w:numPr>
-          <w:ilvl w:val="0"/>
-          <w:numId w:val="5"/>
-        </w:numPr>
-        <w:rPr>
-          <w:rFonts w:ascii="Lucida Bright" w:hAnsi="Lucida Bright" w:cs="Arial"/>
-          <w:b/>
-        </w:rPr>
-      </w:pPr>
-      <w:r>
-        <w:rPr>
-          <w:rFonts w:ascii="Lucida Bright" w:hAnsi="Lucida Bright" w:cs="Arial"/>
-          <w:b/>
-        </w:rPr>
         <w:t>Software Development Agreement</w:t>
       </w:r>
     </w:p>
@@ -2266,7 +2192,6 @@
         <w:rPr>
           <w:rFonts w:ascii="Lucida Bright" w:hAnsi="Lucida Bright"/>
         </w:rPr>
-        <w:lastRenderedPageBreak/>
         <w:t xml:space="preserve">NOW, THEREFORE, </w:t>
       </w:r>
       <w:r>
@@ -2421,36 +2346,30 @@
         <w:rPr>
           <w:rFonts w:ascii="Lucida Bright" w:hAnsi="Lucida Bright"/>
         </w:rPr>
+        <w:lastRenderedPageBreak/>
+        <w:t>Upon completion of each Sprint, the Client shall review the functionality of the Software and communicate both aspects with which they are satisfied and aspects which they would like to be changed.</w:t>
+      </w:r>
+      <w:r>
+        <w:rPr>
+          <w:rFonts w:ascii="Lucida Bright" w:hAnsi="Lucida Bright"/>
+        </w:rPr>
         <w:br/>
       </w:r>
       <w:r>
         <w:rPr>
           <w:rFonts w:ascii="Lucida Bright" w:hAnsi="Lucida Bright"/>
         </w:rPr>
-        <w:t>Upon completion of each Sprint, the Client shall review the functionality of the Software and communicate both aspects with which they are satisfied and aspects which they would like to be changed.</w:t>
-      </w:r>
-      <w:r>
-        <w:rPr>
-          <w:rFonts w:ascii="Lucida Bright" w:hAnsi="Lucida Bright"/>
-        </w:rPr>
         <w:br/>
       </w:r>
       <w:r>
         <w:rPr>
           <w:rFonts w:ascii="Lucida Bright" w:hAnsi="Lucida Bright"/>
         </w:rPr>
-        <w:br/>
-      </w:r>
-      <w:r>
-        <w:rPr>
-          <w:rFonts w:ascii="Lucida Bright" w:hAnsi="Lucida Bright"/>
-        </w:rPr>
         <w:t xml:space="preserve">If there is a delay in delivering the features or changes planned for a sprint, the Developer and the Client shall discuss in good faith at the next Sprint Review Meeting and the Developer shall make use of all available resources to deliver those features or changes in the next sprint. </w:t>
       </w:r>
     </w:p>
     <w:p>
       <w:pPr>
-        <w:pStyle w:val="ListParagraph"/>
         <w:rPr>
           <w:rFonts w:ascii="Lucida Bright" w:hAnsi="Lucida Bright"/>
         </w:rPr>
@@ -2471,13 +2390,19 @@
         <w:rPr>
           <w:rFonts w:ascii="Lucida Bright" w:hAnsi="Lucida Bright"/>
         </w:rPr>
-        <w:t>COMPENSATION. In consideration for the Service, the Client shall pay the Company at the rates described in this proposal (the “Pricing”), in accordance with the payment terms.</w:t>
-      </w:r>
-      <w:r>
-        <w:rPr>
-          <w:rFonts w:ascii="Lucida Bright" w:hAnsi="Lucida Bright"/>
-        </w:rPr>
-        <w:t xml:space="preserve"> </w:t>
+        <w:t xml:space="preserve">INTELLECTUAL PROPERTY RIGHTS IN THE SOFTWARE. The Parties acknowledge and agree that the Client will hold all intellectual property rights </w:t>
+      </w:r>
+      <w:r>
+        <w:rPr>
+          <w:rFonts w:ascii="Lucida Bright" w:hAnsi="Lucida Bright"/>
+        </w:rPr>
+        <w:t>to</w:t>
+      </w:r>
+      <w:r>
+        <w:rPr>
+          <w:rFonts w:ascii="Lucida Bright" w:hAnsi="Lucida Bright"/>
+        </w:rPr>
+        <w:t xml:space="preserve"> the Software including, but not limited to, copyright and trademark rights. The Developer agrees not to claim any such ownership in the Software’s intellectual property at any time prior to or after the completion and delivery of the Software to the Client. </w:t>
       </w:r>
     </w:p>
     <w:p>
@@ -2503,19 +2428,61 @@
         <w:rPr>
           <w:rFonts w:ascii="Lucida Bright" w:hAnsi="Lucida Bright"/>
         </w:rPr>
-        <w:t xml:space="preserve">INTELLECTUAL PROPERTY RIGHTS IN THE SOFTWARE. The Parties acknowledge and agree that the Client will hold all intellectual property rights </w:t>
-      </w:r>
-      <w:r>
-        <w:rPr>
-          <w:rFonts w:ascii="Lucida Bright" w:hAnsi="Lucida Bright"/>
-        </w:rPr>
-        <w:t>to</w:t>
-      </w:r>
-      <w:r>
-        <w:rPr>
-          <w:rFonts w:ascii="Lucida Bright" w:hAnsi="Lucida Bright"/>
-        </w:rPr>
-        <w:t xml:space="preserve"> the Software including, but not limited to, copyright and trademark rights. The Developer agrees not to claim any such ownership in the Software’s intellectual property at any time prior to or after the completion and delivery of the Software to the Client. </w:t>
+        <w:t>INDEMNIFICATION. The Developer</w:t>
+      </w:r>
+      <w:r>
+        <w:rPr>
+          <w:rFonts w:ascii="Lucida Bright" w:hAnsi="Lucida Bright"/>
+        </w:rPr>
+        <w:t xml:space="preserve"> and Client</w:t>
+      </w:r>
+      <w:r>
+        <w:rPr>
+          <w:rFonts w:ascii="Lucida Bright" w:hAnsi="Lucida Bright"/>
+        </w:rPr>
+        <w:t xml:space="preserve"> agree to indemnify, defend, and protect </w:t>
+      </w:r>
+      <w:r>
+        <w:rPr>
+          <w:rFonts w:ascii="Lucida Bright" w:hAnsi="Lucida Bright"/>
+        </w:rPr>
+        <w:t>each other</w:t>
+      </w:r>
+      <w:r>
+        <w:rPr>
+          <w:rFonts w:ascii="Lucida Bright" w:hAnsi="Lucida Bright"/>
+        </w:rPr>
+        <w:t xml:space="preserve"> from and against all lawsuits and costs of every kind pertaining to the software</w:t>
+      </w:r>
+      <w:r>
+        <w:rPr>
+          <w:rFonts w:ascii="Lucida Bright" w:hAnsi="Lucida Bright"/>
+        </w:rPr>
+        <w:t xml:space="preserve">. </w:t>
+      </w:r>
+      <w:r>
+        <w:rPr>
+          <w:rFonts w:ascii="Lucida Bright" w:hAnsi="Lucida Bright"/>
+        </w:rPr>
+        <w:t xml:space="preserve"> </w:t>
+      </w:r>
+      <w:r>
+        <w:rPr>
+          <w:rFonts w:ascii="Lucida Bright" w:hAnsi="Lucida Bright"/>
+        </w:rPr>
+        <w:t>The Developer</w:t>
+      </w:r>
+      <w:r>
+        <w:rPr>
+          <w:rFonts w:ascii="Lucida Bright" w:hAnsi="Lucida Bright"/>
+        </w:rPr>
+        <w:t xml:space="preserve"> agrees to indemnify, defend and protect the Client from the </w:t>
+      </w:r>
+      <w:r>
+        <w:rPr>
+          <w:rFonts w:ascii="Lucida Bright" w:hAnsi="Lucida Bright"/>
+        </w:rPr>
+        <w:t xml:space="preserve">Developer’s infringement of the intellectual rights of any third party. </w:t>
       </w:r>
     </w:p>
     <w:p>
@@ -2528,419 +2495,258 @@
     </w:p>
     <w:p>
       <w:pPr>
-        <w:pStyle w:val="ListParagraph"/>
-        <w:numPr>
-          <w:ilvl w:val="0"/>
-          <w:numId w:val="17"/>
-        </w:numPr>
-        <w:rPr>
-          <w:rFonts w:ascii="Lucida Bright" w:hAnsi="Lucida Bright"/>
-        </w:rPr>
-      </w:pPr>
-      <w:r>
-        <w:rPr>
-          <w:rFonts w:ascii="Lucida Bright" w:hAnsi="Lucida Bright"/>
-        </w:rPr>
-        <w:t>INDEMNIFICATION. The Developer</w:t>
-      </w:r>
-      <w:r>
-        <w:rPr>
-          <w:rFonts w:ascii="Lucida Bright" w:hAnsi="Lucida Bright"/>
-        </w:rPr>
-        <w:t xml:space="preserve"> and Client</w:t>
-      </w:r>
-      <w:r>
-        <w:rPr>
-          <w:rFonts w:ascii="Lucida Bright" w:hAnsi="Lucida Bright"/>
-        </w:rPr>
-        <w:t xml:space="preserve"> agree to indemnify, defend, and protect </w:t>
-      </w:r>
-      <w:r>
-        <w:rPr>
-          <w:rFonts w:ascii="Lucida Bright" w:hAnsi="Lucida Bright"/>
-        </w:rPr>
-        <w:t>each other</w:t>
-      </w:r>
-      <w:r>
-        <w:rPr>
-          <w:rFonts w:ascii="Lucida Bright" w:hAnsi="Lucida Bright"/>
-        </w:rPr>
-        <w:t xml:space="preserve"> from and against all lawsuits and costs of every kind pertaining to the software</w:t>
-      </w:r>
-      <w:r>
-        <w:rPr>
-          <w:rFonts w:ascii="Lucida Bright" w:hAnsi="Lucida Bright"/>
-        </w:rPr>
-        <w:t xml:space="preserve">. </w:t>
-      </w:r>
-      <w:r>
-        <w:rPr>
-          <w:rFonts w:ascii="Lucida Bright" w:hAnsi="Lucida Bright"/>
-        </w:rPr>
-        <w:t xml:space="preserve"> </w:t>
-      </w:r>
-      <w:r>
-        <w:rPr>
-          <w:rFonts w:ascii="Lucida Bright" w:hAnsi="Lucida Bright"/>
-        </w:rPr>
-        <w:t>The Developer</w:t>
-      </w:r>
-      <w:r>
-        <w:rPr>
-          <w:rFonts w:ascii="Lucida Bright" w:hAnsi="Lucida Bright"/>
-        </w:rPr>
-        <w:t xml:space="preserve"> </w:t>
-      </w:r>
-      <w:r>
-        <w:rPr>
-          <w:rFonts w:ascii="Lucida Bright" w:hAnsi="Lucida Bright"/>
-        </w:rPr>
-        <w:t xml:space="preserve">agrees to indemnify, defend and protect the Client from the </w:t>
-      </w:r>
-      <w:r>
-        <w:rPr>
-          <w:rFonts w:ascii="Lucida Bright" w:hAnsi="Lucida Bright"/>
-        </w:rPr>
-        <w:t xml:space="preserve">Developer’s infringement of the intellectual rights of any third party. </w:t>
-      </w:r>
-    </w:p>
-    <w:p>
-      <w:pPr>
-        <w:pStyle w:val="ListParagraph"/>
-        <w:rPr>
-          <w:rFonts w:ascii="Lucida Bright" w:hAnsi="Lucida Bright"/>
-        </w:rPr>
-      </w:pPr>
-    </w:p>
-    <w:p>
-      <w:pPr>
-        <w:rPr>
-          <w:rFonts w:ascii="Lucida Bright" w:hAnsi="Lucida Bright"/>
-        </w:rPr>
-      </w:pPr>
+        <w:rPr>
+          <w:rFonts w:ascii="Lucida Bright" w:hAnsi="Lucida Bright"/>
+        </w:rPr>
+      </w:pPr>
+      <w:r>
+        <w:rPr>
+          <w:rFonts w:ascii="Lucida Bright" w:hAnsi="Lucida Bright"/>
+        </w:rPr>
+        <w:t>IN WITNESS WHEREOF, each of the Parties has executed this Software Development Agreement, both Parties by its duly authorized officer, as of the day and year set forth below.</w:t>
+      </w:r>
+    </w:p>
+    <w:p>
+      <w:pPr>
+        <w:rPr>
+          <w:rFonts w:ascii="Lucida Bright" w:hAnsi="Lucida Bright"/>
+        </w:rPr>
+      </w:pPr>
+    </w:p>
+    <w:p>
+      <w:pPr>
+        <w:ind w:left="720"/>
+      </w:pPr>
+    </w:p>
+    <w:p>
+      <w:pPr>
+        <w:ind w:left="720"/>
+      </w:pPr>
+      <w:r>
+        <w:t>DEVELOPER</w:t>
+      </w:r>
+    </w:p>
+    <w:p>
+      <w:pPr>
+        <w:ind w:left="720"/>
+      </w:pPr>
+    </w:p>
+    <w:p>
+      <w:pPr>
+        <w:ind w:left="720"/>
+      </w:pPr>
+      <w:r>
+        <w:t>___________________________</w:t>
+      </w:r>
+      <w:proofErr w:type="gramStart"/>
+      <w:r>
+        <w:t xml:space="preserve">_  </w:t>
+      </w:r>
+      <w:r>
+        <w:tab/>
+      </w:r>
+      <w:proofErr w:type="gramEnd"/>
+      <w:r>
+        <w:tab/>
+        <w:t>___________________</w:t>
+      </w:r>
+      <w:r>
+        <w:br/>
+      </w:r>
+      <w:r>
+        <w:t>[</w:t>
+      </w:r>
+      <w:r>
+        <w:rPr>
+          <w:i/>
+        </w:rPr>
+        <w:t>Capstone</w:t>
+      </w:r>
+      <w:r>
+        <w:rPr>
+          <w:i/>
+        </w:rPr>
+        <w:t xml:space="preserve"> t</w:t>
+      </w:r>
+      <w:r>
+        <w:rPr>
+          <w:i/>
+        </w:rPr>
+        <w:t xml:space="preserve">eam </w:t>
+      </w:r>
+      <w:r>
+        <w:rPr>
+          <w:i/>
+        </w:rPr>
+        <w:t>m</w:t>
+      </w:r>
+      <w:r>
+        <w:rPr>
+          <w:i/>
+        </w:rPr>
+        <w:t>ember</w:t>
+      </w:r>
+      <w:r>
+        <w:rPr>
+          <w:i/>
+        </w:rPr>
+        <w:t xml:space="preserve"> name</w:t>
+      </w:r>
+      <w:r>
+        <w:t>]</w:t>
+      </w:r>
+      <w:r>
+        <w:tab/>
+        <w:t>Date</w:t>
+      </w:r>
+    </w:p>
+    <w:p>
+      <w:pPr>
+        <w:ind w:left="720"/>
+      </w:pPr>
+    </w:p>
+    <w:p>
+      <w:pPr>
+        <w:ind w:left="720"/>
+      </w:pPr>
+      <w:r>
+        <w:t>___________________________</w:t>
+      </w:r>
+      <w:proofErr w:type="gramStart"/>
+      <w:r>
+        <w:t xml:space="preserve">_  </w:t>
+      </w:r>
+      <w:r>
+        <w:tab/>
+      </w:r>
+      <w:proofErr w:type="gramEnd"/>
+      <w:r>
+        <w:tab/>
+        <w:t>___________________</w:t>
+      </w:r>
+      <w:r>
+        <w:br/>
+        <w:t>[</w:t>
+      </w:r>
+      <w:r>
+        <w:rPr>
+          <w:i/>
+        </w:rPr>
+        <w:t>Capstone</w:t>
+      </w:r>
+      <w:r>
+        <w:rPr>
+          <w:i/>
+        </w:rPr>
+        <w:t xml:space="preserve"> t</w:t>
+      </w:r>
+      <w:r>
+        <w:rPr>
+          <w:i/>
+        </w:rPr>
+        <w:t xml:space="preserve">eam </w:t>
+      </w:r>
+      <w:r>
+        <w:rPr>
+          <w:i/>
+        </w:rPr>
+        <w:t>m</w:t>
+      </w:r>
+      <w:r>
+        <w:rPr>
+          <w:i/>
+        </w:rPr>
+        <w:t>ember</w:t>
+      </w:r>
+      <w:r>
+        <w:rPr>
+          <w:i/>
+        </w:rPr>
+        <w:t xml:space="preserve"> name</w:t>
+      </w:r>
+      <w:r>
+        <w:t>]</w:t>
+      </w:r>
+      <w:r>
+        <w:tab/>
+        <w:t>Date</w:t>
+      </w:r>
+    </w:p>
+    <w:p>
+      <w:pPr>
+        <w:ind w:left="720"/>
+      </w:pPr>
+    </w:p>
+    <w:p>
+      <w:pPr>
+        <w:ind w:left="720"/>
+      </w:pPr>
+      <w:r>
+        <w:t>___________________________</w:t>
+      </w:r>
+      <w:proofErr w:type="gramStart"/>
+      <w:r>
+        <w:t xml:space="preserve">_  </w:t>
+      </w:r>
+      <w:r>
+        <w:tab/>
+      </w:r>
+      <w:proofErr w:type="gramEnd"/>
+      <w:r>
+        <w:tab/>
+        <w:t>___________________</w:t>
+      </w:r>
+      <w:r>
+        <w:br/>
+        <w:t>[</w:t>
+      </w:r>
+      <w:r>
+        <w:rPr>
+          <w:i/>
+        </w:rPr>
+        <w:t>Capstone</w:t>
+      </w:r>
+      <w:r>
+        <w:rPr>
+          <w:i/>
+        </w:rPr>
+        <w:t xml:space="preserve"> t</w:t>
+      </w:r>
+      <w:r>
+        <w:rPr>
+          <w:i/>
+        </w:rPr>
+        <w:t xml:space="preserve">eam </w:t>
+      </w:r>
+      <w:r>
+        <w:rPr>
+          <w:i/>
+        </w:rPr>
+        <w:t>m</w:t>
+      </w:r>
+      <w:r>
+        <w:rPr>
+          <w:i/>
+        </w:rPr>
+        <w:t>ember</w:t>
+      </w:r>
+      <w:r>
+        <w:rPr>
+          <w:i/>
+        </w:rPr>
+        <w:t xml:space="preserve"> name</w:t>
+      </w:r>
+      <w:r>
+        <w:t>]</w:t>
+      </w:r>
+      <w:r>
+        <w:tab/>
+        <w:t>Date</w:t>
+      </w:r>
+    </w:p>
+    <w:p>
       <w:bookmarkStart w:id="0" w:name="_GoBack"/>
       <w:bookmarkEnd w:id="0"/>
-      <w:r>
-        <w:rPr>
-          <w:rFonts w:ascii="Lucida Bright" w:hAnsi="Lucida Bright"/>
-        </w:rPr>
-        <w:t>IN WITNESS WHEREOF, each of the Parties has executed this Software Development Agreement, both Parties by its duly authorized officer, as of the day and year set forth below.</w:t>
-      </w:r>
-    </w:p>
-    <w:p>
-      <w:pPr>
-        <w:rPr>
-          <w:rFonts w:ascii="Lucida Bright" w:hAnsi="Lucida Bright"/>
-        </w:rPr>
-      </w:pPr>
-    </w:p>
-    <w:p>
-      <w:pPr>
-        <w:ind w:left="720"/>
-      </w:pPr>
-    </w:p>
-    <w:p>
-      <w:pPr>
-        <w:ind w:left="720"/>
-      </w:pPr>
-      <w:r>
-        <w:t>DEVELOPER</w:t>
-      </w:r>
-    </w:p>
-    <w:p>
-      <w:pPr>
-        <w:ind w:left="720"/>
-      </w:pPr>
-    </w:p>
-    <w:p>
-      <w:pPr>
-        <w:ind w:left="720"/>
-      </w:pPr>
-      <w:r>
-        <w:t>___________________________</w:t>
-      </w:r>
-      <w:proofErr w:type="gramStart"/>
-      <w:r>
-        <w:t xml:space="preserve">_  </w:t>
-      </w:r>
-      <w:r>
-        <w:tab/>
-      </w:r>
-      <w:proofErr w:type="gramEnd"/>
-      <w:r>
-        <w:tab/>
-        <w:t>___________________</w:t>
-      </w:r>
-      <w:r>
-        <w:br/>
-      </w:r>
-      <w:r>
-        <w:t>[</w:t>
-      </w:r>
-      <w:r>
-        <w:rPr>
-          <w:i/>
-        </w:rPr>
-        <w:t>Capstone</w:t>
-      </w:r>
-      <w:r>
-        <w:rPr>
-          <w:i/>
-        </w:rPr>
-        <w:t xml:space="preserve"> t</w:t>
-      </w:r>
-      <w:r>
-        <w:rPr>
-          <w:i/>
-        </w:rPr>
-        <w:t xml:space="preserve">eam </w:t>
-      </w:r>
-      <w:r>
-        <w:rPr>
-          <w:i/>
-        </w:rPr>
-        <w:t>m</w:t>
-      </w:r>
-      <w:r>
-        <w:rPr>
-          <w:i/>
-        </w:rPr>
-        <w:t>ember</w:t>
-      </w:r>
-      <w:r>
-        <w:rPr>
-          <w:i/>
-        </w:rPr>
-        <w:t xml:space="preserve"> name</w:t>
-      </w:r>
-      <w:r>
-        <w:t>]</w:t>
-      </w:r>
-      <w:r>
-        <w:tab/>
-        <w:t>Date</w:t>
-      </w:r>
-    </w:p>
-    <w:p>
-      <w:pPr>
-        <w:ind w:left="720"/>
-      </w:pPr>
-    </w:p>
-    <w:p>
-      <w:pPr>
-        <w:ind w:left="720"/>
-      </w:pPr>
-      <w:r>
-        <w:t>___________________________</w:t>
-      </w:r>
-      <w:proofErr w:type="gramStart"/>
-      <w:r>
-        <w:t xml:space="preserve">_  </w:t>
-      </w:r>
-      <w:r>
-        <w:tab/>
-      </w:r>
-      <w:proofErr w:type="gramEnd"/>
-      <w:r>
-        <w:tab/>
-        <w:t>___________________</w:t>
-      </w:r>
-      <w:r>
-        <w:br/>
-        <w:t>[</w:t>
-      </w:r>
-      <w:r>
-        <w:rPr>
-          <w:i/>
-        </w:rPr>
-        <w:t>Capstone</w:t>
-      </w:r>
-      <w:r>
-        <w:rPr>
-          <w:i/>
-        </w:rPr>
-        <w:t xml:space="preserve"> t</w:t>
-      </w:r>
-      <w:r>
-        <w:rPr>
-          <w:i/>
-        </w:rPr>
-        <w:t xml:space="preserve">eam </w:t>
-      </w:r>
-      <w:r>
-        <w:rPr>
-          <w:i/>
-        </w:rPr>
-        <w:t>m</w:t>
-      </w:r>
-      <w:r>
-        <w:rPr>
-          <w:i/>
-        </w:rPr>
-        <w:t>ember</w:t>
-      </w:r>
-      <w:r>
-        <w:rPr>
-          <w:i/>
-        </w:rPr>
-        <w:t xml:space="preserve"> name</w:t>
-      </w:r>
-      <w:r>
-        <w:t>]</w:t>
-      </w:r>
-      <w:r>
-        <w:tab/>
-        <w:t>Date</w:t>
-      </w:r>
-    </w:p>
-    <w:p>
-      <w:pPr>
-        <w:ind w:left="720"/>
-      </w:pPr>
-    </w:p>
-    <w:p>
-      <w:pPr>
-        <w:ind w:left="720"/>
-      </w:pPr>
-      <w:r>
-        <w:t>___________________________</w:t>
-      </w:r>
-      <w:proofErr w:type="gramStart"/>
-      <w:r>
-        <w:t xml:space="preserve">_  </w:t>
-      </w:r>
-      <w:r>
-        <w:tab/>
-      </w:r>
-      <w:proofErr w:type="gramEnd"/>
-      <w:r>
-        <w:tab/>
-        <w:t>___________________</w:t>
-      </w:r>
-      <w:r>
-        <w:br/>
-        <w:t>[</w:t>
-      </w:r>
-      <w:r>
-        <w:rPr>
-          <w:i/>
-        </w:rPr>
-        <w:t>Capstone</w:t>
-      </w:r>
-      <w:r>
-        <w:rPr>
-          <w:i/>
-        </w:rPr>
-        <w:t xml:space="preserve"> t</w:t>
-      </w:r>
-      <w:r>
-        <w:rPr>
-          <w:i/>
-        </w:rPr>
-        <w:t xml:space="preserve">eam </w:t>
-      </w:r>
-      <w:r>
-        <w:rPr>
-          <w:i/>
-        </w:rPr>
-        <w:t>m</w:t>
-      </w:r>
-      <w:r>
-        <w:rPr>
-          <w:i/>
-        </w:rPr>
-        <w:t>ember</w:t>
-      </w:r>
-      <w:r>
-        <w:rPr>
-          <w:i/>
-        </w:rPr>
-        <w:t xml:space="preserve"> name</w:t>
-      </w:r>
-      <w:r>
-        <w:t>]</w:t>
-      </w:r>
-      <w:r>
-        <w:tab/>
-        <w:t>Date</w:t>
-      </w:r>
-    </w:p>
-    <w:p>
-      <w:pPr>
-        <w:ind w:left="720"/>
-      </w:pPr>
-    </w:p>
-    <w:p>
-      <w:pPr>
-        <w:ind w:left="720"/>
-      </w:pPr>
-      <w:r>
-        <w:t>___________________________</w:t>
-      </w:r>
-      <w:proofErr w:type="gramStart"/>
-      <w:r>
-        <w:t xml:space="preserve">_  </w:t>
-      </w:r>
-      <w:r>
-        <w:tab/>
-      </w:r>
-      <w:proofErr w:type="gramEnd"/>
-      <w:r>
-        <w:tab/>
-        <w:t>___________________</w:t>
-      </w:r>
-      <w:r>
-        <w:br/>
-        <w:t>[</w:t>
-      </w:r>
-      <w:r>
-        <w:rPr>
-          <w:i/>
-        </w:rPr>
-        <w:t>Capstone</w:t>
-      </w:r>
-      <w:r>
-        <w:rPr>
-          <w:i/>
-        </w:rPr>
-        <w:t xml:space="preserve"> t</w:t>
-      </w:r>
-      <w:r>
-        <w:rPr>
-          <w:i/>
-        </w:rPr>
-        <w:t xml:space="preserve">eam </w:t>
-      </w:r>
-      <w:r>
-        <w:rPr>
-          <w:i/>
-        </w:rPr>
-        <w:t>m</w:t>
-      </w:r>
-      <w:r>
-        <w:rPr>
-          <w:i/>
-        </w:rPr>
-        <w:t>ember</w:t>
-      </w:r>
-      <w:r>
-        <w:rPr>
-          <w:i/>
-        </w:rPr>
-        <w:t xml:space="preserve"> name</w:t>
-      </w:r>
-      <w:r>
-        <w:t>]</w:t>
-      </w:r>
-      <w:r>
-        <w:tab/>
-        <w:t>Date</w:t>
-      </w:r>
-    </w:p>
-    <w:p>
-      <w:pPr>
-        <w:ind w:left="720"/>
-      </w:pPr>
     </w:p>
     <w:p>
       <w:pPr>
@@ -3066,17 +2872,6 @@
         <w:szCs w:val="28"/>
       </w:rPr>
     </w:pPr>
-    <w:hyperlink r:id="rId1" w:history="1">
-      <w:r>
-        <w:rPr>
-          <w:rStyle w:val="Hyperlink"/>
-          <w:rFonts w:ascii="Trebuchet MS" w:hAnsi="Trebuchet MS"/>
-          <w:sz w:val="28"/>
-          <w:szCs w:val="28"/>
-        </w:rPr>
-        <w:t>www.creativecybersolutions.com</w:t>
-      </w:r>
-    </w:hyperlink>
   </w:p>
 </w:ftr>
 </file>
@@ -4016,7 +3811,7 @@
       <w:lvlText w:val="%1."/>
       <w:lvlJc w:val="right"/>
       <w:pPr>
-        <w:ind w:left="1800" w:hanging="360"/>
+        <w:ind w:left="1080" w:hanging="360"/>
       </w:pPr>
     </w:lvl>
     <w:lvl w:ilvl="1" w:tplc="04090019" w:tentative="1">
@@ -4025,7 +3820,7 @@
       <w:lvlText w:val="%2."/>
       <w:lvlJc w:val="left"/>
       <w:pPr>
-        <w:ind w:left="2520" w:hanging="360"/>
+        <w:ind w:left="1800" w:hanging="360"/>
       </w:pPr>
     </w:lvl>
     <w:lvl w:ilvl="2" w:tplc="0409001B" w:tentative="1">
@@ -4034,7 +3829,7 @@
       <w:lvlText w:val="%3."/>
       <w:lvlJc w:val="right"/>
       <w:pPr>
-        <w:ind w:left="3240" w:hanging="180"/>
+        <w:ind w:left="2520" w:hanging="180"/>
       </w:pPr>
     </w:lvl>
     <w:lvl w:ilvl="3" w:tplc="0409000F" w:tentative="1">
@@ -4043,7 +3838,7 @@
       <w:lvlText w:val="%4."/>
       <w:lvlJc w:val="left"/>
       <w:pPr>
-        <w:ind w:left="3960" w:hanging="360"/>
+        <w:ind w:left="3240" w:hanging="360"/>
       </w:pPr>
     </w:lvl>
     <w:lvl w:ilvl="4" w:tplc="04090019" w:tentative="1">
@@ -4052,7 +3847,7 @@
       <w:lvlText w:val="%5."/>
       <w:lvlJc w:val="left"/>
       <w:pPr>
-        <w:ind w:left="4680" w:hanging="360"/>
+        <w:ind w:left="3960" w:hanging="360"/>
       </w:pPr>
     </w:lvl>
     <w:lvl w:ilvl="5" w:tplc="0409001B" w:tentative="1">
@@ -4061,7 +3856,7 @@
       <w:lvlText w:val="%6."/>
       <w:lvlJc w:val="right"/>
       <w:pPr>
-        <w:ind w:left="5400" w:hanging="180"/>
+        <w:ind w:left="4680" w:hanging="180"/>
       </w:pPr>
     </w:lvl>
     <w:lvl w:ilvl="6" w:tplc="0409000F" w:tentative="1">
@@ -4070,7 +3865,7 @@
       <w:lvlText w:val="%7."/>
       <w:lvlJc w:val="left"/>
       <w:pPr>
-        <w:ind w:left="6120" w:hanging="360"/>
+        <w:ind w:left="5400" w:hanging="360"/>
       </w:pPr>
     </w:lvl>
     <w:lvl w:ilvl="7" w:tplc="04090019" w:tentative="1">
@@ -4079,7 +3874,7 @@
       <w:lvlText w:val="%8."/>
       <w:lvlJc w:val="left"/>
       <w:pPr>
-        <w:ind w:left="6840" w:hanging="360"/>
+        <w:ind w:left="6120" w:hanging="360"/>
       </w:pPr>
     </w:lvl>
     <w:lvl w:ilvl="8" w:tplc="0409001B" w:tentative="1">
@@ -4088,7 +3883,7 @@
       <w:lvlText w:val="%9."/>
       <w:lvlJc w:val="right"/>
       <w:pPr>
-        <w:ind w:left="7560" w:hanging="180"/>
+        <w:ind w:left="6840" w:hanging="180"/>
       </w:pPr>
     </w:lvl>
   </w:abstractNum>
@@ -4181,14 +3976,14 @@
   <w:abstractNum w:abstractNumId="10" w15:restartNumberingAfterBreak="0">
     <w:nsid w:val="59DB6093"/>
     <w:multiLevelType w:val="hybridMultilevel"/>
-    <w:tmpl w:val="6EB6AD1E"/>
-    <w:lvl w:ilvl="0" w:tplc="0409001B">
-      <w:start w:val="1"/>
-      <w:numFmt w:val="lowerRoman"/>
+    <w:tmpl w:val="41F819EC"/>
+    <w:lvl w:ilvl="0" w:tplc="04090019">
+      <w:start w:val="1"/>
+      <w:numFmt w:val="lowerLetter"/>
       <w:lvlText w:val="%1."/>
-      <w:lvlJc w:val="right"/>
-      <w:pPr>
-        <w:ind w:left="1980" w:hanging="360"/>
+      <w:lvlJc w:val="left"/>
+      <w:pPr>
+        <w:ind w:left="1080" w:hanging="360"/>
       </w:pPr>
     </w:lvl>
     <w:lvl w:ilvl="1" w:tplc="04090019" w:tentative="1">
@@ -4197,7 +3992,7 @@
       <w:lvlText w:val="%2."/>
       <w:lvlJc w:val="left"/>
       <w:pPr>
-        <w:ind w:left="2700" w:hanging="360"/>
+        <w:ind w:left="1800" w:hanging="360"/>
       </w:pPr>
     </w:lvl>
     <w:lvl w:ilvl="2" w:tplc="0409001B" w:tentative="1">
@@ -4206,7 +4001,7 @@
       <w:lvlText w:val="%3."/>
       <w:lvlJc w:val="right"/>
       <w:pPr>
-        <w:ind w:left="3420" w:hanging="180"/>
+        <w:ind w:left="2520" w:hanging="180"/>
       </w:pPr>
     </w:lvl>
     <w:lvl w:ilvl="3" w:tplc="0409000F" w:tentative="1">
@@ -4215,7 +4010,7 @@
       <w:lvlText w:val="%4."/>
       <w:lvlJc w:val="left"/>
       <w:pPr>
-        <w:ind w:left="4140" w:hanging="360"/>
+        <w:ind w:left="3240" w:hanging="360"/>
       </w:pPr>
     </w:lvl>
     <w:lvl w:ilvl="4" w:tplc="04090019" w:tentative="1">
@@ -4224,7 +4019,7 @@
       <w:lvlText w:val="%5."/>
       <w:lvlJc w:val="left"/>
       <w:pPr>
-        <w:ind w:left="4860" w:hanging="360"/>
+        <w:ind w:left="3960" w:hanging="360"/>
       </w:pPr>
     </w:lvl>
     <w:lvl w:ilvl="5" w:tplc="0409001B" w:tentative="1">
@@ -4233,7 +4028,7 @@
       <w:lvlText w:val="%6."/>
       <w:lvlJc w:val="right"/>
       <w:pPr>
-        <w:ind w:left="5580" w:hanging="180"/>
+        <w:ind w:left="4680" w:hanging="180"/>
       </w:pPr>
     </w:lvl>
     <w:lvl w:ilvl="6" w:tplc="0409000F" w:tentative="1">
@@ -4242,7 +4037,7 @@
       <w:lvlText w:val="%7."/>
       <w:lvlJc w:val="left"/>
       <w:pPr>
-        <w:ind w:left="6300" w:hanging="360"/>
+        <w:ind w:left="5400" w:hanging="360"/>
       </w:pPr>
     </w:lvl>
     <w:lvl w:ilvl="7" w:tplc="04090019" w:tentative="1">
@@ -4251,7 +4046,7 @@
       <w:lvlText w:val="%8."/>
       <w:lvlJc w:val="left"/>
       <w:pPr>
-        <w:ind w:left="7020" w:hanging="360"/>
+        <w:ind w:left="6120" w:hanging="360"/>
       </w:pPr>
     </w:lvl>
     <w:lvl w:ilvl="8" w:tplc="0409001B" w:tentative="1">
@@ -4260,7 +4055,7 @@
       <w:lvlText w:val="%9."/>
       <w:lvlJc w:val="right"/>
       <w:pPr>
-        <w:ind w:left="7740" w:hanging="180"/>
+        <w:ind w:left="6840" w:hanging="180"/>
       </w:pPr>
     </w:lvl>
   </w:abstractNum>
@@ -4636,6 +4431,92 @@
     </w:lvl>
   </w:abstractNum>
   <w:abstractNum w:abstractNumId="15" w15:restartNumberingAfterBreak="0">
+    <w:nsid w:val="783B2EE2"/>
+    <w:multiLevelType w:val="hybridMultilevel"/>
+    <w:tmpl w:val="BCE652B4"/>
+    <w:lvl w:ilvl="0" w:tplc="04090019">
+      <w:start w:val="1"/>
+      <w:numFmt w:val="lowerLetter"/>
+      <w:lvlText w:val="%1."/>
+      <w:lvlJc w:val="left"/>
+      <w:pPr>
+        <w:ind w:left="1080" w:hanging="360"/>
+      </w:pPr>
+    </w:lvl>
+    <w:lvl w:ilvl="1" w:tplc="04090019" w:tentative="1">
+      <w:start w:val="1"/>
+      <w:numFmt w:val="lowerLetter"/>
+      <w:lvlText w:val="%2."/>
+      <w:lvlJc w:val="left"/>
+      <w:pPr>
+        <w:ind w:left="1800" w:hanging="360"/>
+      </w:pPr>
+    </w:lvl>
+    <w:lvl w:ilvl="2" w:tplc="0409001B" w:tentative="1">
+      <w:start w:val="1"/>
+      <w:numFmt w:val="lowerRoman"/>
+      <w:lvlText w:val="%3."/>
+      <w:lvlJc w:val="right"/>
+      <w:pPr>
+        <w:ind w:left="2520" w:hanging="180"/>
+      </w:pPr>
+    </w:lvl>
+    <w:lvl w:ilvl="3" w:tplc="0409000F" w:tentative="1">
+      <w:start w:val="1"/>
+      <w:numFmt w:val="decimal"/>
+      <w:lvlText w:val="%4."/>
+      <w:lvlJc w:val="left"/>
+      <w:pPr>
+        <w:ind w:left="3240" w:hanging="360"/>
+      </w:pPr>
+    </w:lvl>
+    <w:lvl w:ilvl="4" w:tplc="04090019" w:tentative="1">
+      <w:start w:val="1"/>
+      <w:numFmt w:val="lowerLetter"/>
+      <w:lvlText w:val="%5."/>
+      <w:lvlJc w:val="left"/>
+      <w:pPr>
+        <w:ind w:left="3960" w:hanging="360"/>
+      </w:pPr>
+    </w:lvl>
+    <w:lvl w:ilvl="5" w:tplc="0409001B" w:tentative="1">
+      <w:start w:val="1"/>
+      <w:numFmt w:val="lowerRoman"/>
+      <w:lvlText w:val="%6."/>
+      <w:lvlJc w:val="right"/>
+      <w:pPr>
+        <w:ind w:left="4680" w:hanging="180"/>
+      </w:pPr>
+    </w:lvl>
+    <w:lvl w:ilvl="6" w:tplc="0409000F" w:tentative="1">
+      <w:start w:val="1"/>
+      <w:numFmt w:val="decimal"/>
+      <w:lvlText w:val="%7."/>
+      <w:lvlJc w:val="left"/>
+      <w:pPr>
+        <w:ind w:left="5400" w:hanging="360"/>
+      </w:pPr>
+    </w:lvl>
+    <w:lvl w:ilvl="7" w:tplc="04090019" w:tentative="1">
+      <w:start w:val="1"/>
+      <w:numFmt w:val="lowerLetter"/>
+      <w:lvlText w:val="%8."/>
+      <w:lvlJc w:val="left"/>
+      <w:pPr>
+        <w:ind w:left="6120" w:hanging="360"/>
+      </w:pPr>
+    </w:lvl>
+    <w:lvl w:ilvl="8" w:tplc="0409001B" w:tentative="1">
+      <w:start w:val="1"/>
+      <w:numFmt w:val="lowerRoman"/>
+      <w:lvlText w:val="%9."/>
+      <w:lvlJc w:val="right"/>
+      <w:pPr>
+        <w:ind w:left="6840" w:hanging="180"/>
+      </w:pPr>
+    </w:lvl>
+  </w:abstractNum>
+  <w:abstractNum w:abstractNumId="16" w15:restartNumberingAfterBreak="0">
     <w:nsid w:val="79CC4B81"/>
     <w:multiLevelType w:val="hybridMultilevel"/>
     <w:tmpl w:val="CE901E6E"/>
@@ -4721,7 +4602,7 @@
       </w:pPr>
     </w:lvl>
   </w:abstractNum>
-  <w:abstractNum w:abstractNumId="16" w15:restartNumberingAfterBreak="0">
+  <w:abstractNum w:abstractNumId="17" w15:restartNumberingAfterBreak="0">
     <w:nsid w:val="7FA107F7"/>
     <w:multiLevelType w:val="hybridMultilevel"/>
     <w:tmpl w:val="70D65998"/>
@@ -4817,7 +4698,7 @@
     <w:abstractNumId w:val="9"/>
   </w:num>
   <w:num w:numId="4">
-    <w:abstractNumId w:val="15"/>
+    <w:abstractNumId w:val="16"/>
   </w:num>
   <w:num w:numId="5">
     <w:abstractNumId w:val="13"/>
@@ -4841,7 +4722,7 @@
     <w:abstractNumId w:val="8"/>
   </w:num>
   <w:num w:numId="12">
-    <w:abstractNumId w:val="16"/>
+    <w:abstractNumId w:val="17"/>
   </w:num>
   <w:num w:numId="13">
     <w:abstractNumId w:val="7"/>
@@ -4857,6 +4738,9 @@
   </w:num>
   <w:num w:numId="17">
     <w:abstractNumId w:val="4"/>
+  </w:num>
+  <w:num w:numId="18">
+    <w:abstractNumId w:val="15"/>
   </w:num>
 </w:numbering>
 </file>

</xml_diff>